<commit_message>
Add Some change to my node file
</commit_message>
<xml_diff>
--- a/NodeJs.docx
+++ b/NodeJs.docx
@@ -12,7 +12,6 @@
           <w:lang w:val="en-US"/>
         </w:rPr>
       </w:pPr>
-      <w:proofErr w:type="spellStart"/>
       <w:r>
         <w:rPr>
           <w:color w:val="FF0000"/>
@@ -22,7 +21,6 @@
         </w:rPr>
         <w:t>NodeJs</w:t>
       </w:r>
-      <w:proofErr w:type="spellEnd"/>
     </w:p>
     <w:p>
       <w:pPr>
@@ -94,26 +92,16 @@
           <w:color w:val="000000" w:themeColor="text1"/>
           <w:shd w:val="clear" w:color="auto" w:fill="F7F7F8"/>
         </w:rPr>
-        <w:t xml:space="preserve">Node.js est une plateforme logicielle open-source basée sur le moteur JavaScript V8 de </w:t>
-      </w:r>
-      <w:proofErr w:type="gramStart"/>
+        <w:t>Node.js est une plateforme logicielle open-source basée sur le moteur JavaScript V8 de Google</w:t>
+      </w:r>
       <w:r>
         <w:rPr>
           <w:rFonts w:ascii="Segoe UI" w:hAnsi="Segoe UI" w:cs="Segoe UI"/>
           <w:color w:val="000000" w:themeColor="text1"/>
           <w:shd w:val="clear" w:color="auto" w:fill="F7F7F8"/>
         </w:rPr>
-        <w:t>Google</w:t>
-      </w:r>
-      <w:r>
-        <w:rPr>
-          <w:rFonts w:ascii="Segoe UI" w:hAnsi="Segoe UI" w:cs="Segoe UI"/>
-          <w:color w:val="000000" w:themeColor="text1"/>
-          <w:shd w:val="clear" w:color="auto" w:fill="F7F7F8"/>
-        </w:rPr>
         <w:t>(</w:t>
       </w:r>
-      <w:proofErr w:type="gramEnd"/>
       <w:r>
         <w:rPr>
           <w:rFonts w:ascii="Segoe UI" w:hAnsi="Segoe UI" w:cs="Segoe UI"/>
@@ -123,55 +111,7 @@
           <w:highlight w:val="yellow"/>
           <w:shd w:val="clear" w:color="auto" w:fill="F7F7F8"/>
         </w:rPr>
-        <w:t xml:space="preserve">V8 aussi nous aide </w:t>
-      </w:r>
-      <w:proofErr w:type="spellStart"/>
-      <w:r>
-        <w:rPr>
-          <w:rFonts w:ascii="Segoe UI" w:hAnsi="Segoe UI" w:cs="Segoe UI"/>
-          <w:b/>
-          <w:bCs/>
-          <w:color w:val="70AD47" w:themeColor="accent6"/>
-          <w:highlight w:val="yellow"/>
-          <w:shd w:val="clear" w:color="auto" w:fill="F7F7F8"/>
-        </w:rPr>
-        <w:t>a</w:t>
-      </w:r>
-      <w:proofErr w:type="spellEnd"/>
-      <w:r>
-        <w:rPr>
-          <w:rFonts w:ascii="Segoe UI" w:hAnsi="Segoe UI" w:cs="Segoe UI"/>
-          <w:b/>
-          <w:bCs/>
-          <w:color w:val="70AD47" w:themeColor="accent6"/>
-          <w:highlight w:val="yellow"/>
-          <w:shd w:val="clear" w:color="auto" w:fill="F7F7F8"/>
-        </w:rPr>
-        <w:t xml:space="preserve"> compiler le code </w:t>
-      </w:r>
-      <w:proofErr w:type="spellStart"/>
-      <w:r>
-        <w:rPr>
-          <w:rFonts w:ascii="Segoe UI" w:hAnsi="Segoe UI" w:cs="Segoe UI"/>
-          <w:b/>
-          <w:bCs/>
-          <w:color w:val="70AD47" w:themeColor="accent6"/>
-          <w:highlight w:val="yellow"/>
-          <w:shd w:val="clear" w:color="auto" w:fill="F7F7F8"/>
-        </w:rPr>
-        <w:t>Js</w:t>
-      </w:r>
-      <w:proofErr w:type="spellEnd"/>
-      <w:r>
-        <w:rPr>
-          <w:rFonts w:ascii="Segoe UI" w:hAnsi="Segoe UI" w:cs="Segoe UI"/>
-          <w:b/>
-          <w:bCs/>
-          <w:color w:val="70AD47" w:themeColor="accent6"/>
-          <w:highlight w:val="yellow"/>
-          <w:shd w:val="clear" w:color="auto" w:fill="F7F7F8"/>
-        </w:rPr>
-        <w:t xml:space="preserve"> sur le navigateur</w:t>
+        <w:t>V8 aussi nous aide a compiler le code Js sur le navigateur</w:t>
       </w:r>
       <w:r>
         <w:rPr>
@@ -265,29 +205,7 @@
           <w:sz w:val="32"/>
           <w:szCs w:val="32"/>
         </w:rPr>
-        <w:t xml:space="preserve">Example </w:t>
-      </w:r>
-      <w:proofErr w:type="spellStart"/>
-      <w:r>
-        <w:rPr>
-          <w:b/>
-          <w:bCs/>
-          <w:color w:val="00B050"/>
-          <w:sz w:val="32"/>
-          <w:szCs w:val="32"/>
-        </w:rPr>
-        <w:t>nodeJs</w:t>
-      </w:r>
-      <w:proofErr w:type="spellEnd"/>
-      <w:r>
-        <w:rPr>
-          <w:b/>
-          <w:bCs/>
-          <w:color w:val="00B050"/>
-          <w:sz w:val="32"/>
-          <w:szCs w:val="32"/>
-        </w:rPr>
-        <w:t xml:space="preserve"> Application</w:t>
+        <w:t>Example nodeJs Application</w:t>
       </w:r>
     </w:p>
     <w:p>
@@ -321,23 +239,13 @@
         </w:rPr>
         <w:t> et exécutez </w:t>
       </w:r>
-      <w:proofErr w:type="spellStart"/>
       <w:r>
         <w:rPr>
           <w:rStyle w:val="CodeHTML"/>
           <w:rFonts w:ascii="Consolas" w:hAnsi="Consolas"/>
           <w:color w:val="CBD4D9"/>
         </w:rPr>
-        <w:t>node</w:t>
-      </w:r>
-      <w:proofErr w:type="spellEnd"/>
-      <w:r>
-        <w:rPr>
-          <w:rStyle w:val="CodeHTML"/>
-          <w:rFonts w:ascii="Consolas" w:hAnsi="Consolas"/>
-          <w:color w:val="CBD4D9"/>
-        </w:rPr>
-        <w:t xml:space="preserve"> server.js</w:t>
+        <w:t>node server.js</w:t>
       </w:r>
       <w:r>
         <w:rPr>
@@ -438,7 +346,6 @@
         </w:rPr>
         <w:t>'http'</w:t>
       </w:r>
-      <w:proofErr w:type="gramStart"/>
       <w:r>
         <w:rPr>
           <w:rFonts w:ascii="Consolas" w:eastAsia="Times New Roman" w:hAnsi="Consolas" w:cs="Times New Roman"/>
@@ -449,7 +356,6 @@
         </w:rPr>
         <w:t>);</w:t>
       </w:r>
-      <w:proofErr w:type="gramEnd"/>
     </w:p>
     <w:p>
       <w:pPr>
@@ -483,7 +389,7 @@
           <w:color w:val="D4D4D4"/>
           <w:sz w:val="21"/>
           <w:szCs w:val="21"/>
-          <w:lang w:val="en-US" w:eastAsia="fr-FR"/>
+          <w:lang w:eastAsia="fr-FR"/>
         </w:rPr>
       </w:pPr>
       <w:r>
@@ -492,7 +398,7 @@
           <w:color w:val="569CD6"/>
           <w:sz w:val="21"/>
           <w:szCs w:val="21"/>
-          <w:lang w:val="en-US" w:eastAsia="fr-FR"/>
+          <w:lang w:eastAsia="fr-FR"/>
         </w:rPr>
         <w:t>const</w:t>
       </w:r>
@@ -502,7 +408,7 @@
           <w:color w:val="D4D4D4"/>
           <w:sz w:val="21"/>
           <w:szCs w:val="21"/>
-          <w:lang w:val="en-US" w:eastAsia="fr-FR"/>
+          <w:lang w:eastAsia="fr-FR"/>
         </w:rPr>
         <w:t xml:space="preserve"> </w:t>
       </w:r>
@@ -512,7 +418,7 @@
           <w:color w:val="4FC1FF"/>
           <w:sz w:val="21"/>
           <w:szCs w:val="21"/>
-          <w:lang w:val="en-US" w:eastAsia="fr-FR"/>
+          <w:lang w:eastAsia="fr-FR"/>
         </w:rPr>
         <w:t>hostname</w:t>
       </w:r>
@@ -522,7 +428,7 @@
           <w:color w:val="D4D4D4"/>
           <w:sz w:val="21"/>
           <w:szCs w:val="21"/>
-          <w:lang w:val="en-US" w:eastAsia="fr-FR"/>
+          <w:lang w:eastAsia="fr-FR"/>
         </w:rPr>
         <w:t xml:space="preserve"> = </w:t>
       </w:r>
@@ -532,32 +438,20 @@
           <w:color w:val="CE9178"/>
           <w:sz w:val="21"/>
           <w:szCs w:val="21"/>
-          <w:lang w:val="en-US" w:eastAsia="fr-FR"/>
-        </w:rPr>
-        <w:t>'127.0.0.1</w:t>
-      </w:r>
-      <w:proofErr w:type="gramStart"/>
-      <w:r>
-        <w:rPr>
-          <w:rFonts w:ascii="Consolas" w:eastAsia="Times New Roman" w:hAnsi="Consolas" w:cs="Times New Roman"/>
-          <w:color w:val="CE9178"/>
-          <w:sz w:val="21"/>
-          <w:szCs w:val="21"/>
-          <w:lang w:val="en-US" w:eastAsia="fr-FR"/>
-        </w:rPr>
-        <w:t>'</w:t>
-      </w:r>
-      <w:r>
-        <w:rPr>
-          <w:rFonts w:ascii="Consolas" w:eastAsia="Times New Roman" w:hAnsi="Consolas" w:cs="Times New Roman"/>
-          <w:color w:val="D4D4D4"/>
-          <w:sz w:val="21"/>
-          <w:szCs w:val="21"/>
-          <w:lang w:val="en-US" w:eastAsia="fr-FR"/>
+          <w:lang w:eastAsia="fr-FR"/>
+        </w:rPr>
+        <w:t>'127.0.0.1'</w:t>
+      </w:r>
+      <w:r>
+        <w:rPr>
+          <w:rFonts w:ascii="Consolas" w:eastAsia="Times New Roman" w:hAnsi="Consolas" w:cs="Times New Roman"/>
+          <w:color w:val="D4D4D4"/>
+          <w:sz w:val="21"/>
+          <w:szCs w:val="21"/>
+          <w:lang w:eastAsia="fr-FR"/>
         </w:rPr>
         <w:t>;</w:t>
       </w:r>
-      <w:proofErr w:type="gramEnd"/>
     </w:p>
     <w:p>
       <w:pPr>
@@ -571,8 +465,6 @@
           <w:lang w:eastAsia="fr-FR"/>
         </w:rPr>
       </w:pPr>
-      <w:proofErr w:type="spellStart"/>
-      <w:proofErr w:type="gramStart"/>
       <w:r>
         <w:rPr>
           <w:rFonts w:ascii="Consolas" w:eastAsia="Times New Roman" w:hAnsi="Consolas" w:cs="Times New Roman"/>
@@ -583,8 +475,6 @@
         </w:rPr>
         <w:t>const</w:t>
       </w:r>
-      <w:proofErr w:type="spellEnd"/>
-      <w:proofErr w:type="gramEnd"/>
       <w:r>
         <w:rPr>
           <w:rFonts w:ascii="Consolas" w:eastAsia="Times New Roman" w:hAnsi="Consolas" w:cs="Times New Roman"/>
@@ -681,8 +571,6 @@
         </w:rPr>
         <w:t xml:space="preserve"> </w:t>
       </w:r>
-      <w:proofErr w:type="spellStart"/>
-      <w:proofErr w:type="gramStart"/>
       <w:r>
         <w:rPr>
           <w:rStyle w:val="CodeHTML"/>
@@ -691,9 +579,15 @@
           <w:sz w:val="24"/>
           <w:szCs w:val="24"/>
         </w:rPr>
-        <w:t>createServer</w:t>
-      </w:r>
-      <w:proofErr w:type="spellEnd"/>
+        <w:t>createServer()</w:t>
+      </w:r>
+      <w:r>
+        <w:rPr>
+          <w:rFonts w:ascii="Open Sans" w:hAnsi="Open Sans" w:cs="Open Sans"/>
+          <w:color w:val="CBD4D9"/>
+        </w:rPr>
+        <w:t> de </w:t>
+      </w:r>
       <w:r>
         <w:rPr>
           <w:rStyle w:val="CodeHTML"/>
@@ -702,42 +596,529 @@
           <w:sz w:val="24"/>
           <w:szCs w:val="24"/>
         </w:rPr>
-        <w:t>(</w:t>
-      </w:r>
-      <w:proofErr w:type="gramEnd"/>
-      <w:r>
-        <w:rPr>
-          <w:rStyle w:val="CodeHTML"/>
-          <w:rFonts w:ascii="Consolas" w:eastAsiaTheme="minorHAnsi" w:hAnsi="Consolas"/>
-          <w:color w:val="CBD4D9"/>
-          <w:sz w:val="24"/>
-          <w:szCs w:val="24"/>
-        </w:rPr>
-        <w:t>)</w:t>
+        <w:t>http</w:t>
       </w:r>
       <w:r>
         <w:rPr>
           <w:rFonts w:ascii="Open Sans" w:hAnsi="Open Sans" w:cs="Open Sans"/>
           <w:color w:val="CBD4D9"/>
         </w:rPr>
-        <w:t> de </w:t>
-      </w:r>
-      <w:r>
-        <w:rPr>
-          <w:rStyle w:val="CodeHTML"/>
-          <w:rFonts w:ascii="Consolas" w:eastAsiaTheme="minorHAnsi" w:hAnsi="Consolas"/>
-          <w:color w:val="CBD4D9"/>
-          <w:sz w:val="24"/>
-          <w:szCs w:val="24"/>
+        <w:t> crée un nouveau serveur HTTP et le renvoie.</w:t>
+      </w:r>
+    </w:p>
+    <w:p>
+      <w:pPr>
+        <w:shd w:val="clear" w:color="auto" w:fill="1E1E1E"/>
+        <w:spacing w:after="0" w:line="285" w:lineRule="atLeast"/>
+        <w:rPr>
+          <w:rFonts w:ascii="Consolas" w:eastAsia="Times New Roman" w:hAnsi="Consolas" w:cs="Times New Roman"/>
+          <w:color w:val="D4D4D4"/>
+          <w:sz w:val="21"/>
+          <w:szCs w:val="21"/>
+          <w:lang w:val="en-US" w:eastAsia="fr-FR"/>
+        </w:rPr>
+      </w:pPr>
+      <w:r>
+        <w:rPr>
+          <w:rFonts w:ascii="Consolas" w:eastAsia="Times New Roman" w:hAnsi="Consolas" w:cs="Times New Roman"/>
+          <w:color w:val="569CD6"/>
+          <w:sz w:val="21"/>
+          <w:szCs w:val="21"/>
+          <w:lang w:val="en-US" w:eastAsia="fr-FR"/>
+        </w:rPr>
+        <w:t>const</w:t>
+      </w:r>
+      <w:r>
+        <w:rPr>
+          <w:rFonts w:ascii="Consolas" w:eastAsia="Times New Roman" w:hAnsi="Consolas" w:cs="Times New Roman"/>
+          <w:color w:val="D4D4D4"/>
+          <w:sz w:val="21"/>
+          <w:szCs w:val="21"/>
+          <w:lang w:val="en-US" w:eastAsia="fr-FR"/>
+        </w:rPr>
+        <w:t xml:space="preserve"> </w:t>
+      </w:r>
+      <w:r>
+        <w:rPr>
+          <w:rFonts w:ascii="Consolas" w:eastAsia="Times New Roman" w:hAnsi="Consolas" w:cs="Times New Roman"/>
+          <w:color w:val="4FC1FF"/>
+          <w:sz w:val="21"/>
+          <w:szCs w:val="21"/>
+          <w:lang w:val="en-US" w:eastAsia="fr-FR"/>
+        </w:rPr>
+        <w:t>server</w:t>
+      </w:r>
+      <w:r>
+        <w:rPr>
+          <w:rFonts w:ascii="Consolas" w:eastAsia="Times New Roman" w:hAnsi="Consolas" w:cs="Times New Roman"/>
+          <w:color w:val="D4D4D4"/>
+          <w:sz w:val="21"/>
+          <w:szCs w:val="21"/>
+          <w:lang w:val="en-US" w:eastAsia="fr-FR"/>
+        </w:rPr>
+        <w:t xml:space="preserve"> = </w:t>
+      </w:r>
+      <w:r>
+        <w:rPr>
+          <w:rFonts w:ascii="Consolas" w:eastAsia="Times New Roman" w:hAnsi="Consolas" w:cs="Times New Roman"/>
+          <w:color w:val="4EC9B0"/>
+          <w:sz w:val="21"/>
+          <w:szCs w:val="21"/>
+          <w:lang w:val="en-US" w:eastAsia="fr-FR"/>
         </w:rPr>
         <w:t>http</w:t>
+      </w:r>
+      <w:r>
+        <w:rPr>
+          <w:rFonts w:ascii="Consolas" w:eastAsia="Times New Roman" w:hAnsi="Consolas" w:cs="Times New Roman"/>
+          <w:color w:val="D4D4D4"/>
+          <w:sz w:val="21"/>
+          <w:szCs w:val="21"/>
+          <w:lang w:val="en-US" w:eastAsia="fr-FR"/>
+        </w:rPr>
+        <w:t>.</w:t>
+      </w:r>
+      <w:r>
+        <w:rPr>
+          <w:rFonts w:ascii="Consolas" w:eastAsia="Times New Roman" w:hAnsi="Consolas" w:cs="Times New Roman"/>
+          <w:color w:val="DCDCAA"/>
+          <w:sz w:val="21"/>
+          <w:szCs w:val="21"/>
+          <w:lang w:val="en-US" w:eastAsia="fr-FR"/>
+        </w:rPr>
+        <w:t>createServer</w:t>
+      </w:r>
+      <w:r>
+        <w:rPr>
+          <w:rFonts w:ascii="Consolas" w:eastAsia="Times New Roman" w:hAnsi="Consolas" w:cs="Times New Roman"/>
+          <w:color w:val="D4D4D4"/>
+          <w:sz w:val="21"/>
+          <w:szCs w:val="21"/>
+          <w:lang w:val="en-US" w:eastAsia="fr-FR"/>
+        </w:rPr>
+        <w:t>((</w:t>
+      </w:r>
+      <w:r>
+        <w:rPr>
+          <w:rFonts w:ascii="Consolas" w:eastAsia="Times New Roman" w:hAnsi="Consolas" w:cs="Times New Roman"/>
+          <w:color w:val="9CDCFE"/>
+          <w:sz w:val="21"/>
+          <w:szCs w:val="21"/>
+          <w:lang w:val="en-US" w:eastAsia="fr-FR"/>
+        </w:rPr>
+        <w:t>req</w:t>
+      </w:r>
+      <w:r>
+        <w:rPr>
+          <w:rFonts w:ascii="Consolas" w:eastAsia="Times New Roman" w:hAnsi="Consolas" w:cs="Times New Roman"/>
+          <w:color w:val="D4D4D4"/>
+          <w:sz w:val="21"/>
+          <w:szCs w:val="21"/>
+          <w:lang w:val="en-US" w:eastAsia="fr-FR"/>
+        </w:rPr>
+        <w:t xml:space="preserve">, </w:t>
+      </w:r>
+      <w:r>
+        <w:rPr>
+          <w:rFonts w:ascii="Consolas" w:eastAsia="Times New Roman" w:hAnsi="Consolas" w:cs="Times New Roman"/>
+          <w:color w:val="9CDCFE"/>
+          <w:sz w:val="21"/>
+          <w:szCs w:val="21"/>
+          <w:lang w:val="en-US" w:eastAsia="fr-FR"/>
+        </w:rPr>
+        <w:t>res</w:t>
+      </w:r>
+      <w:r>
+        <w:rPr>
+          <w:rFonts w:ascii="Consolas" w:eastAsia="Times New Roman" w:hAnsi="Consolas" w:cs="Times New Roman"/>
+          <w:color w:val="D4D4D4"/>
+          <w:sz w:val="21"/>
+          <w:szCs w:val="21"/>
+          <w:lang w:val="en-US" w:eastAsia="fr-FR"/>
+        </w:rPr>
+        <w:t xml:space="preserve">) </w:t>
+      </w:r>
+      <w:r>
+        <w:rPr>
+          <w:rFonts w:ascii="Consolas" w:eastAsia="Times New Roman" w:hAnsi="Consolas" w:cs="Times New Roman"/>
+          <w:color w:val="569CD6"/>
+          <w:sz w:val="21"/>
+          <w:szCs w:val="21"/>
+          <w:lang w:val="en-US" w:eastAsia="fr-FR"/>
+        </w:rPr>
+        <w:t>=&gt;</w:t>
+      </w:r>
+      <w:r>
+        <w:rPr>
+          <w:rFonts w:ascii="Consolas" w:eastAsia="Times New Roman" w:hAnsi="Consolas" w:cs="Times New Roman"/>
+          <w:color w:val="D4D4D4"/>
+          <w:sz w:val="21"/>
+          <w:szCs w:val="21"/>
+          <w:lang w:val="en-US" w:eastAsia="fr-FR"/>
+        </w:rPr>
+        <w:t xml:space="preserve"> {</w:t>
+      </w:r>
+    </w:p>
+    <w:p>
+      <w:pPr>
+        <w:shd w:val="clear" w:color="auto" w:fill="1E1E1E"/>
+        <w:spacing w:after="0" w:line="285" w:lineRule="atLeast"/>
+        <w:rPr>
+          <w:rFonts w:ascii="Consolas" w:eastAsia="Times New Roman" w:hAnsi="Consolas" w:cs="Times New Roman"/>
+          <w:color w:val="D4D4D4"/>
+          <w:sz w:val="21"/>
+          <w:szCs w:val="21"/>
+          <w:lang w:val="en-US" w:eastAsia="fr-FR"/>
+        </w:rPr>
+      </w:pPr>
+      <w:r>
+        <w:rPr>
+          <w:rFonts w:ascii="Consolas" w:eastAsia="Times New Roman" w:hAnsi="Consolas" w:cs="Times New Roman"/>
+          <w:color w:val="D4D4D4"/>
+          <w:sz w:val="21"/>
+          <w:szCs w:val="21"/>
+          <w:lang w:val="en-US" w:eastAsia="fr-FR"/>
+        </w:rPr>
+        <w:t xml:space="preserve">  </w:t>
+      </w:r>
+      <w:r>
+        <w:rPr>
+          <w:rFonts w:ascii="Consolas" w:eastAsia="Times New Roman" w:hAnsi="Consolas" w:cs="Times New Roman"/>
+          <w:color w:val="9CDCFE"/>
+          <w:sz w:val="21"/>
+          <w:szCs w:val="21"/>
+          <w:lang w:val="en-US" w:eastAsia="fr-FR"/>
+        </w:rPr>
+        <w:t>res</w:t>
+      </w:r>
+      <w:r>
+        <w:rPr>
+          <w:rFonts w:ascii="Consolas" w:eastAsia="Times New Roman" w:hAnsi="Consolas" w:cs="Times New Roman"/>
+          <w:color w:val="D4D4D4"/>
+          <w:sz w:val="21"/>
+          <w:szCs w:val="21"/>
+          <w:lang w:val="en-US" w:eastAsia="fr-FR"/>
+        </w:rPr>
+        <w:t>.</w:t>
+      </w:r>
+      <w:r>
+        <w:rPr>
+          <w:rFonts w:ascii="Consolas" w:eastAsia="Times New Roman" w:hAnsi="Consolas" w:cs="Times New Roman"/>
+          <w:color w:val="9CDCFE"/>
+          <w:sz w:val="21"/>
+          <w:szCs w:val="21"/>
+          <w:lang w:val="en-US" w:eastAsia="fr-FR"/>
+        </w:rPr>
+        <w:t>statusCode</w:t>
+      </w:r>
+      <w:r>
+        <w:rPr>
+          <w:rFonts w:ascii="Consolas" w:eastAsia="Times New Roman" w:hAnsi="Consolas" w:cs="Times New Roman"/>
+          <w:color w:val="D4D4D4"/>
+          <w:sz w:val="21"/>
+          <w:szCs w:val="21"/>
+          <w:lang w:val="en-US" w:eastAsia="fr-FR"/>
+        </w:rPr>
+        <w:t xml:space="preserve"> = </w:t>
+      </w:r>
+      <w:r>
+        <w:rPr>
+          <w:rFonts w:ascii="Consolas" w:eastAsia="Times New Roman" w:hAnsi="Consolas" w:cs="Times New Roman"/>
+          <w:color w:val="B5CEA8"/>
+          <w:sz w:val="21"/>
+          <w:szCs w:val="21"/>
+          <w:lang w:val="en-US" w:eastAsia="fr-FR"/>
+        </w:rPr>
+        <w:t>200</w:t>
+      </w:r>
+      <w:r>
+        <w:rPr>
+          <w:rFonts w:ascii="Consolas" w:eastAsia="Times New Roman" w:hAnsi="Consolas" w:cs="Times New Roman"/>
+          <w:color w:val="D4D4D4"/>
+          <w:sz w:val="21"/>
+          <w:szCs w:val="21"/>
+          <w:lang w:val="en-US" w:eastAsia="fr-FR"/>
+        </w:rPr>
+        <w:t>;</w:t>
+      </w:r>
+    </w:p>
+    <w:p>
+      <w:pPr>
+        <w:shd w:val="clear" w:color="auto" w:fill="1E1E1E"/>
+        <w:spacing w:after="0" w:line="285" w:lineRule="atLeast"/>
+        <w:rPr>
+          <w:rFonts w:ascii="Consolas" w:eastAsia="Times New Roman" w:hAnsi="Consolas" w:cs="Times New Roman"/>
+          <w:color w:val="D4D4D4"/>
+          <w:sz w:val="21"/>
+          <w:szCs w:val="21"/>
+          <w:lang w:val="en-US" w:eastAsia="fr-FR"/>
+        </w:rPr>
+      </w:pPr>
+      <w:r>
+        <w:rPr>
+          <w:rFonts w:ascii="Consolas" w:eastAsia="Times New Roman" w:hAnsi="Consolas" w:cs="Times New Roman"/>
+          <w:color w:val="D4D4D4"/>
+          <w:sz w:val="21"/>
+          <w:szCs w:val="21"/>
+          <w:lang w:val="en-US" w:eastAsia="fr-FR"/>
+        </w:rPr>
+        <w:t xml:space="preserve">  </w:t>
+      </w:r>
+      <w:r>
+        <w:rPr>
+          <w:rFonts w:ascii="Consolas" w:eastAsia="Times New Roman" w:hAnsi="Consolas" w:cs="Times New Roman"/>
+          <w:color w:val="9CDCFE"/>
+          <w:sz w:val="21"/>
+          <w:szCs w:val="21"/>
+          <w:lang w:val="en-US" w:eastAsia="fr-FR"/>
+        </w:rPr>
+        <w:t>res</w:t>
+      </w:r>
+      <w:r>
+        <w:rPr>
+          <w:rFonts w:ascii="Consolas" w:eastAsia="Times New Roman" w:hAnsi="Consolas" w:cs="Times New Roman"/>
+          <w:color w:val="D4D4D4"/>
+          <w:sz w:val="21"/>
+          <w:szCs w:val="21"/>
+          <w:lang w:val="en-US" w:eastAsia="fr-FR"/>
+        </w:rPr>
+        <w:t>.</w:t>
+      </w:r>
+      <w:r>
+        <w:rPr>
+          <w:rFonts w:ascii="Consolas" w:eastAsia="Times New Roman" w:hAnsi="Consolas" w:cs="Times New Roman"/>
+          <w:color w:val="DCDCAA"/>
+          <w:sz w:val="21"/>
+          <w:szCs w:val="21"/>
+          <w:lang w:val="en-US" w:eastAsia="fr-FR"/>
+        </w:rPr>
+        <w:t>setHeader</w:t>
+      </w:r>
+      <w:r>
+        <w:rPr>
+          <w:rFonts w:ascii="Consolas" w:eastAsia="Times New Roman" w:hAnsi="Consolas" w:cs="Times New Roman"/>
+          <w:color w:val="D4D4D4"/>
+          <w:sz w:val="21"/>
+          <w:szCs w:val="21"/>
+          <w:lang w:val="en-US" w:eastAsia="fr-FR"/>
+        </w:rPr>
+        <w:t>(</w:t>
+      </w:r>
+      <w:r>
+        <w:rPr>
+          <w:rFonts w:ascii="Consolas" w:eastAsia="Times New Roman" w:hAnsi="Consolas" w:cs="Times New Roman"/>
+          <w:color w:val="CE9178"/>
+          <w:sz w:val="21"/>
+          <w:szCs w:val="21"/>
+          <w:lang w:val="en-US" w:eastAsia="fr-FR"/>
+        </w:rPr>
+        <w:t>'Content-Type'</w:t>
+      </w:r>
+      <w:r>
+        <w:rPr>
+          <w:rFonts w:ascii="Consolas" w:eastAsia="Times New Roman" w:hAnsi="Consolas" w:cs="Times New Roman"/>
+          <w:color w:val="D4D4D4"/>
+          <w:sz w:val="21"/>
+          <w:szCs w:val="21"/>
+          <w:lang w:val="en-US" w:eastAsia="fr-FR"/>
+        </w:rPr>
+        <w:t xml:space="preserve">, </w:t>
+      </w:r>
+      <w:r>
+        <w:rPr>
+          <w:rFonts w:ascii="Consolas" w:eastAsia="Times New Roman" w:hAnsi="Consolas" w:cs="Times New Roman"/>
+          <w:color w:val="CE9178"/>
+          <w:sz w:val="21"/>
+          <w:szCs w:val="21"/>
+          <w:lang w:val="en-US" w:eastAsia="fr-FR"/>
+        </w:rPr>
+        <w:t>'text/plain'</w:t>
+      </w:r>
+      <w:r>
+        <w:rPr>
+          <w:rFonts w:ascii="Consolas" w:eastAsia="Times New Roman" w:hAnsi="Consolas" w:cs="Times New Roman"/>
+          <w:color w:val="D4D4D4"/>
+          <w:sz w:val="21"/>
+          <w:szCs w:val="21"/>
+          <w:lang w:val="en-US" w:eastAsia="fr-FR"/>
+        </w:rPr>
+        <w:t>);</w:t>
+      </w:r>
+    </w:p>
+    <w:p>
+      <w:pPr>
+        <w:shd w:val="clear" w:color="auto" w:fill="1E1E1E"/>
+        <w:spacing w:after="0" w:line="285" w:lineRule="atLeast"/>
+        <w:rPr>
+          <w:rFonts w:ascii="Consolas" w:eastAsia="Times New Roman" w:hAnsi="Consolas" w:cs="Times New Roman"/>
+          <w:color w:val="D4D4D4"/>
+          <w:sz w:val="21"/>
+          <w:szCs w:val="21"/>
+          <w:lang w:val="en-US" w:eastAsia="fr-FR"/>
+        </w:rPr>
+      </w:pPr>
+      <w:r>
+        <w:rPr>
+          <w:rFonts w:ascii="Consolas" w:eastAsia="Times New Roman" w:hAnsi="Consolas" w:cs="Times New Roman"/>
+          <w:color w:val="D4D4D4"/>
+          <w:sz w:val="21"/>
+          <w:szCs w:val="21"/>
+          <w:lang w:val="en-US" w:eastAsia="fr-FR"/>
+        </w:rPr>
+        <w:t xml:space="preserve">  </w:t>
+      </w:r>
+      <w:r>
+        <w:rPr>
+          <w:rFonts w:ascii="Consolas" w:eastAsia="Times New Roman" w:hAnsi="Consolas" w:cs="Times New Roman"/>
+          <w:color w:val="9CDCFE"/>
+          <w:sz w:val="21"/>
+          <w:szCs w:val="21"/>
+          <w:lang w:val="en-US" w:eastAsia="fr-FR"/>
+        </w:rPr>
+        <w:t>res</w:t>
+      </w:r>
+      <w:r>
+        <w:rPr>
+          <w:rFonts w:ascii="Consolas" w:eastAsia="Times New Roman" w:hAnsi="Consolas" w:cs="Times New Roman"/>
+          <w:color w:val="D4D4D4"/>
+          <w:sz w:val="21"/>
+          <w:szCs w:val="21"/>
+          <w:lang w:val="en-US" w:eastAsia="fr-FR"/>
+        </w:rPr>
+        <w:t>.</w:t>
+      </w:r>
+      <w:r>
+        <w:rPr>
+          <w:rFonts w:ascii="Consolas" w:eastAsia="Times New Roman" w:hAnsi="Consolas" w:cs="Times New Roman"/>
+          <w:color w:val="DCDCAA"/>
+          <w:sz w:val="21"/>
+          <w:szCs w:val="21"/>
+          <w:lang w:val="en-US" w:eastAsia="fr-FR"/>
+        </w:rPr>
+        <w:t>end</w:t>
+      </w:r>
+      <w:r>
+        <w:rPr>
+          <w:rFonts w:ascii="Consolas" w:eastAsia="Times New Roman" w:hAnsi="Consolas" w:cs="Times New Roman"/>
+          <w:color w:val="D4D4D4"/>
+          <w:sz w:val="21"/>
+          <w:szCs w:val="21"/>
+          <w:lang w:val="en-US" w:eastAsia="fr-FR"/>
+        </w:rPr>
+        <w:t>(</w:t>
+      </w:r>
+      <w:r>
+        <w:rPr>
+          <w:rFonts w:ascii="Consolas" w:eastAsia="Times New Roman" w:hAnsi="Consolas" w:cs="Times New Roman"/>
+          <w:color w:val="CE9178"/>
+          <w:sz w:val="21"/>
+          <w:szCs w:val="21"/>
+          <w:lang w:val="en-US" w:eastAsia="fr-FR"/>
+        </w:rPr>
+        <w:t>'Hello World</w:t>
+      </w:r>
+      <w:r>
+        <w:rPr>
+          <w:rFonts w:ascii="Consolas" w:eastAsia="Times New Roman" w:hAnsi="Consolas" w:cs="Times New Roman"/>
+          <w:color w:val="D7BA7D"/>
+          <w:sz w:val="21"/>
+          <w:szCs w:val="21"/>
+          <w:lang w:val="en-US" w:eastAsia="fr-FR"/>
+        </w:rPr>
+        <w:t>\n</w:t>
+      </w:r>
+      <w:r>
+        <w:rPr>
+          <w:rFonts w:ascii="Consolas" w:eastAsia="Times New Roman" w:hAnsi="Consolas" w:cs="Times New Roman"/>
+          <w:color w:val="CE9178"/>
+          <w:sz w:val="21"/>
+          <w:szCs w:val="21"/>
+          <w:lang w:val="en-US" w:eastAsia="fr-FR"/>
+        </w:rPr>
+        <w:t>'</w:t>
+      </w:r>
+      <w:r>
+        <w:rPr>
+          <w:rFonts w:ascii="Consolas" w:eastAsia="Times New Roman" w:hAnsi="Consolas" w:cs="Times New Roman"/>
+          <w:color w:val="D4D4D4"/>
+          <w:sz w:val="21"/>
+          <w:szCs w:val="21"/>
+          <w:lang w:val="en-US" w:eastAsia="fr-FR"/>
+        </w:rPr>
+        <w:t>);</w:t>
+      </w:r>
+    </w:p>
+    <w:p>
+      <w:pPr>
+        <w:shd w:val="clear" w:color="auto" w:fill="1E1E1E"/>
+        <w:spacing w:after="0" w:line="285" w:lineRule="atLeast"/>
+        <w:rPr>
+          <w:rFonts w:ascii="Consolas" w:eastAsia="Times New Roman" w:hAnsi="Consolas" w:cs="Times New Roman"/>
+          <w:color w:val="D4D4D4"/>
+          <w:sz w:val="21"/>
+          <w:szCs w:val="21"/>
+          <w:lang w:eastAsia="fr-FR"/>
+        </w:rPr>
+      </w:pPr>
+      <w:r>
+        <w:rPr>
+          <w:rFonts w:ascii="Consolas" w:eastAsia="Times New Roman" w:hAnsi="Consolas" w:cs="Times New Roman"/>
+          <w:color w:val="D4D4D4"/>
+          <w:sz w:val="21"/>
+          <w:szCs w:val="21"/>
+          <w:lang w:eastAsia="fr-FR"/>
+        </w:rPr>
+        <w:t>});</w:t>
+      </w:r>
+    </w:p>
+    <w:p>
+      <w:pPr>
+        <w:shd w:val="clear" w:color="auto" w:fill="1E1E1E"/>
+        <w:spacing w:after="0" w:line="285" w:lineRule="atLeast"/>
+        <w:rPr>
+          <w:rFonts w:ascii="Consolas" w:eastAsia="Times New Roman" w:hAnsi="Consolas" w:cs="Times New Roman"/>
+          <w:color w:val="D4D4D4"/>
+          <w:sz w:val="21"/>
+          <w:szCs w:val="21"/>
+          <w:lang w:eastAsia="fr-FR"/>
+        </w:rPr>
+      </w:pPr>
+    </w:p>
+    <w:p>
+      <w:pPr>
+        <w:shd w:val="clear" w:color="auto" w:fill="1E1E1E"/>
+        <w:spacing w:after="0" w:line="285" w:lineRule="atLeast"/>
+        <w:rPr>
+          <w:rFonts w:ascii="Consolas" w:eastAsia="Times New Roman" w:hAnsi="Consolas" w:cs="Times New Roman"/>
+          <w:color w:val="D4D4D4"/>
+          <w:sz w:val="21"/>
+          <w:szCs w:val="21"/>
+          <w:lang w:eastAsia="fr-FR"/>
+        </w:rPr>
+      </w:pPr>
+      <w:r>
+        <w:rPr>
+          <w:rFonts w:ascii="Consolas" w:eastAsia="Times New Roman" w:hAnsi="Consolas" w:cs="Times New Roman"/>
+          <w:color w:val="D4D4D4"/>
+          <w:sz w:val="21"/>
+          <w:szCs w:val="21"/>
+          <w:lang w:eastAsia="fr-FR"/>
+        </w:rPr>
+        <w:t>//</w:t>
       </w:r>
       <w:r>
         <w:rPr>
           <w:rFonts w:ascii="Open Sans" w:hAnsi="Open Sans" w:cs="Open Sans"/>
           <w:color w:val="CBD4D9"/>
         </w:rPr>
-        <w:t> crée un nouveau serveur HTTP et le renvoie.</w:t>
+        <w:t xml:space="preserve"> </w:t>
+      </w:r>
+      <w:r>
+        <w:rPr>
+          <w:rFonts w:ascii="Open Sans" w:hAnsi="Open Sans" w:cs="Open Sans"/>
+          <w:color w:val="CBD4D9"/>
+        </w:rPr>
+        <w:t>Le serveur est configuré pour écouter sur le port et le nom d'hôte spécifiés.</w:t>
       </w:r>
     </w:p>
     <w:p>
@@ -749,146 +1130,96 @@
           <w:color w:val="D4D4D4"/>
           <w:sz w:val="21"/>
           <w:szCs w:val="21"/>
-          <w:lang w:eastAsia="fr-FR"/>
-        </w:rPr>
-      </w:pPr>
-      <w:proofErr w:type="spellStart"/>
-      <w:proofErr w:type="gramStart"/>
+          <w:lang w:val="en-US" w:eastAsia="fr-FR"/>
+        </w:rPr>
+      </w:pPr>
+      <w:r>
+        <w:rPr>
+          <w:rFonts w:ascii="Consolas" w:eastAsia="Times New Roman" w:hAnsi="Consolas" w:cs="Times New Roman"/>
+          <w:color w:val="4FC1FF"/>
+          <w:sz w:val="21"/>
+          <w:szCs w:val="21"/>
+          <w:lang w:val="en-US" w:eastAsia="fr-FR"/>
+        </w:rPr>
+        <w:t>server</w:t>
+      </w:r>
+      <w:r>
+        <w:rPr>
+          <w:rFonts w:ascii="Consolas" w:eastAsia="Times New Roman" w:hAnsi="Consolas" w:cs="Times New Roman"/>
+          <w:color w:val="D4D4D4"/>
+          <w:sz w:val="21"/>
+          <w:szCs w:val="21"/>
+          <w:lang w:val="en-US" w:eastAsia="fr-FR"/>
+        </w:rPr>
+        <w:t>.</w:t>
+      </w:r>
+      <w:r>
+        <w:rPr>
+          <w:rFonts w:ascii="Consolas" w:eastAsia="Times New Roman" w:hAnsi="Consolas" w:cs="Times New Roman"/>
+          <w:color w:val="DCDCAA"/>
+          <w:sz w:val="21"/>
+          <w:szCs w:val="21"/>
+          <w:lang w:val="en-US" w:eastAsia="fr-FR"/>
+        </w:rPr>
+        <w:t>listen</w:t>
+      </w:r>
+      <w:r>
+        <w:rPr>
+          <w:rFonts w:ascii="Consolas" w:eastAsia="Times New Roman" w:hAnsi="Consolas" w:cs="Times New Roman"/>
+          <w:color w:val="D4D4D4"/>
+          <w:sz w:val="21"/>
+          <w:szCs w:val="21"/>
+          <w:lang w:val="en-US" w:eastAsia="fr-FR"/>
+        </w:rPr>
+        <w:t>(</w:t>
+      </w:r>
+      <w:r>
+        <w:rPr>
+          <w:rFonts w:ascii="Consolas" w:eastAsia="Times New Roman" w:hAnsi="Consolas" w:cs="Times New Roman"/>
+          <w:color w:val="4FC1FF"/>
+          <w:sz w:val="21"/>
+          <w:szCs w:val="21"/>
+          <w:lang w:val="en-US" w:eastAsia="fr-FR"/>
+        </w:rPr>
+        <w:t>port</w:t>
+      </w:r>
+      <w:r>
+        <w:rPr>
+          <w:rFonts w:ascii="Consolas" w:eastAsia="Times New Roman" w:hAnsi="Consolas" w:cs="Times New Roman"/>
+          <w:color w:val="D4D4D4"/>
+          <w:sz w:val="21"/>
+          <w:szCs w:val="21"/>
+          <w:lang w:val="en-US" w:eastAsia="fr-FR"/>
+        </w:rPr>
+        <w:t xml:space="preserve">, </w:t>
+      </w:r>
+      <w:r>
+        <w:rPr>
+          <w:rFonts w:ascii="Consolas" w:eastAsia="Times New Roman" w:hAnsi="Consolas" w:cs="Times New Roman"/>
+          <w:color w:val="4FC1FF"/>
+          <w:sz w:val="21"/>
+          <w:szCs w:val="21"/>
+          <w:lang w:val="en-US" w:eastAsia="fr-FR"/>
+        </w:rPr>
+        <w:t>hostname</w:t>
+      </w:r>
+      <w:r>
+        <w:rPr>
+          <w:rFonts w:ascii="Consolas" w:eastAsia="Times New Roman" w:hAnsi="Consolas" w:cs="Times New Roman"/>
+          <w:color w:val="D4D4D4"/>
+          <w:sz w:val="21"/>
+          <w:szCs w:val="21"/>
+          <w:lang w:val="en-US" w:eastAsia="fr-FR"/>
+        </w:rPr>
+        <w:t xml:space="preserve">, () </w:t>
+      </w:r>
       <w:r>
         <w:rPr>
           <w:rFonts w:ascii="Consolas" w:eastAsia="Times New Roman" w:hAnsi="Consolas" w:cs="Times New Roman"/>
           <w:color w:val="569CD6"/>
           <w:sz w:val="21"/>
           <w:szCs w:val="21"/>
-          <w:lang w:eastAsia="fr-FR"/>
-        </w:rPr>
-        <w:t>const</w:t>
-      </w:r>
-      <w:proofErr w:type="spellEnd"/>
-      <w:proofErr w:type="gramEnd"/>
-      <w:r>
-        <w:rPr>
-          <w:rFonts w:ascii="Consolas" w:eastAsia="Times New Roman" w:hAnsi="Consolas" w:cs="Times New Roman"/>
-          <w:color w:val="D4D4D4"/>
-          <w:sz w:val="21"/>
-          <w:szCs w:val="21"/>
-          <w:lang w:eastAsia="fr-FR"/>
-        </w:rPr>
-        <w:t xml:space="preserve"> </w:t>
-      </w:r>
-      <w:r>
-        <w:rPr>
-          <w:rFonts w:ascii="Consolas" w:eastAsia="Times New Roman" w:hAnsi="Consolas" w:cs="Times New Roman"/>
-          <w:color w:val="4FC1FF"/>
-          <w:sz w:val="21"/>
-          <w:szCs w:val="21"/>
-          <w:lang w:eastAsia="fr-FR"/>
-        </w:rPr>
-        <w:t>server</w:t>
-      </w:r>
-      <w:r>
-        <w:rPr>
-          <w:rFonts w:ascii="Consolas" w:eastAsia="Times New Roman" w:hAnsi="Consolas" w:cs="Times New Roman"/>
-          <w:color w:val="D4D4D4"/>
-          <w:sz w:val="21"/>
-          <w:szCs w:val="21"/>
-          <w:lang w:eastAsia="fr-FR"/>
-        </w:rPr>
-        <w:t xml:space="preserve"> = </w:t>
-      </w:r>
-      <w:proofErr w:type="spellStart"/>
-      <w:r>
-        <w:rPr>
-          <w:rFonts w:ascii="Consolas" w:eastAsia="Times New Roman" w:hAnsi="Consolas" w:cs="Times New Roman"/>
-          <w:color w:val="4EC9B0"/>
-          <w:sz w:val="21"/>
-          <w:szCs w:val="21"/>
-          <w:lang w:eastAsia="fr-FR"/>
-        </w:rPr>
-        <w:t>http</w:t>
-      </w:r>
-      <w:r>
-        <w:rPr>
-          <w:rFonts w:ascii="Consolas" w:eastAsia="Times New Roman" w:hAnsi="Consolas" w:cs="Times New Roman"/>
-          <w:color w:val="D4D4D4"/>
-          <w:sz w:val="21"/>
-          <w:szCs w:val="21"/>
-          <w:lang w:eastAsia="fr-FR"/>
-        </w:rPr>
-        <w:t>.</w:t>
-      </w:r>
-      <w:r>
-        <w:rPr>
-          <w:rFonts w:ascii="Consolas" w:eastAsia="Times New Roman" w:hAnsi="Consolas" w:cs="Times New Roman"/>
-          <w:color w:val="DCDCAA"/>
-          <w:sz w:val="21"/>
-          <w:szCs w:val="21"/>
-          <w:lang w:eastAsia="fr-FR"/>
-        </w:rPr>
-        <w:t>createServer</w:t>
-      </w:r>
-      <w:proofErr w:type="spellEnd"/>
-      <w:r>
-        <w:rPr>
-          <w:rFonts w:ascii="Consolas" w:eastAsia="Times New Roman" w:hAnsi="Consolas" w:cs="Times New Roman"/>
-          <w:color w:val="D4D4D4"/>
-          <w:sz w:val="21"/>
-          <w:szCs w:val="21"/>
-          <w:lang w:eastAsia="fr-FR"/>
-        </w:rPr>
-        <w:t>((</w:t>
-      </w:r>
-      <w:proofErr w:type="spellStart"/>
-      <w:r>
-        <w:rPr>
-          <w:rFonts w:ascii="Consolas" w:eastAsia="Times New Roman" w:hAnsi="Consolas" w:cs="Times New Roman"/>
-          <w:color w:val="9CDCFE"/>
-          <w:sz w:val="21"/>
-          <w:szCs w:val="21"/>
-          <w:lang w:eastAsia="fr-FR"/>
-        </w:rPr>
-        <w:t>req</w:t>
-      </w:r>
-      <w:proofErr w:type="spellEnd"/>
-      <w:r>
-        <w:rPr>
-          <w:rFonts w:ascii="Consolas" w:eastAsia="Times New Roman" w:hAnsi="Consolas" w:cs="Times New Roman"/>
-          <w:color w:val="D4D4D4"/>
-          <w:sz w:val="21"/>
-          <w:szCs w:val="21"/>
-          <w:lang w:eastAsia="fr-FR"/>
-        </w:rPr>
-        <w:t xml:space="preserve">, </w:t>
-      </w:r>
-      <w:proofErr w:type="spellStart"/>
-      <w:r>
-        <w:rPr>
-          <w:rFonts w:ascii="Consolas" w:eastAsia="Times New Roman" w:hAnsi="Consolas" w:cs="Times New Roman"/>
-          <w:color w:val="9CDCFE"/>
-          <w:sz w:val="21"/>
-          <w:szCs w:val="21"/>
-          <w:lang w:eastAsia="fr-FR"/>
-        </w:rPr>
-        <w:t>res</w:t>
-      </w:r>
-      <w:proofErr w:type="spellEnd"/>
-      <w:r>
-        <w:rPr>
-          <w:rFonts w:ascii="Consolas" w:eastAsia="Times New Roman" w:hAnsi="Consolas" w:cs="Times New Roman"/>
-          <w:color w:val="D4D4D4"/>
-          <w:sz w:val="21"/>
-          <w:szCs w:val="21"/>
-          <w:lang w:eastAsia="fr-FR"/>
-        </w:rPr>
-        <w:t xml:space="preserve">) </w:t>
-      </w:r>
-      <w:r>
-        <w:rPr>
-          <w:rFonts w:ascii="Consolas" w:eastAsia="Times New Roman" w:hAnsi="Consolas" w:cs="Times New Roman"/>
-          <w:color w:val="569CD6"/>
-          <w:sz w:val="21"/>
-          <w:szCs w:val="21"/>
-          <w:lang w:eastAsia="fr-FR"/>
+          <w:lang w:val="en-US" w:eastAsia="fr-FR"/>
         </w:rPr>
         <w:t>=&gt;</w:t>
       </w:r>
@@ -898,7 +1229,7 @@
           <w:color w:val="D4D4D4"/>
           <w:sz w:val="21"/>
           <w:szCs w:val="21"/>
-          <w:lang w:eastAsia="fr-FR"/>
+          <w:lang w:val="en-US" w:eastAsia="fr-FR"/>
         </w:rPr>
         <w:t xml:space="preserve"> {</w:t>
       </w:r>
@@ -921,12 +1252,10 @@
           <w:color w:val="D4D4D4"/>
           <w:sz w:val="21"/>
           <w:szCs w:val="21"/>
-          <w:lang w:eastAsia="fr-FR"/>
+          <w:lang w:val="en-US" w:eastAsia="fr-FR"/>
         </w:rPr>
         <w:t xml:space="preserve">  </w:t>
       </w:r>
-      <w:proofErr w:type="spellStart"/>
-      <w:proofErr w:type="gramStart"/>
       <w:r>
         <w:rPr>
           <w:rFonts w:ascii="Consolas" w:eastAsia="Times New Roman" w:hAnsi="Consolas" w:cs="Times New Roman"/>
@@ -935,7 +1264,7 @@
           <w:szCs w:val="21"/>
           <w:lang w:val="en-US" w:eastAsia="fr-FR"/>
         </w:rPr>
-        <w:t>res</w:t>
+        <w:t>console</w:t>
       </w:r>
       <w:r>
         <w:rPr>
@@ -950,102 +1279,13 @@
       <w:r>
         <w:rPr>
           <w:rFonts w:ascii="Consolas" w:eastAsia="Times New Roman" w:hAnsi="Consolas" w:cs="Times New Roman"/>
-          <w:color w:val="9CDCFE"/>
-          <w:sz w:val="21"/>
-          <w:szCs w:val="21"/>
-          <w:lang w:val="en-US" w:eastAsia="fr-FR"/>
-        </w:rPr>
-        <w:t>statusCode</w:t>
-      </w:r>
-      <w:proofErr w:type="spellEnd"/>
-      <w:proofErr w:type="gramEnd"/>
-      <w:r>
-        <w:rPr>
-          <w:rFonts w:ascii="Consolas" w:eastAsia="Times New Roman" w:hAnsi="Consolas" w:cs="Times New Roman"/>
-          <w:color w:val="D4D4D4"/>
-          <w:sz w:val="21"/>
-          <w:szCs w:val="21"/>
-          <w:lang w:val="en-US" w:eastAsia="fr-FR"/>
-        </w:rPr>
-        <w:t xml:space="preserve"> = </w:t>
-      </w:r>
-      <w:r>
-        <w:rPr>
-          <w:rFonts w:ascii="Consolas" w:eastAsia="Times New Roman" w:hAnsi="Consolas" w:cs="Times New Roman"/>
-          <w:color w:val="B5CEA8"/>
-          <w:sz w:val="21"/>
-          <w:szCs w:val="21"/>
-          <w:lang w:val="en-US" w:eastAsia="fr-FR"/>
-        </w:rPr>
-        <w:t>200</w:t>
-      </w:r>
-      <w:r>
-        <w:rPr>
-          <w:rFonts w:ascii="Consolas" w:eastAsia="Times New Roman" w:hAnsi="Consolas" w:cs="Times New Roman"/>
-          <w:color w:val="D4D4D4"/>
-          <w:sz w:val="21"/>
-          <w:szCs w:val="21"/>
-          <w:lang w:val="en-US" w:eastAsia="fr-FR"/>
-        </w:rPr>
-        <w:t>;</w:t>
-      </w:r>
-    </w:p>
-    <w:p>
-      <w:pPr>
-        <w:shd w:val="clear" w:color="auto" w:fill="1E1E1E"/>
-        <w:spacing w:after="0" w:line="285" w:lineRule="atLeast"/>
-        <w:rPr>
-          <w:rFonts w:ascii="Consolas" w:eastAsia="Times New Roman" w:hAnsi="Consolas" w:cs="Times New Roman"/>
-          <w:color w:val="D4D4D4"/>
-          <w:sz w:val="21"/>
-          <w:szCs w:val="21"/>
-          <w:lang w:val="en-US" w:eastAsia="fr-FR"/>
-        </w:rPr>
-      </w:pPr>
-      <w:r>
-        <w:rPr>
-          <w:rFonts w:ascii="Consolas" w:eastAsia="Times New Roman" w:hAnsi="Consolas" w:cs="Times New Roman"/>
-          <w:color w:val="D4D4D4"/>
-          <w:sz w:val="21"/>
-          <w:szCs w:val="21"/>
-          <w:lang w:val="en-US" w:eastAsia="fr-FR"/>
-        </w:rPr>
-        <w:t xml:space="preserve">  </w:t>
-      </w:r>
-      <w:proofErr w:type="spellStart"/>
-      <w:proofErr w:type="gramStart"/>
-      <w:r>
-        <w:rPr>
-          <w:rFonts w:ascii="Consolas" w:eastAsia="Times New Roman" w:hAnsi="Consolas" w:cs="Times New Roman"/>
-          <w:color w:val="9CDCFE"/>
-          <w:sz w:val="21"/>
-          <w:szCs w:val="21"/>
-          <w:lang w:val="en-US" w:eastAsia="fr-FR"/>
-        </w:rPr>
-        <w:t>res</w:t>
-      </w:r>
-      <w:r>
-        <w:rPr>
-          <w:rFonts w:ascii="Consolas" w:eastAsia="Times New Roman" w:hAnsi="Consolas" w:cs="Times New Roman"/>
-          <w:color w:val="D4D4D4"/>
-          <w:sz w:val="21"/>
-          <w:szCs w:val="21"/>
-          <w:lang w:val="en-US" w:eastAsia="fr-FR"/>
-        </w:rPr>
-        <w:t>.</w:t>
-      </w:r>
-      <w:r>
-        <w:rPr>
-          <w:rFonts w:ascii="Consolas" w:eastAsia="Times New Roman" w:hAnsi="Consolas" w:cs="Times New Roman"/>
           <w:color w:val="DCDCAA"/>
           <w:sz w:val="21"/>
           <w:szCs w:val="21"/>
           <w:lang w:val="en-US" w:eastAsia="fr-FR"/>
         </w:rPr>
-        <w:t>setHeader</w:t>
-      </w:r>
-      <w:proofErr w:type="spellEnd"/>
-      <w:proofErr w:type="gramEnd"/>
+        <w:t>log</w:t>
+      </w:r>
       <w:r>
         <w:rPr>
           <w:rFonts w:ascii="Consolas" w:eastAsia="Times New Roman" w:hAnsi="Consolas" w:cs="Times New Roman"/>
@@ -1056,408 +1296,6 @@
         </w:rPr>
         <w:t>(</w:t>
       </w:r>
-      <w:r>
-        <w:rPr>
-          <w:rFonts w:ascii="Consolas" w:eastAsia="Times New Roman" w:hAnsi="Consolas" w:cs="Times New Roman"/>
-          <w:color w:val="CE9178"/>
-          <w:sz w:val="21"/>
-          <w:szCs w:val="21"/>
-          <w:lang w:val="en-US" w:eastAsia="fr-FR"/>
-        </w:rPr>
-        <w:t>'Content-Type'</w:t>
-      </w:r>
-      <w:r>
-        <w:rPr>
-          <w:rFonts w:ascii="Consolas" w:eastAsia="Times New Roman" w:hAnsi="Consolas" w:cs="Times New Roman"/>
-          <w:color w:val="D4D4D4"/>
-          <w:sz w:val="21"/>
-          <w:szCs w:val="21"/>
-          <w:lang w:val="en-US" w:eastAsia="fr-FR"/>
-        </w:rPr>
-        <w:t xml:space="preserve">, </w:t>
-      </w:r>
-      <w:r>
-        <w:rPr>
-          <w:rFonts w:ascii="Consolas" w:eastAsia="Times New Roman" w:hAnsi="Consolas" w:cs="Times New Roman"/>
-          <w:color w:val="CE9178"/>
-          <w:sz w:val="21"/>
-          <w:szCs w:val="21"/>
-          <w:lang w:val="en-US" w:eastAsia="fr-FR"/>
-        </w:rPr>
-        <w:t>'text/plain'</w:t>
-      </w:r>
-      <w:r>
-        <w:rPr>
-          <w:rFonts w:ascii="Consolas" w:eastAsia="Times New Roman" w:hAnsi="Consolas" w:cs="Times New Roman"/>
-          <w:color w:val="D4D4D4"/>
-          <w:sz w:val="21"/>
-          <w:szCs w:val="21"/>
-          <w:lang w:val="en-US" w:eastAsia="fr-FR"/>
-        </w:rPr>
-        <w:t>);</w:t>
-      </w:r>
-    </w:p>
-    <w:p>
-      <w:pPr>
-        <w:shd w:val="clear" w:color="auto" w:fill="1E1E1E"/>
-        <w:spacing w:after="0" w:line="285" w:lineRule="atLeast"/>
-        <w:rPr>
-          <w:rFonts w:ascii="Consolas" w:eastAsia="Times New Roman" w:hAnsi="Consolas" w:cs="Times New Roman"/>
-          <w:color w:val="D4D4D4"/>
-          <w:sz w:val="21"/>
-          <w:szCs w:val="21"/>
-          <w:lang w:val="en-US" w:eastAsia="fr-FR"/>
-        </w:rPr>
-      </w:pPr>
-      <w:r>
-        <w:rPr>
-          <w:rFonts w:ascii="Consolas" w:eastAsia="Times New Roman" w:hAnsi="Consolas" w:cs="Times New Roman"/>
-          <w:color w:val="D4D4D4"/>
-          <w:sz w:val="21"/>
-          <w:szCs w:val="21"/>
-          <w:lang w:val="en-US" w:eastAsia="fr-FR"/>
-        </w:rPr>
-        <w:t xml:space="preserve">  </w:t>
-      </w:r>
-      <w:proofErr w:type="spellStart"/>
-      <w:proofErr w:type="gramStart"/>
-      <w:r>
-        <w:rPr>
-          <w:rFonts w:ascii="Consolas" w:eastAsia="Times New Roman" w:hAnsi="Consolas" w:cs="Times New Roman"/>
-          <w:color w:val="9CDCFE"/>
-          <w:sz w:val="21"/>
-          <w:szCs w:val="21"/>
-          <w:lang w:val="en-US" w:eastAsia="fr-FR"/>
-        </w:rPr>
-        <w:t>res</w:t>
-      </w:r>
-      <w:r>
-        <w:rPr>
-          <w:rFonts w:ascii="Consolas" w:eastAsia="Times New Roman" w:hAnsi="Consolas" w:cs="Times New Roman"/>
-          <w:color w:val="D4D4D4"/>
-          <w:sz w:val="21"/>
-          <w:szCs w:val="21"/>
-          <w:lang w:val="en-US" w:eastAsia="fr-FR"/>
-        </w:rPr>
-        <w:t>.</w:t>
-      </w:r>
-      <w:r>
-        <w:rPr>
-          <w:rFonts w:ascii="Consolas" w:eastAsia="Times New Roman" w:hAnsi="Consolas" w:cs="Times New Roman"/>
-          <w:color w:val="DCDCAA"/>
-          <w:sz w:val="21"/>
-          <w:szCs w:val="21"/>
-          <w:lang w:val="en-US" w:eastAsia="fr-FR"/>
-        </w:rPr>
-        <w:t>end</w:t>
-      </w:r>
-      <w:proofErr w:type="spellEnd"/>
-      <w:r>
-        <w:rPr>
-          <w:rFonts w:ascii="Consolas" w:eastAsia="Times New Roman" w:hAnsi="Consolas" w:cs="Times New Roman"/>
-          <w:color w:val="D4D4D4"/>
-          <w:sz w:val="21"/>
-          <w:szCs w:val="21"/>
-          <w:lang w:val="en-US" w:eastAsia="fr-FR"/>
-        </w:rPr>
-        <w:t>(</w:t>
-      </w:r>
-      <w:proofErr w:type="gramEnd"/>
-      <w:r>
-        <w:rPr>
-          <w:rFonts w:ascii="Consolas" w:eastAsia="Times New Roman" w:hAnsi="Consolas" w:cs="Times New Roman"/>
-          <w:color w:val="CE9178"/>
-          <w:sz w:val="21"/>
-          <w:szCs w:val="21"/>
-          <w:lang w:val="en-US" w:eastAsia="fr-FR"/>
-        </w:rPr>
-        <w:t>'Hello World</w:t>
-      </w:r>
-      <w:r>
-        <w:rPr>
-          <w:rFonts w:ascii="Consolas" w:eastAsia="Times New Roman" w:hAnsi="Consolas" w:cs="Times New Roman"/>
-          <w:color w:val="D7BA7D"/>
-          <w:sz w:val="21"/>
-          <w:szCs w:val="21"/>
-          <w:lang w:val="en-US" w:eastAsia="fr-FR"/>
-        </w:rPr>
-        <w:t>\n</w:t>
-      </w:r>
-      <w:r>
-        <w:rPr>
-          <w:rFonts w:ascii="Consolas" w:eastAsia="Times New Roman" w:hAnsi="Consolas" w:cs="Times New Roman"/>
-          <w:color w:val="CE9178"/>
-          <w:sz w:val="21"/>
-          <w:szCs w:val="21"/>
-          <w:lang w:val="en-US" w:eastAsia="fr-FR"/>
-        </w:rPr>
-        <w:t>'</w:t>
-      </w:r>
-      <w:r>
-        <w:rPr>
-          <w:rFonts w:ascii="Consolas" w:eastAsia="Times New Roman" w:hAnsi="Consolas" w:cs="Times New Roman"/>
-          <w:color w:val="D4D4D4"/>
-          <w:sz w:val="21"/>
-          <w:szCs w:val="21"/>
-          <w:lang w:val="en-US" w:eastAsia="fr-FR"/>
-        </w:rPr>
-        <w:t>);</w:t>
-      </w:r>
-    </w:p>
-    <w:p>
-      <w:pPr>
-        <w:shd w:val="clear" w:color="auto" w:fill="1E1E1E"/>
-        <w:spacing w:after="0" w:line="285" w:lineRule="atLeast"/>
-        <w:rPr>
-          <w:rFonts w:ascii="Consolas" w:eastAsia="Times New Roman" w:hAnsi="Consolas" w:cs="Times New Roman"/>
-          <w:color w:val="D4D4D4"/>
-          <w:sz w:val="21"/>
-          <w:szCs w:val="21"/>
-          <w:lang w:val="en-US" w:eastAsia="fr-FR"/>
-        </w:rPr>
-      </w:pPr>
-      <w:r>
-        <w:rPr>
-          <w:rFonts w:ascii="Consolas" w:eastAsia="Times New Roman" w:hAnsi="Consolas" w:cs="Times New Roman"/>
-          <w:color w:val="D4D4D4"/>
-          <w:sz w:val="21"/>
-          <w:szCs w:val="21"/>
-          <w:lang w:val="en-US" w:eastAsia="fr-FR"/>
-        </w:rPr>
-        <w:t>});</w:t>
-      </w:r>
-    </w:p>
-    <w:p>
-      <w:pPr>
-        <w:shd w:val="clear" w:color="auto" w:fill="1E1E1E"/>
-        <w:spacing w:after="0" w:line="285" w:lineRule="atLeast"/>
-        <w:rPr>
-          <w:rFonts w:ascii="Consolas" w:eastAsia="Times New Roman" w:hAnsi="Consolas" w:cs="Times New Roman"/>
-          <w:color w:val="D4D4D4"/>
-          <w:sz w:val="21"/>
-          <w:szCs w:val="21"/>
-          <w:lang w:val="en-US" w:eastAsia="fr-FR"/>
-        </w:rPr>
-      </w:pPr>
-    </w:p>
-    <w:p>
-      <w:pPr>
-        <w:shd w:val="clear" w:color="auto" w:fill="1E1E1E"/>
-        <w:spacing w:after="0" w:line="285" w:lineRule="atLeast"/>
-        <w:rPr>
-          <w:rFonts w:ascii="Consolas" w:eastAsia="Times New Roman" w:hAnsi="Consolas" w:cs="Times New Roman"/>
-          <w:color w:val="D4D4D4"/>
-          <w:sz w:val="21"/>
-          <w:szCs w:val="21"/>
-          <w:lang w:eastAsia="fr-FR"/>
-        </w:rPr>
-      </w:pPr>
-      <w:r>
-        <w:rPr>
-          <w:rFonts w:ascii="Consolas" w:eastAsia="Times New Roman" w:hAnsi="Consolas" w:cs="Times New Roman"/>
-          <w:color w:val="D4D4D4"/>
-          <w:sz w:val="21"/>
-          <w:szCs w:val="21"/>
-          <w:lang w:eastAsia="fr-FR"/>
-        </w:rPr>
-        <w:t>//</w:t>
-      </w:r>
-      <w:r>
-        <w:rPr>
-          <w:rFonts w:ascii="Open Sans" w:hAnsi="Open Sans" w:cs="Open Sans"/>
-          <w:color w:val="CBD4D9"/>
-        </w:rPr>
-        <w:t xml:space="preserve"> </w:t>
-      </w:r>
-      <w:r>
-        <w:rPr>
-          <w:rFonts w:ascii="Open Sans" w:hAnsi="Open Sans" w:cs="Open Sans"/>
-          <w:color w:val="CBD4D9"/>
-        </w:rPr>
-        <w:t>Le serveur est configuré pour écouter sur le port et le nom d'hôte spécifiés.</w:t>
-      </w:r>
-    </w:p>
-    <w:p>
-      <w:pPr>
-        <w:shd w:val="clear" w:color="auto" w:fill="1E1E1E"/>
-        <w:spacing w:after="0" w:line="285" w:lineRule="atLeast"/>
-        <w:rPr>
-          <w:rFonts w:ascii="Consolas" w:eastAsia="Times New Roman" w:hAnsi="Consolas" w:cs="Times New Roman"/>
-          <w:color w:val="D4D4D4"/>
-          <w:sz w:val="21"/>
-          <w:szCs w:val="21"/>
-          <w:lang w:val="en-US" w:eastAsia="fr-FR"/>
-        </w:rPr>
-      </w:pPr>
-      <w:proofErr w:type="spellStart"/>
-      <w:proofErr w:type="gramStart"/>
-      <w:r>
-        <w:rPr>
-          <w:rFonts w:ascii="Consolas" w:eastAsia="Times New Roman" w:hAnsi="Consolas" w:cs="Times New Roman"/>
-          <w:color w:val="4FC1FF"/>
-          <w:sz w:val="21"/>
-          <w:szCs w:val="21"/>
-          <w:lang w:val="en-US" w:eastAsia="fr-FR"/>
-        </w:rPr>
-        <w:t>server</w:t>
-      </w:r>
-      <w:r>
-        <w:rPr>
-          <w:rFonts w:ascii="Consolas" w:eastAsia="Times New Roman" w:hAnsi="Consolas" w:cs="Times New Roman"/>
-          <w:color w:val="D4D4D4"/>
-          <w:sz w:val="21"/>
-          <w:szCs w:val="21"/>
-          <w:lang w:val="en-US" w:eastAsia="fr-FR"/>
-        </w:rPr>
-        <w:t>.</w:t>
-      </w:r>
-      <w:r>
-        <w:rPr>
-          <w:rFonts w:ascii="Consolas" w:eastAsia="Times New Roman" w:hAnsi="Consolas" w:cs="Times New Roman"/>
-          <w:color w:val="DCDCAA"/>
-          <w:sz w:val="21"/>
-          <w:szCs w:val="21"/>
-          <w:lang w:val="en-US" w:eastAsia="fr-FR"/>
-        </w:rPr>
-        <w:t>listen</w:t>
-      </w:r>
-      <w:proofErr w:type="spellEnd"/>
-      <w:proofErr w:type="gramEnd"/>
-      <w:r>
-        <w:rPr>
-          <w:rFonts w:ascii="Consolas" w:eastAsia="Times New Roman" w:hAnsi="Consolas" w:cs="Times New Roman"/>
-          <w:color w:val="D4D4D4"/>
-          <w:sz w:val="21"/>
-          <w:szCs w:val="21"/>
-          <w:lang w:val="en-US" w:eastAsia="fr-FR"/>
-        </w:rPr>
-        <w:t>(</w:t>
-      </w:r>
-      <w:r>
-        <w:rPr>
-          <w:rFonts w:ascii="Consolas" w:eastAsia="Times New Roman" w:hAnsi="Consolas" w:cs="Times New Roman"/>
-          <w:color w:val="4FC1FF"/>
-          <w:sz w:val="21"/>
-          <w:szCs w:val="21"/>
-          <w:lang w:val="en-US" w:eastAsia="fr-FR"/>
-        </w:rPr>
-        <w:t>port</w:t>
-      </w:r>
-      <w:r>
-        <w:rPr>
-          <w:rFonts w:ascii="Consolas" w:eastAsia="Times New Roman" w:hAnsi="Consolas" w:cs="Times New Roman"/>
-          <w:color w:val="D4D4D4"/>
-          <w:sz w:val="21"/>
-          <w:szCs w:val="21"/>
-          <w:lang w:val="en-US" w:eastAsia="fr-FR"/>
-        </w:rPr>
-        <w:t xml:space="preserve">, </w:t>
-      </w:r>
-      <w:r>
-        <w:rPr>
-          <w:rFonts w:ascii="Consolas" w:eastAsia="Times New Roman" w:hAnsi="Consolas" w:cs="Times New Roman"/>
-          <w:color w:val="4FC1FF"/>
-          <w:sz w:val="21"/>
-          <w:szCs w:val="21"/>
-          <w:lang w:val="en-US" w:eastAsia="fr-FR"/>
-        </w:rPr>
-        <w:t>hostname</w:t>
-      </w:r>
-      <w:r>
-        <w:rPr>
-          <w:rFonts w:ascii="Consolas" w:eastAsia="Times New Roman" w:hAnsi="Consolas" w:cs="Times New Roman"/>
-          <w:color w:val="D4D4D4"/>
-          <w:sz w:val="21"/>
-          <w:szCs w:val="21"/>
-          <w:lang w:val="en-US" w:eastAsia="fr-FR"/>
-        </w:rPr>
-        <w:t xml:space="preserve">, () </w:t>
-      </w:r>
-      <w:r>
-        <w:rPr>
-          <w:rFonts w:ascii="Consolas" w:eastAsia="Times New Roman" w:hAnsi="Consolas" w:cs="Times New Roman"/>
-          <w:color w:val="569CD6"/>
-          <w:sz w:val="21"/>
-          <w:szCs w:val="21"/>
-          <w:lang w:val="en-US" w:eastAsia="fr-FR"/>
-        </w:rPr>
-        <w:t>=&gt;</w:t>
-      </w:r>
-      <w:r>
-        <w:rPr>
-          <w:rFonts w:ascii="Consolas" w:eastAsia="Times New Roman" w:hAnsi="Consolas" w:cs="Times New Roman"/>
-          <w:color w:val="D4D4D4"/>
-          <w:sz w:val="21"/>
-          <w:szCs w:val="21"/>
-          <w:lang w:val="en-US" w:eastAsia="fr-FR"/>
-        </w:rPr>
-        <w:t xml:space="preserve"> {</w:t>
-      </w:r>
-    </w:p>
-    <w:p>
-      <w:pPr>
-        <w:shd w:val="clear" w:color="auto" w:fill="1E1E1E"/>
-        <w:spacing w:after="0" w:line="285" w:lineRule="atLeast"/>
-        <w:rPr>
-          <w:rFonts w:ascii="Consolas" w:eastAsia="Times New Roman" w:hAnsi="Consolas" w:cs="Times New Roman"/>
-          <w:color w:val="D4D4D4"/>
-          <w:sz w:val="21"/>
-          <w:szCs w:val="21"/>
-          <w:lang w:val="en-US" w:eastAsia="fr-FR"/>
-        </w:rPr>
-      </w:pPr>
-      <w:r>
-        <w:rPr>
-          <w:rFonts w:ascii="Consolas" w:eastAsia="Times New Roman" w:hAnsi="Consolas" w:cs="Times New Roman"/>
-          <w:color w:val="D4D4D4"/>
-          <w:sz w:val="21"/>
-          <w:szCs w:val="21"/>
-          <w:lang w:val="en-US" w:eastAsia="fr-FR"/>
-        </w:rPr>
-        <w:t xml:space="preserve">  </w:t>
-      </w:r>
-      <w:proofErr w:type="gramStart"/>
-      <w:r>
-        <w:rPr>
-          <w:rFonts w:ascii="Consolas" w:eastAsia="Times New Roman" w:hAnsi="Consolas" w:cs="Times New Roman"/>
-          <w:color w:val="9CDCFE"/>
-          <w:sz w:val="21"/>
-          <w:szCs w:val="21"/>
-          <w:lang w:val="en-US" w:eastAsia="fr-FR"/>
-        </w:rPr>
-        <w:t>console</w:t>
-      </w:r>
-      <w:r>
-        <w:rPr>
-          <w:rFonts w:ascii="Consolas" w:eastAsia="Times New Roman" w:hAnsi="Consolas" w:cs="Times New Roman"/>
-          <w:color w:val="D4D4D4"/>
-          <w:sz w:val="21"/>
-          <w:szCs w:val="21"/>
-          <w:lang w:val="en-US" w:eastAsia="fr-FR"/>
-        </w:rPr>
-        <w:t>.</w:t>
-      </w:r>
-      <w:r>
-        <w:rPr>
-          <w:rFonts w:ascii="Consolas" w:eastAsia="Times New Roman" w:hAnsi="Consolas" w:cs="Times New Roman"/>
-          <w:color w:val="DCDCAA"/>
-          <w:sz w:val="21"/>
-          <w:szCs w:val="21"/>
-          <w:lang w:val="en-US" w:eastAsia="fr-FR"/>
-        </w:rPr>
-        <w:t>log</w:t>
-      </w:r>
-      <w:r>
-        <w:rPr>
-          <w:rFonts w:ascii="Consolas" w:eastAsia="Times New Roman" w:hAnsi="Consolas" w:cs="Times New Roman"/>
-          <w:color w:val="D4D4D4"/>
-          <w:sz w:val="21"/>
-          <w:szCs w:val="21"/>
-          <w:lang w:val="en-US" w:eastAsia="fr-FR"/>
-        </w:rPr>
-        <w:t>(</w:t>
-      </w:r>
-      <w:proofErr w:type="gramEnd"/>
       <w:r>
         <w:rPr>
           <w:rFonts w:ascii="Consolas" w:eastAsia="Times New Roman" w:hAnsi="Consolas" w:cs="Times New Roman"/>
@@ -1615,42 +1453,8 @@
           <w:szCs w:val="32"/>
         </w:rPr>
         <w:lastRenderedPageBreak/>
-        <w:t xml:space="preserve">Combien de </w:t>
-      </w:r>
-      <w:proofErr w:type="spellStart"/>
-      <w:r>
-        <w:rPr>
-          <w:b/>
-          <w:bCs/>
-          <w:color w:val="00B050"/>
-          <w:sz w:val="32"/>
-          <w:szCs w:val="32"/>
-        </w:rPr>
-        <w:t>Js</w:t>
-      </w:r>
-      <w:proofErr w:type="spellEnd"/>
-      <w:r>
-        <w:rPr>
-          <w:b/>
-          <w:bCs/>
-          <w:color w:val="00B050"/>
-          <w:sz w:val="32"/>
-          <w:szCs w:val="32"/>
-        </w:rPr>
-        <w:t xml:space="preserve"> devez nous connaitre pour utiliser </w:t>
-      </w:r>
-      <w:proofErr w:type="spellStart"/>
-      <w:r>
-        <w:rPr>
-          <w:b/>
-          <w:bCs/>
-          <w:color w:val="00B050"/>
-          <w:sz w:val="32"/>
-          <w:szCs w:val="32"/>
-        </w:rPr>
-        <w:t>NodeJs</w:t>
-      </w:r>
-      <w:proofErr w:type="spellEnd"/>
+        <w:t>Combien de Js devez nous connaitre pour utiliser NodeJs</w:t>
+      </w:r>
     </w:p>
     <w:p>
       <w:pPr>
@@ -1781,7 +1585,6 @@
           <w:szCs w:val="32"/>
         </w:rPr>
       </w:pPr>
-      <w:proofErr w:type="spellStart"/>
       <w:r>
         <w:rPr>
           <w:b/>
@@ -1792,7 +1595,6 @@
         </w:rPr>
         <w:t>Npm</w:t>
       </w:r>
-      <w:proofErr w:type="spellEnd"/>
     </w:p>
     <w:p>
       <w:pPr>
@@ -2361,40 +2163,16 @@
           <w:szCs w:val="32"/>
         </w:rPr>
       </w:pPr>
-      <w:proofErr w:type="spellStart"/>
-      <w:r>
-        <w:rPr>
-          <w:b/>
-          <w:bCs/>
-          <w:color w:val="00B050"/>
-          <w:sz w:val="32"/>
-          <w:szCs w:val="32"/>
-        </w:rPr>
-        <w:t>NodeJs</w:t>
-      </w:r>
-      <w:proofErr w:type="spellEnd"/>
-      <w:r>
-        <w:rPr>
-          <w:b/>
-          <w:bCs/>
-          <w:color w:val="00B050"/>
-          <w:sz w:val="32"/>
-          <w:szCs w:val="32"/>
-        </w:rPr>
-        <w:t xml:space="preserve"> Avec </w:t>
-      </w:r>
-      <w:proofErr w:type="spellStart"/>
-      <w:r>
-        <w:rPr>
-          <w:b/>
-          <w:bCs/>
-          <w:color w:val="00B050"/>
-          <w:sz w:val="32"/>
-          <w:szCs w:val="32"/>
-        </w:rPr>
-        <w:t>Typescript</w:t>
-      </w:r>
-      <w:proofErr w:type="spellEnd"/>
+      <w:r>
+        <w:rPr>
+          <w:b/>
+          <w:bCs/>
+          <w:color w:val="00B050"/>
+          <w:sz w:val="32"/>
+          <w:szCs w:val="32"/>
+        </w:rPr>
+        <w:t>NodeJs Avec Typescript</w:t>
+      </w:r>
     </w:p>
     <w:p>
       <w:pPr>
@@ -2413,61 +2191,7 @@
           <w:color w:val="374151"/>
           <w:shd w:val="clear" w:color="auto" w:fill="F7F7F8"/>
         </w:rPr>
-        <w:t xml:space="preserve">Node.js est souvent utilisé en combinaison avec </w:t>
-      </w:r>
-      <w:proofErr w:type="spellStart"/>
-      <w:r>
-        <w:rPr>
-          <w:rFonts w:ascii="Segoe UI" w:hAnsi="Segoe UI" w:cs="Segoe UI"/>
-          <w:color w:val="374151"/>
-          <w:shd w:val="clear" w:color="auto" w:fill="F7F7F8"/>
-        </w:rPr>
-        <w:t>TypeScript</w:t>
-      </w:r>
-      <w:proofErr w:type="spellEnd"/>
-      <w:r>
-        <w:rPr>
-          <w:rFonts w:ascii="Segoe UI" w:hAnsi="Segoe UI" w:cs="Segoe UI"/>
-          <w:color w:val="374151"/>
-          <w:shd w:val="clear" w:color="auto" w:fill="F7F7F8"/>
-        </w:rPr>
-        <w:t xml:space="preserve"> pour améliorer la robustesse et la sécurité des applications </w:t>
-      </w:r>
-      <w:proofErr w:type="spellStart"/>
-      <w:r>
-        <w:rPr>
-          <w:rFonts w:ascii="Segoe UI" w:hAnsi="Segoe UI" w:cs="Segoe UI"/>
-          <w:color w:val="374151"/>
-          <w:shd w:val="clear" w:color="auto" w:fill="F7F7F8"/>
-        </w:rPr>
-        <w:t>back-end</w:t>
-      </w:r>
-      <w:proofErr w:type="spellEnd"/>
-      <w:r>
-        <w:rPr>
-          <w:rFonts w:ascii="Segoe UI" w:hAnsi="Segoe UI" w:cs="Segoe UI"/>
-          <w:color w:val="374151"/>
-          <w:shd w:val="clear" w:color="auto" w:fill="F7F7F8"/>
-        </w:rPr>
-        <w:t xml:space="preserve">. L'utilisation de </w:t>
-      </w:r>
-      <w:proofErr w:type="spellStart"/>
-      <w:r>
-        <w:rPr>
-          <w:rFonts w:ascii="Segoe UI" w:hAnsi="Segoe UI" w:cs="Segoe UI"/>
-          <w:color w:val="374151"/>
-          <w:shd w:val="clear" w:color="auto" w:fill="F7F7F8"/>
-        </w:rPr>
-        <w:t>TypeScript</w:t>
-      </w:r>
-      <w:proofErr w:type="spellEnd"/>
-      <w:r>
-        <w:rPr>
-          <w:rFonts w:ascii="Segoe UI" w:hAnsi="Segoe UI" w:cs="Segoe UI"/>
-          <w:color w:val="374151"/>
-          <w:shd w:val="clear" w:color="auto" w:fill="F7F7F8"/>
-        </w:rPr>
-        <w:t xml:space="preserve"> avec Node.js peut aider à </w:t>
+        <w:t xml:space="preserve">Node.js est souvent utilisé en combinaison avec TypeScript pour améliorer la robustesse et la sécurité des applications back-end. L'utilisation de TypeScript avec Node.js peut aider à </w:t>
       </w:r>
       <w:r>
         <w:rPr>
@@ -2606,40 +2330,16 @@
           <w:szCs w:val="32"/>
         </w:rPr>
       </w:pPr>
-      <w:proofErr w:type="spellStart"/>
-      <w:r>
-        <w:rPr>
-          <w:b/>
-          <w:bCs/>
-          <w:color w:val="00B050"/>
-          <w:sz w:val="32"/>
-          <w:szCs w:val="32"/>
-        </w:rPr>
-        <w:t>NodeJS</w:t>
-      </w:r>
-      <w:proofErr w:type="spellEnd"/>
-      <w:r>
-        <w:rPr>
-          <w:b/>
-          <w:bCs/>
-          <w:color w:val="00B050"/>
-          <w:sz w:val="32"/>
-          <w:szCs w:val="32"/>
-        </w:rPr>
-        <w:t xml:space="preserve"> et </w:t>
-      </w:r>
-      <w:proofErr w:type="spellStart"/>
-      <w:r>
-        <w:rPr>
-          <w:b/>
-          <w:bCs/>
-          <w:color w:val="00B050"/>
-          <w:sz w:val="32"/>
-          <w:szCs w:val="32"/>
-        </w:rPr>
-        <w:t>WebAssembly</w:t>
-      </w:r>
-      <w:proofErr w:type="spellEnd"/>
+      <w:r>
+        <w:rPr>
+          <w:b/>
+          <w:bCs/>
+          <w:color w:val="00B050"/>
+          <w:sz w:val="32"/>
+          <w:szCs w:val="32"/>
+        </w:rPr>
+        <w:t>NodeJS et WebAssembly</w:t>
+      </w:r>
     </w:p>
     <w:p>
       <w:pPr>
@@ -2696,7 +2396,7 @@
         <w:pStyle w:val="Paragraphedeliste"/>
         <w:numPr>
           <w:ilvl w:val="0"/>
-          <w:numId w:val="3"/>
+          <w:numId w:val="1"/>
         </w:numPr>
         <w:rPr>
           <w:b/>
@@ -2770,29 +2470,7 @@
           <w:lang w:eastAsia="fr-FR"/>
         </w:rPr>
         <w:lastRenderedPageBreak/>
-        <w:t xml:space="preserve">En Node.js, le module intégré </w:t>
-      </w:r>
-      <w:proofErr w:type="spellStart"/>
-      <w:r>
-        <w:rPr>
-          <w:rFonts w:ascii="Segoe UI" w:eastAsia="Times New Roman" w:hAnsi="Segoe UI" w:cs="Segoe UI"/>
-          <w:color w:val="374151"/>
-          <w:sz w:val="24"/>
-          <w:szCs w:val="24"/>
-          <w:lang w:eastAsia="fr-FR"/>
-        </w:rPr>
-        <w:t>fs</w:t>
-      </w:r>
-      <w:proofErr w:type="spellEnd"/>
-      <w:r>
-        <w:rPr>
-          <w:rFonts w:ascii="Segoe UI" w:eastAsia="Times New Roman" w:hAnsi="Segoe UI" w:cs="Segoe UI"/>
-          <w:color w:val="374151"/>
-          <w:sz w:val="24"/>
-          <w:szCs w:val="24"/>
-          <w:lang w:eastAsia="fr-FR"/>
-        </w:rPr>
-        <w:t xml:space="preserve"> (file system) permet de travailler avec le système de fichiers sur l'ordinateur exécutant l'application Node.js.</w:t>
+        <w:t>En Node.js, le module intégré fs (file system) permet de travailler avec le système de fichiers sur l'ordinateur exécutant l'application Node.js.</w:t>
       </w:r>
     </w:p>
     <w:p>
@@ -2821,29 +2499,7 @@
           <w:szCs w:val="24"/>
           <w:lang w:eastAsia="fr-FR"/>
         </w:rPr>
-        <w:t xml:space="preserve">Quelques utilisations courantes du module </w:t>
-      </w:r>
-      <w:proofErr w:type="spellStart"/>
-      <w:r>
-        <w:rPr>
-          <w:rFonts w:ascii="Segoe UI" w:eastAsia="Times New Roman" w:hAnsi="Segoe UI" w:cs="Segoe UI"/>
-          <w:color w:val="374151"/>
-          <w:sz w:val="24"/>
-          <w:szCs w:val="24"/>
-          <w:lang w:eastAsia="fr-FR"/>
-        </w:rPr>
-        <w:t>fs</w:t>
-      </w:r>
-      <w:proofErr w:type="spellEnd"/>
-      <w:r>
-        <w:rPr>
-          <w:rFonts w:ascii="Segoe UI" w:eastAsia="Times New Roman" w:hAnsi="Segoe UI" w:cs="Segoe UI"/>
-          <w:color w:val="374151"/>
-          <w:sz w:val="24"/>
-          <w:szCs w:val="24"/>
-          <w:lang w:eastAsia="fr-FR"/>
-        </w:rPr>
-        <w:t xml:space="preserve"> dans Node.js incluent :</w:t>
+        <w:t>Quelques utilisations courantes du module fs dans Node.js incluent :</w:t>
       </w:r>
     </w:p>
     <w:p>
@@ -2876,29 +2532,7 @@
           <w:szCs w:val="24"/>
           <w:lang w:eastAsia="fr-FR"/>
         </w:rPr>
-        <w:t xml:space="preserve">Lecture et écriture de fichiers : Le module </w:t>
-      </w:r>
-      <w:proofErr w:type="spellStart"/>
-      <w:r>
-        <w:rPr>
-          <w:rFonts w:ascii="Segoe UI" w:eastAsia="Times New Roman" w:hAnsi="Segoe UI" w:cs="Segoe UI"/>
-          <w:color w:val="374151"/>
-          <w:sz w:val="24"/>
-          <w:szCs w:val="24"/>
-          <w:lang w:eastAsia="fr-FR"/>
-        </w:rPr>
-        <w:t>fs</w:t>
-      </w:r>
-      <w:proofErr w:type="spellEnd"/>
-      <w:r>
-        <w:rPr>
-          <w:rFonts w:ascii="Segoe UI" w:eastAsia="Times New Roman" w:hAnsi="Segoe UI" w:cs="Segoe UI"/>
-          <w:color w:val="374151"/>
-          <w:sz w:val="24"/>
-          <w:szCs w:val="24"/>
-          <w:lang w:eastAsia="fr-FR"/>
-        </w:rPr>
-        <w:t xml:space="preserve"> fournit des fonctions pour lire et écrire des fichiers, y compris la création, la suppression, le déplacement et la copie de fichiers.</w:t>
+        <w:t>Lecture et écriture de fichiers : Le module fs fournit des fonctions pour lire et écrire des fichiers, y compris la création, la suppression, le déplacement et la copie de fichiers.</w:t>
       </w:r>
     </w:p>
     <w:p>
@@ -2931,29 +2565,7 @@
           <w:szCs w:val="24"/>
           <w:lang w:eastAsia="fr-FR"/>
         </w:rPr>
-        <w:t xml:space="preserve">Travail avec les répertoires : Le module </w:t>
-      </w:r>
-      <w:proofErr w:type="spellStart"/>
-      <w:r>
-        <w:rPr>
-          <w:rFonts w:ascii="Segoe UI" w:eastAsia="Times New Roman" w:hAnsi="Segoe UI" w:cs="Segoe UI"/>
-          <w:color w:val="374151"/>
-          <w:sz w:val="24"/>
-          <w:szCs w:val="24"/>
-          <w:lang w:eastAsia="fr-FR"/>
-        </w:rPr>
-        <w:t>fs</w:t>
-      </w:r>
-      <w:proofErr w:type="spellEnd"/>
-      <w:r>
-        <w:rPr>
-          <w:rFonts w:ascii="Segoe UI" w:eastAsia="Times New Roman" w:hAnsi="Segoe UI" w:cs="Segoe UI"/>
-          <w:color w:val="374151"/>
-          <w:sz w:val="24"/>
-          <w:szCs w:val="24"/>
-          <w:lang w:eastAsia="fr-FR"/>
-        </w:rPr>
-        <w:t xml:space="preserve"> inclut des fonctions pour travailler avec les répertoires, comme la création et la suppression de répertoires, ainsi que la liste du contenu d'un répertoire.</w:t>
+        <w:t>Travail avec les répertoires : Le module fs inclut des fonctions pour travailler avec les répertoires, comme la création et la suppression de répertoires, ainsi que la liste du contenu d'un répertoire.</w:t>
       </w:r>
     </w:p>
     <w:p>
@@ -2986,29 +2598,7 @@
           <w:szCs w:val="24"/>
           <w:lang w:eastAsia="fr-FR"/>
         </w:rPr>
-        <w:t xml:space="preserve">Suivi des modifications de fichiers : Le module </w:t>
-      </w:r>
-      <w:proofErr w:type="spellStart"/>
-      <w:r>
-        <w:rPr>
-          <w:rFonts w:ascii="Segoe UI" w:eastAsia="Times New Roman" w:hAnsi="Segoe UI" w:cs="Segoe UI"/>
-          <w:color w:val="374151"/>
-          <w:sz w:val="24"/>
-          <w:szCs w:val="24"/>
-          <w:lang w:eastAsia="fr-FR"/>
-        </w:rPr>
-        <w:t>fs</w:t>
-      </w:r>
-      <w:proofErr w:type="spellEnd"/>
-      <w:r>
-        <w:rPr>
-          <w:rFonts w:ascii="Segoe UI" w:eastAsia="Times New Roman" w:hAnsi="Segoe UI" w:cs="Segoe UI"/>
-          <w:color w:val="374151"/>
-          <w:sz w:val="24"/>
-          <w:szCs w:val="24"/>
-          <w:lang w:eastAsia="fr-FR"/>
-        </w:rPr>
-        <w:t xml:space="preserve"> comprend des fonctions pour surveiller les fichiers et répertoires afin de réagir aux modifications en temps réel.</w:t>
+        <w:t>Suivi des modifications de fichiers : Le module fs comprend des fonctions pour surveiller les fichiers et répertoires afin de réagir aux modifications en temps réel.</w:t>
       </w:r>
     </w:p>
     <w:p>
@@ -3041,29 +2631,7 @@
           <w:szCs w:val="24"/>
           <w:lang w:eastAsia="fr-FR"/>
         </w:rPr>
-        <w:t xml:space="preserve">Modification des permissions des fichiers : Le module </w:t>
-      </w:r>
-      <w:proofErr w:type="spellStart"/>
-      <w:r>
-        <w:rPr>
-          <w:rFonts w:ascii="Segoe UI" w:eastAsia="Times New Roman" w:hAnsi="Segoe UI" w:cs="Segoe UI"/>
-          <w:color w:val="374151"/>
-          <w:sz w:val="24"/>
-          <w:szCs w:val="24"/>
-          <w:lang w:eastAsia="fr-FR"/>
-        </w:rPr>
-        <w:t>fs</w:t>
-      </w:r>
-      <w:proofErr w:type="spellEnd"/>
-      <w:r>
-        <w:rPr>
-          <w:rFonts w:ascii="Segoe UI" w:eastAsia="Times New Roman" w:hAnsi="Segoe UI" w:cs="Segoe UI"/>
-          <w:color w:val="374151"/>
-          <w:sz w:val="24"/>
-          <w:szCs w:val="24"/>
-          <w:lang w:eastAsia="fr-FR"/>
-        </w:rPr>
-        <w:t xml:space="preserve"> fournit des fonctions pour modifier les permissions des fichiers, telles que les permissions de lecture, d'écriture et d'exécution.</w:t>
+        <w:t>Modification des permissions des fichiers : Le module fs fournit des fonctions pour modifier les permissions des fichiers, telles que les permissions de lecture, d'écriture et d'exécution.</w:t>
       </w:r>
     </w:p>
     <w:p>
@@ -3092,29 +2660,7 @@
           <w:szCs w:val="24"/>
           <w:lang w:eastAsia="fr-FR"/>
         </w:rPr>
-        <w:t xml:space="preserve">En Node.js, le module </w:t>
-      </w:r>
-      <w:proofErr w:type="spellStart"/>
-      <w:r>
-        <w:rPr>
-          <w:rFonts w:ascii="Segoe UI" w:eastAsia="Times New Roman" w:hAnsi="Segoe UI" w:cs="Segoe UI"/>
-          <w:color w:val="374151"/>
-          <w:sz w:val="24"/>
-          <w:szCs w:val="24"/>
-          <w:lang w:eastAsia="fr-FR"/>
-        </w:rPr>
-        <w:t>fs</w:t>
-      </w:r>
-      <w:proofErr w:type="spellEnd"/>
-      <w:r>
-        <w:rPr>
-          <w:rFonts w:ascii="Segoe UI" w:eastAsia="Times New Roman" w:hAnsi="Segoe UI" w:cs="Segoe UI"/>
-          <w:color w:val="374151"/>
-          <w:sz w:val="24"/>
-          <w:szCs w:val="24"/>
-          <w:lang w:eastAsia="fr-FR"/>
-        </w:rPr>
-        <w:t xml:space="preserve"> (file system) fournit de nombreuses fonctions utiles pour travailler avec des fichiers et des répertoires. Voici quelques-unes des fonctions les plus couramment utilisées :</w:t>
+        <w:t>En Node.js, le module fs (file system) fournit de nombreuses fonctions utiles pour travailler avec des fichiers et des répertoires. Voici quelques-unes des fonctions les plus couramment utilisées :</w:t>
       </w:r>
     </w:p>
     <w:p>
@@ -3139,8 +2685,6 @@
           <w:lang w:eastAsia="fr-FR"/>
         </w:rPr>
       </w:pPr>
-      <w:proofErr w:type="spellStart"/>
-      <w:proofErr w:type="gramStart"/>
       <w:r>
         <w:rPr>
           <w:rFonts w:ascii="Segoe UI" w:eastAsia="Times New Roman" w:hAnsi="Segoe UI" w:cs="Segoe UI"/>
@@ -3149,19 +2693,7 @@
           <w:szCs w:val="24"/>
           <w:lang w:eastAsia="fr-FR"/>
         </w:rPr>
-        <w:t>fs.readFile</w:t>
-      </w:r>
-      <w:proofErr w:type="spellEnd"/>
-      <w:proofErr w:type="gramEnd"/>
-      <w:r>
-        <w:rPr>
-          <w:rFonts w:ascii="Segoe UI" w:eastAsia="Times New Roman" w:hAnsi="Segoe UI" w:cs="Segoe UI"/>
-          <w:color w:val="374151"/>
-          <w:sz w:val="24"/>
-          <w:szCs w:val="24"/>
-          <w:lang w:eastAsia="fr-FR"/>
-        </w:rPr>
-        <w:t>() - Lit de manière asynchrone l'intégralité du contenu d'un fichier.</w:t>
+        <w:t>fs.readFile() - Lit de manière asynchrone l'intégralité du contenu d'un fichier.</w:t>
       </w:r>
     </w:p>
     <w:p>
@@ -3186,8 +2718,6 @@
           <w:lang w:eastAsia="fr-FR"/>
         </w:rPr>
       </w:pPr>
-      <w:proofErr w:type="spellStart"/>
-      <w:proofErr w:type="gramStart"/>
       <w:r>
         <w:rPr>
           <w:rFonts w:ascii="Segoe UI" w:eastAsia="Times New Roman" w:hAnsi="Segoe UI" w:cs="Segoe UI"/>
@@ -3196,19 +2726,7 @@
           <w:szCs w:val="24"/>
           <w:lang w:eastAsia="fr-FR"/>
         </w:rPr>
-        <w:t>fs.writeFile</w:t>
-      </w:r>
-      <w:proofErr w:type="spellEnd"/>
-      <w:proofErr w:type="gramEnd"/>
-      <w:r>
-        <w:rPr>
-          <w:rFonts w:ascii="Segoe UI" w:eastAsia="Times New Roman" w:hAnsi="Segoe UI" w:cs="Segoe UI"/>
-          <w:color w:val="374151"/>
-          <w:sz w:val="24"/>
-          <w:szCs w:val="24"/>
-          <w:lang w:eastAsia="fr-FR"/>
-        </w:rPr>
-        <w:t>() - Écrit de manière asynchrone des données dans un fichier, en remplaçant le fichier s'il existe déjà.</w:t>
+        <w:t>fs.writeFile() - Écrit de manière asynchrone des données dans un fichier, en remplaçant le fichier s'il existe déjà.</w:t>
       </w:r>
     </w:p>
     <w:p>
@@ -3233,8 +2751,6 @@
           <w:lang w:eastAsia="fr-FR"/>
         </w:rPr>
       </w:pPr>
-      <w:proofErr w:type="spellStart"/>
-      <w:proofErr w:type="gramStart"/>
       <w:r>
         <w:rPr>
           <w:rFonts w:ascii="Segoe UI" w:eastAsia="Times New Roman" w:hAnsi="Segoe UI" w:cs="Segoe UI"/>
@@ -3243,19 +2759,7 @@
           <w:szCs w:val="24"/>
           <w:lang w:eastAsia="fr-FR"/>
         </w:rPr>
-        <w:t>fs.appendFile</w:t>
-      </w:r>
-      <w:proofErr w:type="spellEnd"/>
-      <w:proofErr w:type="gramEnd"/>
-      <w:r>
-        <w:rPr>
-          <w:rFonts w:ascii="Segoe UI" w:eastAsia="Times New Roman" w:hAnsi="Segoe UI" w:cs="Segoe UI"/>
-          <w:color w:val="374151"/>
-          <w:sz w:val="24"/>
-          <w:szCs w:val="24"/>
-          <w:lang w:eastAsia="fr-FR"/>
-        </w:rPr>
-        <w:t>() - Ajoute de manière asynchrone des données à un fichier, en créant le fichier s'il n'existe pas.</w:t>
+        <w:t>fs.appendFile() - Ajoute de manière asynchrone des données à un fichier, en créant le fichier s'il n'existe pas.</w:t>
       </w:r>
     </w:p>
     <w:p>
@@ -3280,8 +2784,6 @@
           <w:lang w:eastAsia="fr-FR"/>
         </w:rPr>
       </w:pPr>
-      <w:proofErr w:type="spellStart"/>
-      <w:proofErr w:type="gramStart"/>
       <w:r>
         <w:rPr>
           <w:rFonts w:ascii="Segoe UI" w:eastAsia="Times New Roman" w:hAnsi="Segoe UI" w:cs="Segoe UI"/>
@@ -3290,19 +2792,7 @@
           <w:szCs w:val="24"/>
           <w:lang w:eastAsia="fr-FR"/>
         </w:rPr>
-        <w:t>fs.existsSync</w:t>
-      </w:r>
-      <w:proofErr w:type="spellEnd"/>
-      <w:proofErr w:type="gramEnd"/>
-      <w:r>
-        <w:rPr>
-          <w:rFonts w:ascii="Segoe UI" w:eastAsia="Times New Roman" w:hAnsi="Segoe UI" w:cs="Segoe UI"/>
-          <w:color w:val="374151"/>
-          <w:sz w:val="24"/>
-          <w:szCs w:val="24"/>
-          <w:lang w:eastAsia="fr-FR"/>
-        </w:rPr>
-        <w:t>() - Teste de manière synchrone si un fichier ou un répertoire existe.</w:t>
+        <w:t>fs.existsSync() - Teste de manière synchrone si un fichier ou un répertoire existe.</w:t>
       </w:r>
     </w:p>
     <w:p>
@@ -3327,8 +2817,6 @@
           <w:lang w:eastAsia="fr-FR"/>
         </w:rPr>
       </w:pPr>
-      <w:proofErr w:type="spellStart"/>
-      <w:proofErr w:type="gramStart"/>
       <w:r>
         <w:rPr>
           <w:rFonts w:ascii="Segoe UI" w:eastAsia="Times New Roman" w:hAnsi="Segoe UI" w:cs="Segoe UI"/>
@@ -3337,19 +2825,7 @@
           <w:szCs w:val="24"/>
           <w:lang w:eastAsia="fr-FR"/>
         </w:rPr>
-        <w:t>fs.mkdir</w:t>
-      </w:r>
-      <w:proofErr w:type="spellEnd"/>
-      <w:proofErr w:type="gramEnd"/>
-      <w:r>
-        <w:rPr>
-          <w:rFonts w:ascii="Segoe UI" w:eastAsia="Times New Roman" w:hAnsi="Segoe UI" w:cs="Segoe UI"/>
-          <w:color w:val="374151"/>
-          <w:sz w:val="24"/>
-          <w:szCs w:val="24"/>
-          <w:lang w:eastAsia="fr-FR"/>
-        </w:rPr>
-        <w:t>() - Crée de manière asynchrone un nouveau répertoire avec le nom spécifié.</w:t>
+        <w:t>fs.mkdir() - Crée de manière asynchrone un nouveau répertoire avec le nom spécifié.</w:t>
       </w:r>
     </w:p>
     <w:p>
@@ -3374,8 +2850,6 @@
           <w:lang w:eastAsia="fr-FR"/>
         </w:rPr>
       </w:pPr>
-      <w:proofErr w:type="spellStart"/>
-      <w:proofErr w:type="gramStart"/>
       <w:r>
         <w:rPr>
           <w:rFonts w:ascii="Segoe UI" w:eastAsia="Times New Roman" w:hAnsi="Segoe UI" w:cs="Segoe UI"/>
@@ -3384,19 +2858,7 @@
           <w:szCs w:val="24"/>
           <w:lang w:eastAsia="fr-FR"/>
         </w:rPr>
-        <w:t>fs.readdir</w:t>
-      </w:r>
-      <w:proofErr w:type="spellEnd"/>
-      <w:proofErr w:type="gramEnd"/>
-      <w:r>
-        <w:rPr>
-          <w:rFonts w:ascii="Segoe UI" w:eastAsia="Times New Roman" w:hAnsi="Segoe UI" w:cs="Segoe UI"/>
-          <w:color w:val="374151"/>
-          <w:sz w:val="24"/>
-          <w:szCs w:val="24"/>
-          <w:lang w:eastAsia="fr-FR"/>
-        </w:rPr>
-        <w:t>() - Lit de manière asynchrone le contenu d'un répertoire.</w:t>
+        <w:t>fs.readdir() - Lit de manière asynchrone le contenu d'un répertoire.</w:t>
       </w:r>
     </w:p>
     <w:p>
@@ -3421,8 +2883,6 @@
           <w:lang w:eastAsia="fr-FR"/>
         </w:rPr>
       </w:pPr>
-      <w:proofErr w:type="spellStart"/>
-      <w:proofErr w:type="gramStart"/>
       <w:r>
         <w:rPr>
           <w:rFonts w:ascii="Segoe UI" w:eastAsia="Times New Roman" w:hAnsi="Segoe UI" w:cs="Segoe UI"/>
@@ -3431,19 +2891,7 @@
           <w:szCs w:val="24"/>
           <w:lang w:eastAsia="fr-FR"/>
         </w:rPr>
-        <w:t>fs.stat</w:t>
-      </w:r>
-      <w:proofErr w:type="spellEnd"/>
-      <w:proofErr w:type="gramEnd"/>
-      <w:r>
-        <w:rPr>
-          <w:rFonts w:ascii="Segoe UI" w:eastAsia="Times New Roman" w:hAnsi="Segoe UI" w:cs="Segoe UI"/>
-          <w:color w:val="374151"/>
-          <w:sz w:val="24"/>
-          <w:szCs w:val="24"/>
-          <w:lang w:eastAsia="fr-FR"/>
-        </w:rPr>
-        <w:t>() - Récupère de manière asynchrone des informations sur un fichier ou un répertoire.</w:t>
+        <w:t>fs.stat() - Récupère de manière asynchrone des informations sur un fichier ou un répertoire.</w:t>
       </w:r>
     </w:p>
     <w:p>
@@ -3468,8 +2916,6 @@
           <w:lang w:eastAsia="fr-FR"/>
         </w:rPr>
       </w:pPr>
-      <w:proofErr w:type="spellStart"/>
-      <w:proofErr w:type="gramStart"/>
       <w:r>
         <w:rPr>
           <w:rFonts w:ascii="Segoe UI" w:eastAsia="Times New Roman" w:hAnsi="Segoe UI" w:cs="Segoe UI"/>
@@ -3478,19 +2924,7 @@
           <w:szCs w:val="24"/>
           <w:lang w:eastAsia="fr-FR"/>
         </w:rPr>
-        <w:t>fs.watch</w:t>
-      </w:r>
-      <w:proofErr w:type="spellEnd"/>
-      <w:proofErr w:type="gramEnd"/>
-      <w:r>
-        <w:rPr>
-          <w:rFonts w:ascii="Segoe UI" w:eastAsia="Times New Roman" w:hAnsi="Segoe UI" w:cs="Segoe UI"/>
-          <w:color w:val="374151"/>
-          <w:sz w:val="24"/>
-          <w:szCs w:val="24"/>
-          <w:lang w:eastAsia="fr-FR"/>
-        </w:rPr>
-        <w:t>() - Surveille un fichier ou un répertoire pour détecter les changements.</w:t>
+        <w:t>fs.watch() - Surveille un fichier ou un répertoire pour détecter les changements.</w:t>
       </w:r>
     </w:p>
     <w:p>
@@ -3515,8 +2949,6 @@
           <w:lang w:eastAsia="fr-FR"/>
         </w:rPr>
       </w:pPr>
-      <w:proofErr w:type="spellStart"/>
-      <w:proofErr w:type="gramStart"/>
       <w:r>
         <w:rPr>
           <w:rFonts w:ascii="Segoe UI" w:eastAsia="Times New Roman" w:hAnsi="Segoe UI" w:cs="Segoe UI"/>
@@ -3525,19 +2957,7 @@
           <w:szCs w:val="24"/>
           <w:lang w:eastAsia="fr-FR"/>
         </w:rPr>
-        <w:t>fs.createReadStream</w:t>
-      </w:r>
-      <w:proofErr w:type="spellEnd"/>
-      <w:proofErr w:type="gramEnd"/>
-      <w:r>
-        <w:rPr>
-          <w:rFonts w:ascii="Segoe UI" w:eastAsia="Times New Roman" w:hAnsi="Segoe UI" w:cs="Segoe UI"/>
-          <w:color w:val="374151"/>
-          <w:sz w:val="24"/>
-          <w:szCs w:val="24"/>
-          <w:lang w:eastAsia="fr-FR"/>
-        </w:rPr>
-        <w:t>() - Crée un flux lisible pour un fichier.</w:t>
+        <w:t>fs.createReadStream() - Crée un flux lisible pour un fichier.</w:t>
       </w:r>
     </w:p>
     <w:p>
@@ -3562,8 +2982,6 @@
           <w:lang w:eastAsia="fr-FR"/>
         </w:rPr>
       </w:pPr>
-      <w:proofErr w:type="spellStart"/>
-      <w:proofErr w:type="gramStart"/>
       <w:r>
         <w:rPr>
           <w:rFonts w:ascii="Segoe UI" w:eastAsia="Times New Roman" w:hAnsi="Segoe UI" w:cs="Segoe UI"/>
@@ -3572,19 +2990,7 @@
           <w:szCs w:val="24"/>
           <w:lang w:eastAsia="fr-FR"/>
         </w:rPr>
-        <w:t>fs.createWriteStream</w:t>
-      </w:r>
-      <w:proofErr w:type="spellEnd"/>
-      <w:proofErr w:type="gramEnd"/>
-      <w:r>
-        <w:rPr>
-          <w:rFonts w:ascii="Segoe UI" w:eastAsia="Times New Roman" w:hAnsi="Segoe UI" w:cs="Segoe UI"/>
-          <w:color w:val="374151"/>
-          <w:sz w:val="24"/>
-          <w:szCs w:val="24"/>
-          <w:lang w:eastAsia="fr-FR"/>
-        </w:rPr>
-        <w:t>() - Crée un flux inscriptible pour un fichier.</w:t>
+        <w:t>fs.createWriteStream() - Crée un flux inscriptible pour un fichier.</w:t>
       </w:r>
     </w:p>
     <w:p>
@@ -3609,8 +3015,6 @@
           <w:lang w:eastAsia="fr-FR"/>
         </w:rPr>
       </w:pPr>
-      <w:proofErr w:type="spellStart"/>
-      <w:proofErr w:type="gramStart"/>
       <w:r>
         <w:rPr>
           <w:rFonts w:ascii="Segoe UI" w:eastAsia="Times New Roman" w:hAnsi="Segoe UI" w:cs="Segoe UI"/>
@@ -3619,19 +3023,7 @@
           <w:szCs w:val="24"/>
           <w:lang w:eastAsia="fr-FR"/>
         </w:rPr>
-        <w:t>fs.rmdir</w:t>
-      </w:r>
-      <w:proofErr w:type="spellEnd"/>
-      <w:proofErr w:type="gramEnd"/>
-      <w:r>
-        <w:rPr>
-          <w:rFonts w:ascii="Segoe UI" w:eastAsia="Times New Roman" w:hAnsi="Segoe UI" w:cs="Segoe UI"/>
-          <w:color w:val="374151"/>
-          <w:sz w:val="24"/>
-          <w:szCs w:val="24"/>
-          <w:lang w:eastAsia="fr-FR"/>
-        </w:rPr>
-        <w:t>() - Supprime de manière asynchrone un répertoire.</w:t>
+        <w:t>fs.rmdir() - Supprime de manière asynchrone un répertoire.</w:t>
       </w:r>
     </w:p>
     <w:p>
@@ -3656,8 +3048,6 @@
           <w:lang w:eastAsia="fr-FR"/>
         </w:rPr>
       </w:pPr>
-      <w:proofErr w:type="spellStart"/>
-      <w:proofErr w:type="gramStart"/>
       <w:r>
         <w:rPr>
           <w:rFonts w:ascii="Segoe UI" w:eastAsia="Times New Roman" w:hAnsi="Segoe UI" w:cs="Segoe UI"/>
@@ -3666,19 +3056,7 @@
           <w:szCs w:val="24"/>
           <w:lang w:eastAsia="fr-FR"/>
         </w:rPr>
-        <w:t>fs.unlink</w:t>
-      </w:r>
-      <w:proofErr w:type="spellEnd"/>
-      <w:proofErr w:type="gramEnd"/>
-      <w:r>
-        <w:rPr>
-          <w:rFonts w:ascii="Segoe UI" w:eastAsia="Times New Roman" w:hAnsi="Segoe UI" w:cs="Segoe UI"/>
-          <w:color w:val="374151"/>
-          <w:sz w:val="24"/>
-          <w:szCs w:val="24"/>
-          <w:lang w:eastAsia="fr-FR"/>
-        </w:rPr>
-        <w:t>() - Supprime de manière asynchrone un fichier.</w:t>
+        <w:t>fs.unlink() - Supprime de manière asynchrone un fichier.</w:t>
       </w:r>
     </w:p>
     <w:p>
@@ -3707,75 +3085,7 @@
           <w:szCs w:val="24"/>
           <w:lang w:eastAsia="fr-FR"/>
         </w:rPr>
-        <w:t xml:space="preserve">Ce ne sont là que quelques-unes des nombreuses fonctions fournies par le module </w:t>
-      </w:r>
-      <w:proofErr w:type="spellStart"/>
-      <w:r>
-        <w:rPr>
-          <w:rFonts w:ascii="Segoe UI" w:eastAsia="Times New Roman" w:hAnsi="Segoe UI" w:cs="Segoe UI"/>
-          <w:color w:val="374151"/>
-          <w:sz w:val="24"/>
-          <w:szCs w:val="24"/>
-          <w:lang w:eastAsia="fr-FR"/>
-        </w:rPr>
-        <w:t>fs</w:t>
-      </w:r>
-      <w:proofErr w:type="spellEnd"/>
-      <w:r>
-        <w:rPr>
-          <w:rFonts w:ascii="Segoe UI" w:eastAsia="Times New Roman" w:hAnsi="Segoe UI" w:cs="Segoe UI"/>
-          <w:color w:val="374151"/>
-          <w:sz w:val="24"/>
-          <w:szCs w:val="24"/>
-          <w:lang w:eastAsia="fr-FR"/>
-        </w:rPr>
-        <w:t xml:space="preserve">. La fonction la plus utile dépendra des exigences spécifiques de votre application. Cependant, </w:t>
-      </w:r>
-      <w:proofErr w:type="spellStart"/>
-      <w:proofErr w:type="gramStart"/>
-      <w:r>
-        <w:rPr>
-          <w:rFonts w:ascii="Segoe UI" w:eastAsia="Times New Roman" w:hAnsi="Segoe UI" w:cs="Segoe UI"/>
-          <w:color w:val="374151"/>
-          <w:sz w:val="24"/>
-          <w:szCs w:val="24"/>
-          <w:lang w:eastAsia="fr-FR"/>
-        </w:rPr>
-        <w:t>fs.readFile</w:t>
-      </w:r>
-      <w:proofErr w:type="spellEnd"/>
-      <w:proofErr w:type="gramEnd"/>
-      <w:r>
-        <w:rPr>
-          <w:rFonts w:ascii="Segoe UI" w:eastAsia="Times New Roman" w:hAnsi="Segoe UI" w:cs="Segoe UI"/>
-          <w:color w:val="374151"/>
-          <w:sz w:val="24"/>
-          <w:szCs w:val="24"/>
-          <w:lang w:eastAsia="fr-FR"/>
-        </w:rPr>
-        <w:t xml:space="preserve">() et </w:t>
-      </w:r>
-      <w:proofErr w:type="spellStart"/>
-      <w:r>
-        <w:rPr>
-          <w:rFonts w:ascii="Segoe UI" w:eastAsia="Times New Roman" w:hAnsi="Segoe UI" w:cs="Segoe UI"/>
-          <w:color w:val="374151"/>
-          <w:sz w:val="24"/>
-          <w:szCs w:val="24"/>
-          <w:lang w:eastAsia="fr-FR"/>
-        </w:rPr>
-        <w:t>fs.writeFile</w:t>
-      </w:r>
-      <w:proofErr w:type="spellEnd"/>
-      <w:r>
-        <w:rPr>
-          <w:rFonts w:ascii="Segoe UI" w:eastAsia="Times New Roman" w:hAnsi="Segoe UI" w:cs="Segoe UI"/>
-          <w:color w:val="374151"/>
-          <w:sz w:val="24"/>
-          <w:szCs w:val="24"/>
-          <w:lang w:eastAsia="fr-FR"/>
-        </w:rPr>
-        <w:t xml:space="preserve">() sont deux des fonctions les plus couramment </w:t>
+        <w:t xml:space="preserve">Ce ne sont là que quelques-unes des nombreuses fonctions fournies par le module fs. La fonction la plus utile dépendra des exigences spécifiques de votre application. Cependant, fs.readFile() et fs.writeFile() sont deux des fonctions les plus couramment </w:t>
       </w:r>
       <w:r>
         <w:rPr>
@@ -3823,20 +3133,8 @@
           <w:sz w:val="32"/>
           <w:szCs w:val="32"/>
         </w:rPr>
-        <w:t xml:space="preserve">Statistique des fichiers </w:t>
-      </w:r>
-      <w:proofErr w:type="spellStart"/>
-      <w:r>
-        <w:rPr>
-          <w:b/>
-          <w:bCs/>
-          <w:color w:val="00B050"/>
-          <w:sz w:val="32"/>
-          <w:szCs w:val="32"/>
-        </w:rPr>
-        <w:t>NodeJS</w:t>
-      </w:r>
-      <w:proofErr w:type="spellEnd"/>
+        <w:t>Statistique des fichiers NodeJS</w:t>
+      </w:r>
     </w:p>
     <w:p>
       <w:pPr>
@@ -3854,7 +3152,6 @@
         </w:rPr>
         <w:t>Chaque fichier est livré avec un ensemble de détails que nous pouvons inspecter en utilisant Node.js. En particulier, en utilisant la méthode </w:t>
       </w:r>
-      <w:proofErr w:type="gramStart"/>
       <w:r>
         <w:rPr>
           <w:rStyle w:val="CodeHTML"/>
@@ -3863,9 +3160,15 @@
           <w:sz w:val="24"/>
           <w:szCs w:val="24"/>
         </w:rPr>
-        <w:t>stat(</w:t>
-      </w:r>
-      <w:proofErr w:type="gramEnd"/>
+        <w:t>stat()</w:t>
+      </w:r>
+      <w:r>
+        <w:rPr>
+          <w:rFonts w:ascii="Open Sans" w:hAnsi="Open Sans" w:cs="Open Sans"/>
+          <w:color w:val="CBD4D9"/>
+        </w:rPr>
+        <w:t> fournie par le module </w:t>
+      </w:r>
       <w:r>
         <w:rPr>
           <w:rStyle w:val="CodeHTML"/>
@@ -3874,27 +3177,8 @@
           <w:sz w:val="24"/>
           <w:szCs w:val="24"/>
         </w:rPr>
-        <w:t>)</w:t>
-      </w:r>
-      <w:r>
-        <w:rPr>
-          <w:rFonts w:ascii="Open Sans" w:hAnsi="Open Sans" w:cs="Open Sans"/>
-          <w:color w:val="CBD4D9"/>
-        </w:rPr>
-        <w:t> fournie par le module </w:t>
-      </w:r>
-      <w:proofErr w:type="spellStart"/>
-      <w:r>
-        <w:rPr>
-          <w:rStyle w:val="CodeHTML"/>
-          <w:rFonts w:ascii="Consolas" w:hAnsi="Consolas"/>
-          <w:color w:val="CBD4D9"/>
-          <w:sz w:val="24"/>
-          <w:szCs w:val="24"/>
-        </w:rPr>
         <w:t>fs</w:t>
       </w:r>
-      <w:proofErr w:type="spellEnd"/>
       <w:r>
         <w:rPr>
           <w:rFonts w:ascii="Open Sans" w:hAnsi="Open Sans" w:cs="Open Sans"/>
@@ -3942,7 +3226,6 @@
           <w:lang w:eastAsia="fr-FR"/>
         </w:rPr>
       </w:pPr>
-      <w:proofErr w:type="gramStart"/>
       <w:r>
         <w:rPr>
           <w:rFonts w:ascii="Ubuntu Mono" w:eastAsia="Times New Roman" w:hAnsi="Ubuntu Mono" w:cs="Courier New"/>
@@ -3964,18 +3247,7 @@
           <w:szCs w:val="24"/>
           <w:lang w:eastAsia="fr-FR"/>
         </w:rPr>
-        <w:t>:</w:t>
-      </w:r>
-      <w:proofErr w:type="gramEnd"/>
-      <w:r>
-        <w:rPr>
-          <w:rFonts w:ascii="Segoe UI" w:eastAsia="Times New Roman" w:hAnsi="Segoe UI" w:cs="Segoe UI"/>
-          <w:color w:val="374151"/>
-          <w:sz w:val="24"/>
-          <w:szCs w:val="24"/>
-          <w:lang w:eastAsia="fr-FR"/>
-        </w:rPr>
-        <w:t xml:space="preserve"> le numéro de périphérique du fichier ou du répertoire</w:t>
+        <w:t>: le numéro de périphérique du fichier ou du répertoire</w:t>
       </w:r>
     </w:p>
     <w:p>
@@ -4000,8 +3272,6 @@
           <w:lang w:eastAsia="fr-FR"/>
         </w:rPr>
       </w:pPr>
-      <w:proofErr w:type="spellStart"/>
-      <w:proofErr w:type="gramStart"/>
       <w:r>
         <w:rPr>
           <w:rFonts w:ascii="Ubuntu Mono" w:eastAsia="Times New Roman" w:hAnsi="Ubuntu Mono" w:cs="Courier New"/>
@@ -4015,7 +3285,6 @@
         </w:rPr>
         <w:t>ino</w:t>
       </w:r>
-      <w:proofErr w:type="spellEnd"/>
       <w:r>
         <w:rPr>
           <w:rFonts w:ascii="Segoe UI" w:eastAsia="Times New Roman" w:hAnsi="Segoe UI" w:cs="Segoe UI"/>
@@ -4024,40 +3293,7 @@
           <w:szCs w:val="24"/>
           <w:lang w:eastAsia="fr-FR"/>
         </w:rPr>
-        <w:t>:</w:t>
-      </w:r>
-      <w:proofErr w:type="gramEnd"/>
-      <w:r>
-        <w:rPr>
-          <w:rFonts w:ascii="Segoe UI" w:eastAsia="Times New Roman" w:hAnsi="Segoe UI" w:cs="Segoe UI"/>
-          <w:color w:val="374151"/>
-          <w:sz w:val="24"/>
-          <w:szCs w:val="24"/>
-          <w:lang w:eastAsia="fr-FR"/>
-        </w:rPr>
-        <w:t xml:space="preserve"> le numéro d'i-</w:t>
-      </w:r>
-      <w:proofErr w:type="spellStart"/>
-      <w:r>
-        <w:rPr>
-          <w:rFonts w:ascii="Segoe UI" w:eastAsia="Times New Roman" w:hAnsi="Segoe UI" w:cs="Segoe UI"/>
-          <w:color w:val="374151"/>
-          <w:sz w:val="24"/>
-          <w:szCs w:val="24"/>
-          <w:lang w:eastAsia="fr-FR"/>
-        </w:rPr>
-        <w:t>noeud</w:t>
-      </w:r>
-      <w:proofErr w:type="spellEnd"/>
-      <w:r>
-        <w:rPr>
-          <w:rFonts w:ascii="Segoe UI" w:eastAsia="Times New Roman" w:hAnsi="Segoe UI" w:cs="Segoe UI"/>
-          <w:color w:val="374151"/>
-          <w:sz w:val="24"/>
-          <w:szCs w:val="24"/>
-          <w:lang w:eastAsia="fr-FR"/>
-        </w:rPr>
-        <w:t xml:space="preserve"> (inode) du fichier ou du répertoire</w:t>
+        <w:t>: le numéro d'i-noeud (inode) du fichier ou du répertoire</w:t>
       </w:r>
     </w:p>
     <w:p>
@@ -4082,7 +3318,6 @@
           <w:lang w:eastAsia="fr-FR"/>
         </w:rPr>
       </w:pPr>
-      <w:proofErr w:type="gramStart"/>
       <w:r>
         <w:rPr>
           <w:rFonts w:ascii="Ubuntu Mono" w:eastAsia="Times New Roman" w:hAnsi="Ubuntu Mono" w:cs="Courier New"/>
@@ -4104,18 +3339,7 @@
           <w:szCs w:val="24"/>
           <w:lang w:eastAsia="fr-FR"/>
         </w:rPr>
-        <w:t>:</w:t>
-      </w:r>
-      <w:proofErr w:type="gramEnd"/>
-      <w:r>
-        <w:rPr>
-          <w:rFonts w:ascii="Segoe UI" w:eastAsia="Times New Roman" w:hAnsi="Segoe UI" w:cs="Segoe UI"/>
-          <w:color w:val="374151"/>
-          <w:sz w:val="24"/>
-          <w:szCs w:val="24"/>
-          <w:lang w:eastAsia="fr-FR"/>
-        </w:rPr>
-        <w:t xml:space="preserve"> les permissions de fichier (dans un format octal)</w:t>
+        <w:t>: les permissions de fichier (dans un format octal)</w:t>
       </w:r>
     </w:p>
     <w:p>
@@ -4140,8 +3364,6 @@
           <w:lang w:eastAsia="fr-FR"/>
         </w:rPr>
       </w:pPr>
-      <w:proofErr w:type="spellStart"/>
-      <w:proofErr w:type="gramStart"/>
       <w:r>
         <w:rPr>
           <w:rFonts w:ascii="Segoe UI" w:eastAsia="Times New Roman" w:hAnsi="Segoe UI" w:cs="Segoe UI"/>
@@ -4150,9 +3372,8 @@
           <w:szCs w:val="24"/>
           <w:lang w:eastAsia="fr-FR"/>
         </w:rPr>
-        <w:t>isFile</w:t>
-      </w:r>
-      <w:proofErr w:type="spellEnd"/>
+        <w:t xml:space="preserve">isFile: </w:t>
+      </w:r>
       <w:r>
         <w:rPr>
           <w:rFonts w:ascii="Segoe UI" w:eastAsia="Times New Roman" w:hAnsi="Segoe UI" w:cs="Segoe UI"/>
@@ -4161,40 +3382,7 @@
           <w:szCs w:val="24"/>
           <w:lang w:eastAsia="fr-FR"/>
         </w:rPr>
-        <w:t>:</w:t>
-      </w:r>
-      <w:proofErr w:type="gramEnd"/>
-      <w:r>
-        <w:rPr>
-          <w:rFonts w:ascii="Segoe UI" w:eastAsia="Times New Roman" w:hAnsi="Segoe UI" w:cs="Segoe UI"/>
-          <w:color w:val="374151"/>
-          <w:sz w:val="24"/>
-          <w:szCs w:val="24"/>
-          <w:lang w:eastAsia="fr-FR"/>
-        </w:rPr>
-        <w:t xml:space="preserve"> </w:t>
-      </w:r>
-      <w:proofErr w:type="spellStart"/>
-      <w:r>
-        <w:rPr>
-          <w:rFonts w:ascii="Segoe UI" w:eastAsia="Times New Roman" w:hAnsi="Segoe UI" w:cs="Segoe UI"/>
-          <w:color w:val="374151"/>
-          <w:sz w:val="24"/>
-          <w:szCs w:val="24"/>
-          <w:lang w:eastAsia="fr-FR"/>
-        </w:rPr>
-        <w:t>true</w:t>
-      </w:r>
-      <w:proofErr w:type="spellEnd"/>
-      <w:r>
-        <w:rPr>
-          <w:rFonts w:ascii="Segoe UI" w:eastAsia="Times New Roman" w:hAnsi="Segoe UI" w:cs="Segoe UI"/>
-          <w:color w:val="374151"/>
-          <w:sz w:val="24"/>
-          <w:szCs w:val="24"/>
-          <w:lang w:eastAsia="fr-FR"/>
-        </w:rPr>
-        <w:t xml:space="preserve"> ou false</w:t>
+        <w:t>true ou false</w:t>
       </w:r>
     </w:p>
     <w:p>
@@ -4219,8 +3407,6 @@
           <w:lang w:eastAsia="fr-FR"/>
         </w:rPr>
       </w:pPr>
-      <w:proofErr w:type="spellStart"/>
-      <w:proofErr w:type="gramStart"/>
       <w:r>
         <w:rPr>
           <w:rFonts w:ascii="Ubuntu Mono" w:eastAsia="Times New Roman" w:hAnsi="Ubuntu Mono" w:cs="Courier New"/>
@@ -4234,7 +3420,6 @@
         </w:rPr>
         <w:t>isDirectory</w:t>
       </w:r>
-      <w:proofErr w:type="spellEnd"/>
       <w:r>
         <w:rPr>
           <w:rFonts w:ascii="Segoe UI" w:eastAsia="Times New Roman" w:hAnsi="Segoe UI" w:cs="Segoe UI"/>
@@ -4243,9 +3428,8 @@
           <w:szCs w:val="24"/>
           <w:lang w:eastAsia="fr-FR"/>
         </w:rPr>
-        <w:t>:</w:t>
-      </w:r>
-      <w:proofErr w:type="gramEnd"/>
+        <w:t xml:space="preserve">: </w:t>
+      </w:r>
       <w:r>
         <w:rPr>
           <w:rFonts w:ascii="Segoe UI" w:eastAsia="Times New Roman" w:hAnsi="Segoe UI" w:cs="Segoe UI"/>
@@ -4254,29 +3438,7 @@
           <w:szCs w:val="24"/>
           <w:lang w:eastAsia="fr-FR"/>
         </w:rPr>
-        <w:t xml:space="preserve"> </w:t>
-      </w:r>
-      <w:proofErr w:type="spellStart"/>
-      <w:r>
-        <w:rPr>
-          <w:rFonts w:ascii="Segoe UI" w:eastAsia="Times New Roman" w:hAnsi="Segoe UI" w:cs="Segoe UI"/>
-          <w:color w:val="374151"/>
-          <w:sz w:val="24"/>
-          <w:szCs w:val="24"/>
-          <w:lang w:eastAsia="fr-FR"/>
-        </w:rPr>
-        <w:t>true</w:t>
-      </w:r>
-      <w:proofErr w:type="spellEnd"/>
-      <w:r>
-        <w:rPr>
-          <w:rFonts w:ascii="Segoe UI" w:eastAsia="Times New Roman" w:hAnsi="Segoe UI" w:cs="Segoe UI"/>
-          <w:color w:val="374151"/>
-          <w:sz w:val="24"/>
-          <w:szCs w:val="24"/>
-          <w:lang w:eastAsia="fr-FR"/>
-        </w:rPr>
-        <w:t xml:space="preserve"> ou false</w:t>
+        <w:t>true ou false</w:t>
       </w:r>
     </w:p>
     <w:p>
@@ -4301,8 +3463,6 @@
           <w:lang w:eastAsia="fr-FR"/>
         </w:rPr>
       </w:pPr>
-      <w:proofErr w:type="spellStart"/>
-      <w:proofErr w:type="gramStart"/>
       <w:r>
         <w:rPr>
           <w:rFonts w:ascii="Segoe UI" w:eastAsia="Times New Roman" w:hAnsi="Segoe UI" w:cs="Segoe UI"/>
@@ -4311,29 +3471,7 @@
           <w:szCs w:val="24"/>
           <w:lang w:eastAsia="fr-FR"/>
         </w:rPr>
-        <w:t>isSymbolicLink</w:t>
-      </w:r>
-      <w:proofErr w:type="spellEnd"/>
-      <w:r>
-        <w:rPr>
-          <w:rFonts w:ascii="Segoe UI" w:eastAsia="Times New Roman" w:hAnsi="Segoe UI" w:cs="Segoe UI"/>
-          <w:color w:val="374151"/>
-          <w:sz w:val="24"/>
-          <w:szCs w:val="24"/>
-          <w:lang w:eastAsia="fr-FR"/>
-        </w:rPr>
-        <w:t>:</w:t>
-      </w:r>
-      <w:proofErr w:type="gramEnd"/>
-      <w:r>
-        <w:rPr>
-          <w:rFonts w:ascii="Segoe UI" w:eastAsia="Times New Roman" w:hAnsi="Segoe UI" w:cs="Segoe UI"/>
-          <w:color w:val="374151"/>
-          <w:sz w:val="24"/>
-          <w:szCs w:val="24"/>
-          <w:lang w:eastAsia="fr-FR"/>
-        </w:rPr>
-        <w:t xml:space="preserve"> </w:t>
+        <w:t xml:space="preserve">isSymbolicLink: </w:t>
       </w:r>
       <w:r>
         <w:rPr>
@@ -4364,7 +3502,6 @@
           <w:lang w:eastAsia="fr-FR"/>
         </w:rPr>
       </w:pPr>
-      <w:proofErr w:type="gramStart"/>
       <w:r>
         <w:rPr>
           <w:rFonts w:ascii="Ubuntu Mono" w:eastAsia="Times New Roman" w:hAnsi="Ubuntu Mono" w:cs="Courier New"/>
@@ -4386,18 +3523,7 @@
           <w:szCs w:val="24"/>
           <w:lang w:eastAsia="fr-FR"/>
         </w:rPr>
-        <w:t>:</w:t>
-      </w:r>
-      <w:proofErr w:type="gramEnd"/>
-      <w:r>
-        <w:rPr>
-          <w:rFonts w:ascii="Segoe UI" w:eastAsia="Times New Roman" w:hAnsi="Segoe UI" w:cs="Segoe UI"/>
-          <w:color w:val="374151"/>
-          <w:sz w:val="24"/>
-          <w:szCs w:val="24"/>
-          <w:lang w:eastAsia="fr-FR"/>
-        </w:rPr>
-        <w:t xml:space="preserve"> la taille du fichier en octets</w:t>
+        <w:t>: la taille du fichier en octets</w:t>
       </w:r>
     </w:p>
     <w:p>
@@ -4422,8 +3548,6 @@
           <w:lang w:eastAsia="fr-FR"/>
         </w:rPr>
       </w:pPr>
-      <w:proofErr w:type="spellStart"/>
-      <w:proofErr w:type="gramStart"/>
       <w:r>
         <w:rPr>
           <w:rFonts w:ascii="Ubuntu Mono" w:eastAsia="Times New Roman" w:hAnsi="Ubuntu Mono" w:cs="Courier New"/>
@@ -4437,7 +3561,6 @@
         </w:rPr>
         <w:t>mtime</w:t>
       </w:r>
-      <w:proofErr w:type="spellEnd"/>
       <w:r>
         <w:rPr>
           <w:rFonts w:ascii="Segoe UI" w:eastAsia="Times New Roman" w:hAnsi="Segoe UI" w:cs="Segoe UI"/>
@@ -4446,18 +3569,7 @@
           <w:szCs w:val="24"/>
           <w:lang w:eastAsia="fr-FR"/>
         </w:rPr>
-        <w:t>:</w:t>
-      </w:r>
-      <w:proofErr w:type="gramEnd"/>
-      <w:r>
-        <w:rPr>
-          <w:rFonts w:ascii="Segoe UI" w:eastAsia="Times New Roman" w:hAnsi="Segoe UI" w:cs="Segoe UI"/>
-          <w:color w:val="374151"/>
-          <w:sz w:val="24"/>
-          <w:szCs w:val="24"/>
-          <w:lang w:eastAsia="fr-FR"/>
-        </w:rPr>
-        <w:t xml:space="preserve"> la date de modification du fichier (un objet </w:t>
+        <w:t xml:space="preserve">: la date de modification du fichier (un objet </w:t>
       </w:r>
       <w:r>
         <w:rPr>
@@ -4572,6 +3684,7 @@
         <w:rPr>
           <w:b/>
           <w:bCs/>
+          <w:noProof/>
           <w:color w:val="00B050"/>
           <w:sz w:val="32"/>
           <w:szCs w:val="32"/>
@@ -4821,42 +3934,8 @@
           <w:sz w:val="32"/>
           <w:szCs w:val="32"/>
         </w:rPr>
-        <w:t xml:space="preserve">Travailler avec </w:t>
-      </w:r>
-      <w:proofErr w:type="gramStart"/>
-      <w:r>
-        <w:rPr>
-          <w:b/>
-          <w:bCs/>
-          <w:color w:val="00B050"/>
-          <w:sz w:val="32"/>
-          <w:szCs w:val="32"/>
-        </w:rPr>
-        <w:t>des descripteur</w:t>
-      </w:r>
-      <w:proofErr w:type="gramEnd"/>
-      <w:r>
-        <w:rPr>
-          <w:b/>
-          <w:bCs/>
-          <w:color w:val="00B050"/>
-          <w:sz w:val="32"/>
-          <w:szCs w:val="32"/>
-        </w:rPr>
-        <w:t xml:space="preserve"> de fichiers dans </w:t>
-      </w:r>
-      <w:proofErr w:type="spellStart"/>
-      <w:r>
-        <w:rPr>
-          <w:b/>
-          <w:bCs/>
-          <w:color w:val="00B050"/>
-          <w:sz w:val="32"/>
-          <w:szCs w:val="32"/>
-        </w:rPr>
-        <w:t>NodeJs</w:t>
-      </w:r>
-      <w:proofErr w:type="spellEnd"/>
+        <w:t>Travailler avec des descripteur de fichiers dans NodeJs</w:t>
+      </w:r>
     </w:p>
     <w:p>
       <w:pPr>
@@ -4906,8 +3985,6 @@
         </w:rPr>
         <w:t xml:space="preserve">Pour ouvrir un fichier en mode lecture, écriture ou lecture/écriture, vous pouvez utiliser la méthode </w:t>
       </w:r>
-      <w:proofErr w:type="spellStart"/>
-      <w:proofErr w:type="gramStart"/>
       <w:r>
         <w:rPr>
           <w:rStyle w:val="CodeHTML"/>
@@ -4919,22 +3996,7 @@
           <w:szCs w:val="21"/>
           <w:bdr w:val="single" w:sz="2" w:space="0" w:color="D9D9E3" w:frame="1"/>
         </w:rPr>
-        <w:t>fs.open</w:t>
-      </w:r>
-      <w:proofErr w:type="spellEnd"/>
-      <w:proofErr w:type="gramEnd"/>
-      <w:r>
-        <w:rPr>
-          <w:rStyle w:val="CodeHTML"/>
-          <w:rFonts w:ascii="Ubuntu Mono" w:hAnsi="Ubuntu Mono"/>
-          <w:b/>
-          <w:bCs/>
-          <w:color w:val="374151"/>
-          <w:sz w:val="21"/>
-          <w:szCs w:val="21"/>
-          <w:bdr w:val="single" w:sz="2" w:space="0" w:color="D9D9E3" w:frame="1"/>
-        </w:rPr>
-        <w:t>()</w:t>
+        <w:t>fs.open()</w:t>
       </w:r>
       <w:r>
         <w:rPr>
@@ -4956,8 +4018,6 @@
           <w:lang w:eastAsia="fr-FR"/>
         </w:rPr>
       </w:pPr>
-      <w:proofErr w:type="spellStart"/>
-      <w:proofErr w:type="gramStart"/>
       <w:r>
         <w:rPr>
           <w:rFonts w:ascii="Consolas" w:eastAsia="Times New Roman" w:hAnsi="Consolas" w:cs="Times New Roman"/>
@@ -4988,8 +4048,6 @@
         </w:rPr>
         <w:t>open</w:t>
       </w:r>
-      <w:proofErr w:type="spellEnd"/>
-      <w:proofErr w:type="gramEnd"/>
       <w:r>
         <w:rPr>
           <w:rFonts w:ascii="Consolas" w:eastAsia="Times New Roman" w:hAnsi="Consolas" w:cs="Times New Roman"/>
@@ -5040,7 +4098,6 @@
         </w:rPr>
         <w:t>, (</w:t>
       </w:r>
-      <w:proofErr w:type="spellStart"/>
       <w:r>
         <w:rPr>
           <w:rFonts w:ascii="Consolas" w:eastAsia="Times New Roman" w:hAnsi="Consolas" w:cs="Times New Roman"/>
@@ -5051,7 +4108,6 @@
         </w:rPr>
         <w:t>err</w:t>
       </w:r>
-      <w:proofErr w:type="spellEnd"/>
       <w:r>
         <w:rPr>
           <w:rFonts w:ascii="Consolas" w:eastAsia="Times New Roman" w:hAnsi="Consolas" w:cs="Times New Roman"/>
@@ -5062,7 +4118,6 @@
         </w:rPr>
         <w:t xml:space="preserve">, </w:t>
       </w:r>
-      <w:proofErr w:type="spellStart"/>
       <w:r>
         <w:rPr>
           <w:rFonts w:ascii="Consolas" w:eastAsia="Times New Roman" w:hAnsi="Consolas" w:cs="Times New Roman"/>
@@ -5073,7 +4128,6 @@
         </w:rPr>
         <w:t>fd</w:t>
       </w:r>
-      <w:proofErr w:type="spellEnd"/>
       <w:r>
         <w:rPr>
           <w:rFonts w:ascii="Consolas" w:eastAsia="Times New Roman" w:hAnsi="Consolas" w:cs="Times New Roman"/>
@@ -5127,7 +4181,6 @@
         </w:rPr>
         <w:t xml:space="preserve">  </w:t>
       </w:r>
-      <w:proofErr w:type="gramStart"/>
       <w:r>
         <w:rPr>
           <w:rFonts w:ascii="Consolas" w:eastAsia="Times New Roman" w:hAnsi="Consolas" w:cs="Times New Roman"/>
@@ -5138,7 +4191,6 @@
         </w:rPr>
         <w:t>if</w:t>
       </w:r>
-      <w:proofErr w:type="gramEnd"/>
       <w:r>
         <w:rPr>
           <w:rFonts w:ascii="Consolas" w:eastAsia="Times New Roman" w:hAnsi="Consolas" w:cs="Times New Roman"/>
@@ -5149,7 +4201,6 @@
         </w:rPr>
         <w:t xml:space="preserve"> (</w:t>
       </w:r>
-      <w:proofErr w:type="spellStart"/>
       <w:r>
         <w:rPr>
           <w:rFonts w:ascii="Consolas" w:eastAsia="Times New Roman" w:hAnsi="Consolas" w:cs="Times New Roman"/>
@@ -5160,7 +4211,6 @@
         </w:rPr>
         <w:t>err</w:t>
       </w:r>
-      <w:proofErr w:type="spellEnd"/>
       <w:r>
         <w:rPr>
           <w:rFonts w:ascii="Consolas" w:eastAsia="Times New Roman" w:hAnsi="Consolas" w:cs="Times New Roman"/>
@@ -5171,7 +4221,6 @@
         </w:rPr>
         <w:t xml:space="preserve">) </w:t>
       </w:r>
-      <w:proofErr w:type="spellStart"/>
       <w:r>
         <w:rPr>
           <w:rFonts w:ascii="Consolas" w:eastAsia="Times New Roman" w:hAnsi="Consolas" w:cs="Times New Roman"/>
@@ -5182,7 +4231,6 @@
         </w:rPr>
         <w:t>throw</w:t>
       </w:r>
-      <w:proofErr w:type="spellEnd"/>
       <w:r>
         <w:rPr>
           <w:rFonts w:ascii="Consolas" w:eastAsia="Times New Roman" w:hAnsi="Consolas" w:cs="Times New Roman"/>
@@ -5193,7 +4241,6 @@
         </w:rPr>
         <w:t xml:space="preserve"> </w:t>
       </w:r>
-      <w:proofErr w:type="spellStart"/>
       <w:r>
         <w:rPr>
           <w:rFonts w:ascii="Consolas" w:eastAsia="Times New Roman" w:hAnsi="Consolas" w:cs="Times New Roman"/>
@@ -5204,7 +4251,6 @@
         </w:rPr>
         <w:t>err</w:t>
       </w:r>
-      <w:proofErr w:type="spellEnd"/>
       <w:r>
         <w:rPr>
           <w:rFonts w:ascii="Consolas" w:eastAsia="Times New Roman" w:hAnsi="Consolas" w:cs="Times New Roman"/>
@@ -5238,7 +4284,6 @@
         </w:rPr>
         <w:t xml:space="preserve">  </w:t>
       </w:r>
-      <w:proofErr w:type="gramStart"/>
       <w:r>
         <w:rPr>
           <w:rFonts w:ascii="Consolas" w:eastAsia="Times New Roman" w:hAnsi="Consolas" w:cs="Times New Roman"/>
@@ -5279,7 +4324,6 @@
         </w:rPr>
         <w:t>(</w:t>
       </w:r>
-      <w:proofErr w:type="gramEnd"/>
       <w:r>
         <w:rPr>
           <w:rFonts w:ascii="Consolas" w:eastAsia="Times New Roman" w:hAnsi="Consolas" w:cs="Times New Roman"/>
@@ -5331,20 +4375,8 @@
           <w:szCs w:val="21"/>
           <w:lang w:eastAsia="fr-FR"/>
         </w:rPr>
-        <w:t xml:space="preserve">// Manipulation du fichier avec le descripteur de fichier </w:t>
-      </w:r>
-      <w:proofErr w:type="spellStart"/>
-      <w:r>
-        <w:rPr>
-          <w:rFonts w:ascii="Consolas" w:eastAsia="Times New Roman" w:hAnsi="Consolas" w:cs="Times New Roman"/>
-          <w:color w:val="6A9955"/>
-          <w:sz w:val="21"/>
-          <w:szCs w:val="21"/>
-          <w:lang w:eastAsia="fr-FR"/>
-        </w:rPr>
-        <w:t>fd</w:t>
-      </w:r>
-      <w:proofErr w:type="spellEnd"/>
+        <w:t>// Manipulation du fichier avec le descripteur de fichier fd</w:t>
+      </w:r>
     </w:p>
     <w:p>
       <w:pPr>
@@ -5392,8 +4424,6 @@
         </w:rPr>
         <w:t xml:space="preserve">Dans cet exemple, la méthode </w:t>
       </w:r>
-      <w:proofErr w:type="spellStart"/>
-      <w:proofErr w:type="gramStart"/>
       <w:r>
         <w:rPr>
           <w:rStyle w:val="CodeHTML"/>
@@ -5405,10 +4435,15 @@
           <w:szCs w:val="21"/>
           <w:bdr w:val="single" w:sz="2" w:space="0" w:color="D9D9E3" w:frame="1"/>
         </w:rPr>
-        <w:t>fs.open</w:t>
-      </w:r>
-      <w:proofErr w:type="spellEnd"/>
-      <w:proofErr w:type="gramEnd"/>
+        <w:t>fs.open()</w:t>
+      </w:r>
+      <w:r>
+        <w:rPr>
+          <w:rFonts w:ascii="Segoe UI" w:hAnsi="Segoe UI" w:cs="Segoe UI"/>
+          <w:color w:val="374151"/>
+        </w:rPr>
+        <w:t xml:space="preserve"> prend en premier paramètre le chemin d'accès au fichier et en deuxième paramètre le mode d'ouverture (</w:t>
+      </w:r>
       <w:r>
         <w:rPr>
           <w:rStyle w:val="CodeHTML"/>
@@ -5420,14 +4455,14 @@
           <w:szCs w:val="21"/>
           <w:bdr w:val="single" w:sz="2" w:space="0" w:color="D9D9E3" w:frame="1"/>
         </w:rPr>
-        <w:t>()</w:t>
+        <w:t>'r'</w:t>
       </w:r>
       <w:r>
         <w:rPr>
           <w:rFonts w:ascii="Segoe UI" w:hAnsi="Segoe UI" w:cs="Segoe UI"/>
           <w:color w:val="374151"/>
         </w:rPr>
-        <w:t xml:space="preserve"> prend en premier paramètre le chemin d'accès au fichier et en deuxième paramètre le mode d'ouverture (</w:t>
+        <w:t xml:space="preserve"> pour la lecture, </w:t>
       </w:r>
       <w:r>
         <w:rPr>
@@ -5440,14 +4475,14 @@
           <w:szCs w:val="21"/>
           <w:bdr w:val="single" w:sz="2" w:space="0" w:color="D9D9E3" w:frame="1"/>
         </w:rPr>
-        <w:t>'r'</w:t>
+        <w:t>'w'</w:t>
       </w:r>
       <w:r>
         <w:rPr>
           <w:rFonts w:ascii="Segoe UI" w:hAnsi="Segoe UI" w:cs="Segoe UI"/>
           <w:color w:val="374151"/>
         </w:rPr>
-        <w:t xml:space="preserve"> pour la lecture, </w:t>
+        <w:t xml:space="preserve"> pour l'écriture ou </w:t>
       </w:r>
       <w:r>
         <w:rPr>
@@ -5460,14 +4495,14 @@
           <w:szCs w:val="21"/>
           <w:bdr w:val="single" w:sz="2" w:space="0" w:color="D9D9E3" w:frame="1"/>
         </w:rPr>
-        <w:t>'w'</w:t>
+        <w:t>'r+'</w:t>
       </w:r>
       <w:r>
         <w:rPr>
           <w:rFonts w:ascii="Segoe UI" w:hAnsi="Segoe UI" w:cs="Segoe UI"/>
           <w:color w:val="374151"/>
         </w:rPr>
-        <w:t xml:space="preserve"> pour l'écriture ou </w:t>
+        <w:t xml:space="preserve"> pour la lecture/écriture). La méthode prend également un callback qui sera appelé avec deux arguments : une erreur en cas d'échec de l'opération et un descripteur de fichier (</w:t>
       </w:r>
       <w:r>
         <w:rPr>
@@ -5480,30 +4515,8 @@
           <w:szCs w:val="21"/>
           <w:bdr w:val="single" w:sz="2" w:space="0" w:color="D9D9E3" w:frame="1"/>
         </w:rPr>
-        <w:t>'r+'</w:t>
-      </w:r>
-      <w:r>
-        <w:rPr>
-          <w:rFonts w:ascii="Segoe UI" w:hAnsi="Segoe UI" w:cs="Segoe UI"/>
-          <w:color w:val="374151"/>
-        </w:rPr>
-        <w:t xml:space="preserve"> pour la lecture/écriture). La méthode prend également un callback qui sera appelé avec deux arguments : une erreur en cas d'échec de l'opération et un descripteur de fichier (</w:t>
-      </w:r>
-      <w:proofErr w:type="spellStart"/>
-      <w:r>
-        <w:rPr>
-          <w:rStyle w:val="CodeHTML"/>
-          <w:rFonts w:ascii="Ubuntu Mono" w:hAnsi="Ubuntu Mono"/>
-          <w:b/>
-          <w:bCs/>
-          <w:color w:val="374151"/>
-          <w:sz w:val="21"/>
-          <w:szCs w:val="21"/>
-          <w:bdr w:val="single" w:sz="2" w:space="0" w:color="D9D9E3" w:frame="1"/>
-        </w:rPr>
         <w:t>fd</w:t>
       </w:r>
-      <w:proofErr w:type="spellEnd"/>
       <w:r>
         <w:rPr>
           <w:rFonts w:ascii="Segoe UI" w:hAnsi="Segoe UI" w:cs="Segoe UI"/>
@@ -5535,7 +4548,6 @@
         </w:rPr>
         <w:t xml:space="preserve">Une fois que vous avez un descripteur de fichier, vous pouvez utiliser d'autres méthodes </w:t>
       </w:r>
-      <w:proofErr w:type="spellStart"/>
       <w:r>
         <w:rPr>
           <w:rStyle w:val="CodeHTML"/>
@@ -5549,7 +4561,6 @@
         </w:rPr>
         <w:t>fs</w:t>
       </w:r>
-      <w:proofErr w:type="spellEnd"/>
       <w:r>
         <w:rPr>
           <w:rFonts w:ascii="Segoe UI" w:hAnsi="Segoe UI" w:cs="Segoe UI"/>
@@ -5557,8 +4568,6 @@
         </w:rPr>
         <w:t xml:space="preserve"> telles que </w:t>
       </w:r>
-      <w:proofErr w:type="spellStart"/>
-      <w:proofErr w:type="gramStart"/>
       <w:r>
         <w:rPr>
           <w:rStyle w:val="CodeHTML"/>
@@ -5570,10 +4579,15 @@
           <w:szCs w:val="21"/>
           <w:bdr w:val="single" w:sz="2" w:space="0" w:color="D9D9E3" w:frame="1"/>
         </w:rPr>
-        <w:t>fs.read</w:t>
-      </w:r>
-      <w:proofErr w:type="spellEnd"/>
-      <w:proofErr w:type="gramEnd"/>
+        <w:t>fs.read()</w:t>
+      </w:r>
+      <w:r>
+        <w:rPr>
+          <w:rFonts w:ascii="Segoe UI" w:hAnsi="Segoe UI" w:cs="Segoe UI"/>
+          <w:color w:val="374151"/>
+        </w:rPr>
+        <w:t xml:space="preserve">, </w:t>
+      </w:r>
       <w:r>
         <w:rPr>
           <w:rStyle w:val="CodeHTML"/>
@@ -5585,16 +4599,15 @@
           <w:szCs w:val="21"/>
           <w:bdr w:val="single" w:sz="2" w:space="0" w:color="D9D9E3" w:frame="1"/>
         </w:rPr>
-        <w:t>()</w:t>
+        <w:t>fs.write()</w:t>
       </w:r>
       <w:r>
         <w:rPr>
           <w:rFonts w:ascii="Segoe UI" w:hAnsi="Segoe UI" w:cs="Segoe UI"/>
           <w:color w:val="374151"/>
         </w:rPr>
-        <w:t xml:space="preserve">, </w:t>
-      </w:r>
-      <w:proofErr w:type="spellStart"/>
+        <w:t xml:space="preserve"> ou </w:t>
+      </w:r>
       <w:r>
         <w:rPr>
           <w:rStyle w:val="CodeHTML"/>
@@ -5606,56 +4619,7 @@
           <w:szCs w:val="21"/>
           <w:bdr w:val="single" w:sz="2" w:space="0" w:color="D9D9E3" w:frame="1"/>
         </w:rPr>
-        <w:t>fs.write</w:t>
-      </w:r>
-      <w:proofErr w:type="spellEnd"/>
-      <w:r>
-        <w:rPr>
-          <w:rStyle w:val="CodeHTML"/>
-          <w:rFonts w:ascii="Ubuntu Mono" w:hAnsi="Ubuntu Mono"/>
-          <w:b/>
-          <w:bCs/>
-          <w:color w:val="374151"/>
-          <w:sz w:val="21"/>
-          <w:szCs w:val="21"/>
-          <w:bdr w:val="single" w:sz="2" w:space="0" w:color="D9D9E3" w:frame="1"/>
-        </w:rPr>
-        <w:t>()</w:t>
-      </w:r>
-      <w:r>
-        <w:rPr>
-          <w:rFonts w:ascii="Segoe UI" w:hAnsi="Segoe UI" w:cs="Segoe UI"/>
-          <w:color w:val="374151"/>
-        </w:rPr>
-        <w:t xml:space="preserve"> ou </w:t>
-      </w:r>
-      <w:proofErr w:type="spellStart"/>
-      <w:r>
-        <w:rPr>
-          <w:rStyle w:val="CodeHTML"/>
-          <w:rFonts w:ascii="Ubuntu Mono" w:hAnsi="Ubuntu Mono"/>
-          <w:b/>
-          <w:bCs/>
-          <w:color w:val="374151"/>
-          <w:sz w:val="21"/>
-          <w:szCs w:val="21"/>
-          <w:bdr w:val="single" w:sz="2" w:space="0" w:color="D9D9E3" w:frame="1"/>
-        </w:rPr>
-        <w:t>fs.close</w:t>
-      </w:r>
-      <w:proofErr w:type="spellEnd"/>
-      <w:r>
-        <w:rPr>
-          <w:rStyle w:val="CodeHTML"/>
-          <w:rFonts w:ascii="Ubuntu Mono" w:hAnsi="Ubuntu Mono"/>
-          <w:b/>
-          <w:bCs/>
-          <w:color w:val="374151"/>
-          <w:sz w:val="21"/>
-          <w:szCs w:val="21"/>
-          <w:bdr w:val="single" w:sz="2" w:space="0" w:color="D9D9E3" w:frame="1"/>
-        </w:rPr>
-        <w:t>()</w:t>
+        <w:t>fs.close()</w:t>
       </w:r>
       <w:r>
         <w:rPr>
@@ -5747,7 +4711,6 @@
         </w:rPr>
         <w:t>'fs'</w:t>
       </w:r>
-      <w:proofErr w:type="gramStart"/>
       <w:r>
         <w:rPr>
           <w:rFonts w:ascii="Consolas" w:eastAsia="Times New Roman" w:hAnsi="Consolas" w:cs="Times New Roman"/>
@@ -5758,7 +4721,6 @@
         </w:rPr>
         <w:t>);</w:t>
       </w:r>
-      <w:proofErr w:type="gramEnd"/>
     </w:p>
     <w:p>
       <w:pPr>
@@ -5785,8 +4747,6 @@
           <w:lang w:val="en-US" w:eastAsia="fr-FR"/>
         </w:rPr>
       </w:pPr>
-      <w:proofErr w:type="spellStart"/>
-      <w:proofErr w:type="gramStart"/>
       <w:r>
         <w:rPr>
           <w:rFonts w:ascii="Consolas" w:eastAsia="Times New Roman" w:hAnsi="Consolas" w:cs="Times New Roman"/>
@@ -5817,8 +4777,6 @@
         </w:rPr>
         <w:t>open</w:t>
       </w:r>
-      <w:proofErr w:type="spellEnd"/>
-      <w:proofErr w:type="gramEnd"/>
       <w:r>
         <w:rPr>
           <w:rFonts w:ascii="Consolas" w:eastAsia="Times New Roman" w:hAnsi="Consolas" w:cs="Times New Roman"/>
@@ -5889,7 +4847,6 @@
         </w:rPr>
         <w:t xml:space="preserve">, </w:t>
       </w:r>
-      <w:proofErr w:type="spellStart"/>
       <w:r>
         <w:rPr>
           <w:rFonts w:ascii="Consolas" w:eastAsia="Times New Roman" w:hAnsi="Consolas" w:cs="Times New Roman"/>
@@ -5900,7 +4857,6 @@
         </w:rPr>
         <w:t>fd</w:t>
       </w:r>
-      <w:proofErr w:type="spellEnd"/>
       <w:r>
         <w:rPr>
           <w:rFonts w:ascii="Consolas" w:eastAsia="Times New Roman" w:hAnsi="Consolas" w:cs="Times New Roman"/>
@@ -6014,7 +4970,6 @@
         </w:rPr>
         <w:t xml:space="preserve"> </w:t>
       </w:r>
-      <w:proofErr w:type="gramStart"/>
       <w:r>
         <w:rPr>
           <w:rFonts w:ascii="Consolas" w:eastAsia="Times New Roman" w:hAnsi="Consolas" w:cs="Times New Roman"/>
@@ -6035,7 +4990,6 @@
         </w:rPr>
         <w:t>;</w:t>
       </w:r>
-      <w:proofErr w:type="gramEnd"/>
     </w:p>
     <w:p>
       <w:pPr>
@@ -6072,8 +5026,6 @@
         </w:rPr>
         <w:t xml:space="preserve">  </w:t>
       </w:r>
-      <w:proofErr w:type="spellStart"/>
-      <w:proofErr w:type="gramStart"/>
       <w:r>
         <w:rPr>
           <w:rFonts w:ascii="Consolas" w:eastAsia="Times New Roman" w:hAnsi="Consolas" w:cs="Times New Roman"/>
@@ -6084,8 +5036,6 @@
         </w:rPr>
         <w:t>const</w:t>
       </w:r>
-      <w:proofErr w:type="spellEnd"/>
-      <w:proofErr w:type="gramEnd"/>
       <w:r>
         <w:rPr>
           <w:rFonts w:ascii="Consolas" w:eastAsia="Times New Roman" w:hAnsi="Consolas" w:cs="Times New Roman"/>
@@ -6116,7 +5066,6 @@
         </w:rPr>
         <w:t xml:space="preserve"> = </w:t>
       </w:r>
-      <w:proofErr w:type="spellStart"/>
       <w:r>
         <w:rPr>
           <w:rFonts w:ascii="Consolas" w:eastAsia="Times New Roman" w:hAnsi="Consolas" w:cs="Times New Roman"/>
@@ -6147,7 +5096,6 @@
         </w:rPr>
         <w:t>from</w:t>
       </w:r>
-      <w:proofErr w:type="spellEnd"/>
       <w:r>
         <w:rPr>
           <w:rFonts w:ascii="Consolas" w:eastAsia="Times New Roman" w:hAnsi="Consolas" w:cs="Times New Roman"/>
@@ -6241,7 +5189,6 @@
         </w:rPr>
         <w:t xml:space="preserve"> = </w:t>
       </w:r>
-      <w:proofErr w:type="gramStart"/>
       <w:r>
         <w:rPr>
           <w:rFonts w:ascii="Consolas" w:eastAsia="Times New Roman" w:hAnsi="Consolas" w:cs="Times New Roman"/>
@@ -6262,7 +5209,6 @@
         </w:rPr>
         <w:t>;</w:t>
       </w:r>
-      <w:proofErr w:type="gramEnd"/>
     </w:p>
     <w:p>
       <w:pPr>
@@ -6326,8 +5272,6 @@
         </w:rPr>
         <w:t xml:space="preserve"> = </w:t>
       </w:r>
-      <w:proofErr w:type="spellStart"/>
-      <w:proofErr w:type="gramStart"/>
       <w:r>
         <w:rPr>
           <w:rFonts w:ascii="Consolas" w:eastAsia="Times New Roman" w:hAnsi="Consolas" w:cs="Times New Roman"/>
@@ -6358,8 +5302,6 @@
         </w:rPr>
         <w:t>length</w:t>
       </w:r>
-      <w:proofErr w:type="spellEnd"/>
-      <w:proofErr w:type="gramEnd"/>
       <w:r>
         <w:rPr>
           <w:rFonts w:ascii="Consolas" w:eastAsia="Times New Roman" w:hAnsi="Consolas" w:cs="Times New Roman"/>
@@ -6393,8 +5335,6 @@
         </w:rPr>
         <w:t xml:space="preserve">  </w:t>
       </w:r>
-      <w:proofErr w:type="spellStart"/>
-      <w:proofErr w:type="gramStart"/>
       <w:r>
         <w:rPr>
           <w:rFonts w:ascii="Consolas" w:eastAsia="Times New Roman" w:hAnsi="Consolas" w:cs="Times New Roman"/>
@@ -6405,8 +5345,6 @@
         </w:rPr>
         <w:t>const</w:t>
       </w:r>
-      <w:proofErr w:type="spellEnd"/>
-      <w:proofErr w:type="gramEnd"/>
       <w:r>
         <w:rPr>
           <w:rFonts w:ascii="Consolas" w:eastAsia="Times New Roman" w:hAnsi="Consolas" w:cs="Times New Roman"/>
@@ -6437,7 +5375,6 @@
         </w:rPr>
         <w:t xml:space="preserve"> = </w:t>
       </w:r>
-      <w:proofErr w:type="spellStart"/>
       <w:r>
         <w:rPr>
           <w:rFonts w:ascii="Consolas" w:eastAsia="Times New Roman" w:hAnsi="Consolas" w:cs="Times New Roman"/>
@@ -6448,7 +5385,6 @@
         </w:rPr>
         <w:t>null</w:t>
       </w:r>
-      <w:proofErr w:type="spellEnd"/>
       <w:r>
         <w:rPr>
           <w:rFonts w:ascii="Consolas" w:eastAsia="Times New Roman" w:hAnsi="Consolas" w:cs="Times New Roman"/>
@@ -6505,8 +5441,6 @@
         </w:rPr>
         <w:t xml:space="preserve">  </w:t>
       </w:r>
-      <w:proofErr w:type="spellStart"/>
-      <w:proofErr w:type="gramStart"/>
       <w:r>
         <w:rPr>
           <w:rFonts w:ascii="Consolas" w:eastAsia="Times New Roman" w:hAnsi="Consolas" w:cs="Times New Roman"/>
@@ -6537,8 +5471,6 @@
         </w:rPr>
         <w:t>write</w:t>
       </w:r>
-      <w:proofErr w:type="spellEnd"/>
-      <w:proofErr w:type="gramEnd"/>
       <w:r>
         <w:rPr>
           <w:rFonts w:ascii="Consolas" w:eastAsia="Times New Roman" w:hAnsi="Consolas" w:cs="Times New Roman"/>
@@ -6549,7 +5481,6 @@
         </w:rPr>
         <w:t>(</w:t>
       </w:r>
-      <w:proofErr w:type="spellStart"/>
       <w:r>
         <w:rPr>
           <w:rFonts w:ascii="Consolas" w:eastAsia="Times New Roman" w:hAnsi="Consolas" w:cs="Times New Roman"/>
@@ -6560,7 +5491,6 @@
         </w:rPr>
         <w:t>fd</w:t>
       </w:r>
-      <w:proofErr w:type="spellEnd"/>
       <w:r>
         <w:rPr>
           <w:rFonts w:ascii="Consolas" w:eastAsia="Times New Roman" w:hAnsi="Consolas" w:cs="Times New Roman"/>
@@ -6671,7 +5601,6 @@
         </w:rPr>
         <w:t xml:space="preserve">, </w:t>
       </w:r>
-      <w:proofErr w:type="spellStart"/>
       <w:r>
         <w:rPr>
           <w:rFonts w:ascii="Consolas" w:eastAsia="Times New Roman" w:hAnsi="Consolas" w:cs="Times New Roman"/>
@@ -6682,7 +5611,6 @@
         </w:rPr>
         <w:t>bytesWritten</w:t>
       </w:r>
-      <w:proofErr w:type="spellEnd"/>
       <w:r>
         <w:rPr>
           <w:rFonts w:ascii="Consolas" w:eastAsia="Times New Roman" w:hAnsi="Consolas" w:cs="Times New Roman"/>
@@ -6816,7 +5744,6 @@
         </w:rPr>
         <w:t xml:space="preserve"> </w:t>
       </w:r>
-      <w:proofErr w:type="gramStart"/>
       <w:r>
         <w:rPr>
           <w:rFonts w:ascii="Consolas" w:eastAsia="Times New Roman" w:hAnsi="Consolas" w:cs="Times New Roman"/>
@@ -6837,7 +5764,6 @@
         </w:rPr>
         <w:t>;</w:t>
       </w:r>
-      <w:proofErr w:type="gramEnd"/>
     </w:p>
     <w:p>
       <w:pPr>
@@ -6921,7 +5847,6 @@
         </w:rPr>
         <w:t>${</w:t>
       </w:r>
-      <w:proofErr w:type="spellStart"/>
       <w:r>
         <w:rPr>
           <w:rFonts w:ascii="Consolas" w:eastAsia="Times New Roman" w:hAnsi="Consolas" w:cs="Times New Roman"/>
@@ -6932,7 +5857,6 @@
         </w:rPr>
         <w:t>bytesWritten</w:t>
       </w:r>
-      <w:proofErr w:type="spellEnd"/>
       <w:r>
         <w:rPr>
           <w:rFonts w:ascii="Consolas" w:eastAsia="Times New Roman" w:hAnsi="Consolas" w:cs="Times New Roman"/>
@@ -6951,31 +5875,8 @@
           <w:szCs w:val="21"/>
           <w:lang w:val="en-US" w:eastAsia="fr-FR"/>
         </w:rPr>
-        <w:t xml:space="preserve"> octets </w:t>
-      </w:r>
-      <w:proofErr w:type="spellStart"/>
-      <w:r>
-        <w:rPr>
-          <w:rFonts w:ascii="Consolas" w:eastAsia="Times New Roman" w:hAnsi="Consolas" w:cs="Times New Roman"/>
-          <w:color w:val="CE9178"/>
-          <w:sz w:val="21"/>
-          <w:szCs w:val="21"/>
-          <w:lang w:val="en-US" w:eastAsia="fr-FR"/>
-        </w:rPr>
-        <w:t>écrits</w:t>
-      </w:r>
-      <w:proofErr w:type="spellEnd"/>
-      <w:r>
-        <w:rPr>
-          <w:rFonts w:ascii="Consolas" w:eastAsia="Times New Roman" w:hAnsi="Consolas" w:cs="Times New Roman"/>
-          <w:color w:val="CE9178"/>
-          <w:sz w:val="21"/>
-          <w:szCs w:val="21"/>
-          <w:lang w:val="en-US" w:eastAsia="fr-FR"/>
-        </w:rPr>
-        <w:t>`</w:t>
-      </w:r>
-      <w:proofErr w:type="gramStart"/>
+        <w:t xml:space="preserve"> octets écrits`</w:t>
+      </w:r>
       <w:r>
         <w:rPr>
           <w:rFonts w:ascii="Consolas" w:eastAsia="Times New Roman" w:hAnsi="Consolas" w:cs="Times New Roman"/>
@@ -6986,7 +5887,6 @@
         </w:rPr>
         <w:t>);</w:t>
       </w:r>
-      <w:proofErr w:type="gramEnd"/>
     </w:p>
     <w:p>
       <w:pPr>
@@ -7075,8 +5975,6 @@
         </w:rPr>
         <w:t xml:space="preserve">Dans cet exemple, la méthode </w:t>
       </w:r>
-      <w:proofErr w:type="spellStart"/>
-      <w:proofErr w:type="gramStart"/>
       <w:r>
         <w:rPr>
           <w:rStyle w:val="CodeHTML"/>
@@ -7088,10 +5986,16 @@
           <w:bdr w:val="single" w:sz="2" w:space="0" w:color="D9D9E3" w:frame="1"/>
           <w:shd w:val="clear" w:color="auto" w:fill="F7F7F8"/>
         </w:rPr>
-        <w:t>fs.write</w:t>
-      </w:r>
-      <w:proofErr w:type="spellEnd"/>
-      <w:proofErr w:type="gramEnd"/>
+        <w:t>fs.write()</w:t>
+      </w:r>
+      <w:r>
+        <w:rPr>
+          <w:rFonts w:ascii="Segoe UI" w:hAnsi="Segoe UI" w:cs="Segoe UI"/>
+          <w:color w:val="374151"/>
+          <w:shd w:val="clear" w:color="auto" w:fill="F7F7F8"/>
+        </w:rPr>
+        <w:t xml:space="preserve"> est utilisée pour écrire dans le fichier à l'aide du descripteur de fichier (</w:t>
+      </w:r>
       <w:r>
         <w:rPr>
           <w:rStyle w:val="CodeHTML"/>
@@ -7103,7 +6007,7 @@
           <w:bdr w:val="single" w:sz="2" w:space="0" w:color="D9D9E3" w:frame="1"/>
           <w:shd w:val="clear" w:color="auto" w:fill="F7F7F8"/>
         </w:rPr>
-        <w:t>()</w:t>
+        <w:t>fd</w:t>
       </w:r>
       <w:r>
         <w:rPr>
@@ -7111,9 +6015,17 @@
           <w:color w:val="374151"/>
           <w:shd w:val="clear" w:color="auto" w:fill="F7F7F8"/>
         </w:rPr>
-        <w:t xml:space="preserve"> est utilisée pour écrire dans le fichier à l'aide du descripteur de fichier (</w:t>
-      </w:r>
-      <w:proofErr w:type="spellStart"/>
+        <w:t xml:space="preserve">). Le premier paramètre est le descripteur de fichier, le deuxième </w:t>
+      </w:r>
+      <w:r>
+        <w:rPr>
+          <w:rFonts w:ascii="Segoe UI" w:hAnsi="Segoe UI" w:cs="Segoe UI"/>
+          <w:color w:val="374151"/>
+          <w:shd w:val="clear" w:color="auto" w:fill="F7F7F8"/>
+        </w:rPr>
+        <w:lastRenderedPageBreak/>
+        <w:t xml:space="preserve">paramètre est le contenu à écrire sous forme de </w:t>
+      </w:r>
       <w:r>
         <w:rPr>
           <w:rStyle w:val="CodeHTML"/>
@@ -7125,25 +6037,15 @@
           <w:bdr w:val="single" w:sz="2" w:space="0" w:color="D9D9E3" w:frame="1"/>
           <w:shd w:val="clear" w:color="auto" w:fill="F7F7F8"/>
         </w:rPr>
-        <w:t>fd</w:t>
-      </w:r>
-      <w:proofErr w:type="spellEnd"/>
+        <w:t>Buffer</w:t>
+      </w:r>
       <w:r>
         <w:rPr>
           <w:rFonts w:ascii="Segoe UI" w:hAnsi="Segoe UI" w:cs="Segoe UI"/>
           <w:color w:val="374151"/>
           <w:shd w:val="clear" w:color="auto" w:fill="F7F7F8"/>
         </w:rPr>
-        <w:t xml:space="preserve">). Le premier paramètre est le descripteur de fichier, le deuxième </w:t>
-      </w:r>
-      <w:r>
-        <w:rPr>
-          <w:rFonts w:ascii="Segoe UI" w:hAnsi="Segoe UI" w:cs="Segoe UI"/>
-          <w:color w:val="374151"/>
-          <w:shd w:val="clear" w:color="auto" w:fill="F7F7F8"/>
-        </w:rPr>
-        <w:lastRenderedPageBreak/>
-        <w:t xml:space="preserve">paramètre est le contenu à écrire sous forme de </w:t>
+        <w:t xml:space="preserve">, le troisième paramètre est l'offset dans le </w:t>
       </w:r>
       <w:r>
         <w:rPr>
@@ -7164,7 +6066,7 @@
           <w:color w:val="374151"/>
           <w:shd w:val="clear" w:color="auto" w:fill="F7F7F8"/>
         </w:rPr>
-        <w:t xml:space="preserve">, le troisième paramètre est l'offset dans le </w:t>
+        <w:t xml:space="preserve"> à partir duquel écrire, le quatrième paramètre est la longueur des données à écrire et le cinquième paramètre est la position de départ pour écrire les données dans le fichier. Dans cet exemple, la position est définie sur </w:t>
       </w:r>
       <w:r>
         <w:rPr>
@@ -7177,31 +6079,8 @@
           <w:bdr w:val="single" w:sz="2" w:space="0" w:color="D9D9E3" w:frame="1"/>
           <w:shd w:val="clear" w:color="auto" w:fill="F7F7F8"/>
         </w:rPr>
-        <w:t>Buffer</w:t>
-      </w:r>
-      <w:r>
-        <w:rPr>
-          <w:rFonts w:ascii="Segoe UI" w:hAnsi="Segoe UI" w:cs="Segoe UI"/>
-          <w:color w:val="374151"/>
-          <w:shd w:val="clear" w:color="auto" w:fill="F7F7F8"/>
-        </w:rPr>
-        <w:t xml:space="preserve"> à partir duquel écrire, le quatrième paramètre est la longueur des données à écrire et le cinquième paramètre est la position de départ pour écrire les données dans le fichier. Dans cet exemple, la position est définie sur </w:t>
-      </w:r>
-      <w:proofErr w:type="spellStart"/>
-      <w:r>
-        <w:rPr>
-          <w:rStyle w:val="CodeHTML"/>
-          <w:rFonts w:ascii="Ubuntu Mono" w:eastAsiaTheme="minorHAnsi" w:hAnsi="Ubuntu Mono"/>
-          <w:b/>
-          <w:bCs/>
-          <w:sz w:val="21"/>
-          <w:szCs w:val="21"/>
-          <w:bdr w:val="single" w:sz="2" w:space="0" w:color="D9D9E3" w:frame="1"/>
-          <w:shd w:val="clear" w:color="auto" w:fill="F7F7F8"/>
-        </w:rPr>
         <w:t>null</w:t>
       </w:r>
-      <w:proofErr w:type="spellEnd"/>
       <w:r>
         <w:rPr>
           <w:rFonts w:ascii="Segoe UI" w:hAnsi="Segoe UI" w:cs="Segoe UI"/>
@@ -7298,20 +6177,8 @@
           <w:sz w:val="32"/>
           <w:szCs w:val="32"/>
         </w:rPr>
-        <w:t xml:space="preserve">Lire des Fichiers avec </w:t>
-      </w:r>
-      <w:proofErr w:type="spellStart"/>
-      <w:r>
-        <w:rPr>
-          <w:b/>
-          <w:bCs/>
-          <w:color w:val="00B050"/>
-          <w:sz w:val="32"/>
-          <w:szCs w:val="32"/>
-        </w:rPr>
-        <w:t>NodeJS</w:t>
-      </w:r>
-      <w:proofErr w:type="spellEnd"/>
+        <w:t>Lire des Fichiers avec NodeJS</w:t>
+      </w:r>
     </w:p>
     <w:p>
       <w:pPr>
@@ -7401,20 +6268,8 @@
           <w:sz w:val="32"/>
           <w:szCs w:val="32"/>
         </w:rPr>
-        <w:t xml:space="preserve">Ecrire des fichiers dans </w:t>
-      </w:r>
-      <w:proofErr w:type="spellStart"/>
-      <w:r>
-        <w:rPr>
-          <w:b/>
-          <w:bCs/>
-          <w:color w:val="00B050"/>
-          <w:sz w:val="32"/>
-          <w:szCs w:val="32"/>
-        </w:rPr>
-        <w:t>NodeJS</w:t>
-      </w:r>
-      <w:proofErr w:type="spellEnd"/>
+        <w:t>Ecrire des fichiers dans NodeJS</w:t>
+      </w:r>
     </w:p>
     <w:p>
       <w:pPr>
@@ -7568,88 +6423,8 @@
           <w:sz w:val="32"/>
           <w:szCs w:val="32"/>
         </w:rPr>
-        <w:t xml:space="preserve">La </w:t>
-      </w:r>
-      <w:proofErr w:type="spellStart"/>
-      <w:r>
-        <w:rPr>
-          <w:b/>
-          <w:bCs/>
-          <w:color w:val="00B050"/>
-          <w:sz w:val="32"/>
-          <w:szCs w:val="32"/>
-        </w:rPr>
-        <w:t>difference</w:t>
-      </w:r>
-      <w:proofErr w:type="spellEnd"/>
-      <w:r>
-        <w:rPr>
-          <w:b/>
-          <w:bCs/>
-          <w:color w:val="00B050"/>
-          <w:sz w:val="32"/>
-          <w:szCs w:val="32"/>
-        </w:rPr>
-        <w:t xml:space="preserve"> entre </w:t>
-      </w:r>
-      <w:proofErr w:type="spellStart"/>
-      <w:proofErr w:type="gramStart"/>
-      <w:r>
-        <w:rPr>
-          <w:b/>
-          <w:bCs/>
-          <w:color w:val="00B050"/>
-          <w:sz w:val="32"/>
-          <w:szCs w:val="32"/>
-        </w:rPr>
-        <w:t>fs.open</w:t>
-      </w:r>
-      <w:proofErr w:type="spellEnd"/>
-      <w:proofErr w:type="gramEnd"/>
-      <w:r>
-        <w:rPr>
-          <w:b/>
-          <w:bCs/>
-          <w:color w:val="00B050"/>
-          <w:sz w:val="32"/>
-          <w:szCs w:val="32"/>
-        </w:rPr>
-        <w:t xml:space="preserve"> et </w:t>
-      </w:r>
-      <w:proofErr w:type="spellStart"/>
-      <w:r>
-        <w:rPr>
-          <w:b/>
-          <w:bCs/>
-          <w:color w:val="00B050"/>
-          <w:sz w:val="32"/>
-          <w:szCs w:val="32"/>
-        </w:rPr>
-        <w:t>fs.readFile</w:t>
-      </w:r>
-      <w:proofErr w:type="spellEnd"/>
-      <w:r>
-        <w:rPr>
-          <w:b/>
-          <w:bCs/>
-          <w:color w:val="00B050"/>
-          <w:sz w:val="32"/>
-          <w:szCs w:val="32"/>
-        </w:rPr>
-        <w:t xml:space="preserve"> et </w:t>
-      </w:r>
-      <w:proofErr w:type="spellStart"/>
-      <w:r>
-        <w:rPr>
-          <w:b/>
-          <w:bCs/>
-          <w:color w:val="00B050"/>
-          <w:sz w:val="32"/>
-          <w:szCs w:val="32"/>
-        </w:rPr>
-        <w:t>fs.writeFile</w:t>
-      </w:r>
-      <w:proofErr w:type="spellEnd"/>
+        <w:t>La difference entre fs.open et fs.readFile et fs.writeFile</w:t>
+      </w:r>
     </w:p>
     <w:p>
       <w:pPr>
@@ -7675,8 +6450,6 @@
         <w:lastRenderedPageBreak/>
         <w:t xml:space="preserve">La principale différence entre </w:t>
       </w:r>
-      <w:proofErr w:type="spellStart"/>
-      <w:proofErr w:type="gramStart"/>
       <w:r>
         <w:rPr>
           <w:rStyle w:val="CodeHTML"/>
@@ -7688,10 +6461,15 @@
           <w:szCs w:val="21"/>
           <w:bdr w:val="single" w:sz="2" w:space="0" w:color="D9D9E3" w:frame="1"/>
         </w:rPr>
-        <w:t>fs.readFile</w:t>
-      </w:r>
-      <w:proofErr w:type="spellEnd"/>
-      <w:proofErr w:type="gramEnd"/>
+        <w:t>fs.readFile()</w:t>
+      </w:r>
+      <w:r>
+        <w:rPr>
+          <w:rFonts w:ascii="Segoe UI" w:hAnsi="Segoe UI" w:cs="Segoe UI"/>
+          <w:color w:val="374151"/>
+        </w:rPr>
+        <w:t xml:space="preserve"> et </w:t>
+      </w:r>
       <w:r>
         <w:rPr>
           <w:rStyle w:val="CodeHTML"/>
@@ -7703,42 +6481,7 @@
           <w:szCs w:val="21"/>
           <w:bdr w:val="single" w:sz="2" w:space="0" w:color="D9D9E3" w:frame="1"/>
         </w:rPr>
-        <w:t>()</w:t>
-      </w:r>
-      <w:r>
-        <w:rPr>
-          <w:rFonts w:ascii="Segoe UI" w:hAnsi="Segoe UI" w:cs="Segoe UI"/>
-          <w:color w:val="374151"/>
-        </w:rPr>
-        <w:t xml:space="preserve"> et </w:t>
-      </w:r>
-      <w:proofErr w:type="spellStart"/>
-      <w:r>
-        <w:rPr>
-          <w:rStyle w:val="CodeHTML"/>
-          <w:rFonts w:ascii="Ubuntu Mono" w:hAnsi="Ubuntu Mono"/>
-          <w:b/>
-          <w:bCs/>
-          <w:color w:val="374151"/>
-          <w:sz w:val="21"/>
-          <w:szCs w:val="21"/>
-          <w:bdr w:val="single" w:sz="2" w:space="0" w:color="D9D9E3" w:frame="1"/>
-        </w:rPr>
-        <w:t>fs.open</w:t>
-      </w:r>
-      <w:proofErr w:type="spellEnd"/>
-      <w:r>
-        <w:rPr>
-          <w:rStyle w:val="CodeHTML"/>
-          <w:rFonts w:ascii="Ubuntu Mono" w:hAnsi="Ubuntu Mono"/>
-          <w:b/>
-          <w:bCs/>
-          <w:color w:val="374151"/>
-          <w:sz w:val="21"/>
-          <w:szCs w:val="21"/>
-          <w:bdr w:val="single" w:sz="2" w:space="0" w:color="D9D9E3" w:frame="1"/>
-        </w:rPr>
-        <w:t>()</w:t>
+        <w:t>fs.open()</w:t>
       </w:r>
       <w:r>
         <w:rPr>
@@ -7764,8 +6507,6 @@
           <w:color w:val="374151"/>
         </w:rPr>
       </w:pPr>
-      <w:proofErr w:type="spellStart"/>
-      <w:proofErr w:type="gramStart"/>
       <w:r>
         <w:rPr>
           <w:rStyle w:val="CodeHTML"/>
@@ -7777,22 +6518,7 @@
           <w:szCs w:val="21"/>
           <w:bdr w:val="single" w:sz="2" w:space="0" w:color="D9D9E3" w:frame="1"/>
         </w:rPr>
-        <w:t>fs.readFile</w:t>
-      </w:r>
-      <w:proofErr w:type="spellEnd"/>
-      <w:proofErr w:type="gramEnd"/>
-      <w:r>
-        <w:rPr>
-          <w:rStyle w:val="CodeHTML"/>
-          <w:rFonts w:ascii="Ubuntu Mono" w:hAnsi="Ubuntu Mono"/>
-          <w:b/>
-          <w:bCs/>
-          <w:color w:val="374151"/>
-          <w:sz w:val="21"/>
-          <w:szCs w:val="21"/>
-          <w:bdr w:val="single" w:sz="2" w:space="0" w:color="D9D9E3" w:frame="1"/>
-        </w:rPr>
-        <w:t>()</w:t>
+        <w:t>fs.readFile()</w:t>
       </w:r>
       <w:r>
         <w:rPr>
@@ -7838,8 +6564,6 @@
           <w:color w:val="374151"/>
         </w:rPr>
       </w:pPr>
-      <w:proofErr w:type="spellStart"/>
-      <w:proofErr w:type="gramStart"/>
       <w:r>
         <w:rPr>
           <w:rStyle w:val="CodeHTML"/>
@@ -7851,22 +6575,7 @@
           <w:szCs w:val="21"/>
           <w:bdr w:val="single" w:sz="2" w:space="0" w:color="D9D9E3" w:frame="1"/>
         </w:rPr>
-        <w:t>fs.open</w:t>
-      </w:r>
-      <w:proofErr w:type="spellEnd"/>
-      <w:proofErr w:type="gramEnd"/>
-      <w:r>
-        <w:rPr>
-          <w:rStyle w:val="CodeHTML"/>
-          <w:rFonts w:ascii="Ubuntu Mono" w:hAnsi="Ubuntu Mono"/>
-          <w:b/>
-          <w:bCs/>
-          <w:color w:val="374151"/>
-          <w:sz w:val="21"/>
-          <w:szCs w:val="21"/>
-          <w:bdr w:val="single" w:sz="2" w:space="0" w:color="D9D9E3" w:frame="1"/>
-        </w:rPr>
-        <w:t>()</w:t>
+        <w:t>fs.open()</w:t>
       </w:r>
       <w:r>
         <w:rPr>
@@ -7899,8 +6608,6 @@
         </w:rPr>
         <w:t xml:space="preserve">En résumé, </w:t>
       </w:r>
-      <w:proofErr w:type="spellStart"/>
-      <w:proofErr w:type="gramStart"/>
       <w:r>
         <w:rPr>
           <w:rStyle w:val="CodeHTML"/>
@@ -7912,10 +6619,15 @@
           <w:szCs w:val="21"/>
           <w:bdr w:val="single" w:sz="2" w:space="0" w:color="D9D9E3" w:frame="1"/>
         </w:rPr>
-        <w:t>fs.readFile</w:t>
-      </w:r>
-      <w:proofErr w:type="spellEnd"/>
-      <w:proofErr w:type="gramEnd"/>
+        <w:t>fs.readFile()</w:t>
+      </w:r>
+      <w:r>
+        <w:rPr>
+          <w:rFonts w:ascii="Segoe UI" w:hAnsi="Segoe UI" w:cs="Segoe UI"/>
+          <w:color w:val="374151"/>
+        </w:rPr>
+        <w:t xml:space="preserve"> est pratique pour lire rapidement le contenu d'un fichier, tandis que </w:t>
+      </w:r>
       <w:r>
         <w:rPr>
           <w:rStyle w:val="CodeHTML"/>
@@ -7927,42 +6639,7 @@
           <w:szCs w:val="21"/>
           <w:bdr w:val="single" w:sz="2" w:space="0" w:color="D9D9E3" w:frame="1"/>
         </w:rPr>
-        <w:t>()</w:t>
-      </w:r>
-      <w:r>
-        <w:rPr>
-          <w:rFonts w:ascii="Segoe UI" w:hAnsi="Segoe UI" w:cs="Segoe UI"/>
-          <w:color w:val="374151"/>
-        </w:rPr>
-        <w:t xml:space="preserve"> est pratique pour lire rapidement le contenu d'un fichier, tandis que </w:t>
-      </w:r>
-      <w:proofErr w:type="spellStart"/>
-      <w:r>
-        <w:rPr>
-          <w:rStyle w:val="CodeHTML"/>
-          <w:rFonts w:ascii="Ubuntu Mono" w:hAnsi="Ubuntu Mono"/>
-          <w:b/>
-          <w:bCs/>
-          <w:color w:val="374151"/>
-          <w:sz w:val="21"/>
-          <w:szCs w:val="21"/>
-          <w:bdr w:val="single" w:sz="2" w:space="0" w:color="D9D9E3" w:frame="1"/>
-        </w:rPr>
-        <w:t>fs.open</w:t>
-      </w:r>
-      <w:proofErr w:type="spellEnd"/>
-      <w:r>
-        <w:rPr>
-          <w:rStyle w:val="CodeHTML"/>
-          <w:rFonts w:ascii="Ubuntu Mono" w:hAnsi="Ubuntu Mono"/>
-          <w:b/>
-          <w:bCs/>
-          <w:color w:val="374151"/>
-          <w:sz w:val="21"/>
-          <w:szCs w:val="21"/>
-          <w:bdr w:val="single" w:sz="2" w:space="0" w:color="D9D9E3" w:frame="1"/>
-        </w:rPr>
-        <w:t>()</w:t>
+        <w:t>fs.open()</w:t>
       </w:r>
       <w:r>
         <w:rPr>
@@ -8008,20 +6685,8 @@
           <w:sz w:val="32"/>
           <w:szCs w:val="32"/>
         </w:rPr>
-        <w:t xml:space="preserve">Travailler avec les dossiers dans </w:t>
-      </w:r>
-      <w:proofErr w:type="spellStart"/>
-      <w:r>
-        <w:rPr>
-          <w:b/>
-          <w:bCs/>
-          <w:color w:val="00B050"/>
-          <w:sz w:val="32"/>
-          <w:szCs w:val="32"/>
-        </w:rPr>
-        <w:t>NodeJs</w:t>
-      </w:r>
-      <w:proofErr w:type="spellEnd"/>
+        <w:t>Travailler avec les dossiers dans NodeJs</w:t>
+      </w:r>
     </w:p>
     <w:p>
       <w:pPr>
@@ -8281,6 +6946,424 @@
         </w:drawing>
       </w:r>
     </w:p>
+    <w:p>
+      <w:pPr>
+        <w:rPr>
+          <w:b/>
+          <w:bCs/>
+          <w:color w:val="00B050"/>
+          <w:sz w:val="32"/>
+          <w:szCs w:val="32"/>
+        </w:rPr>
+      </w:pPr>
+    </w:p>
+    <w:p>
+      <w:pPr>
+        <w:pStyle w:val="Paragraphedeliste"/>
+        <w:numPr>
+          <w:ilvl w:val="0"/>
+          <w:numId w:val="1"/>
+        </w:numPr>
+        <w:rPr>
+          <w:b/>
+          <w:bCs/>
+          <w:color w:val="00B050"/>
+          <w:sz w:val="32"/>
+          <w:szCs w:val="32"/>
+        </w:rPr>
+      </w:pPr>
+      <w:r>
+        <w:rPr>
+          <w:b/>
+          <w:bCs/>
+          <w:color w:val="00B050"/>
+          <w:sz w:val="32"/>
+          <w:szCs w:val="32"/>
+        </w:rPr>
+        <w:t>Command Line</w:t>
+      </w:r>
+    </w:p>
+    <w:p>
+      <w:pPr>
+        <w:pStyle w:val="Paragraphedeliste"/>
+        <w:numPr>
+          <w:ilvl w:val="0"/>
+          <w:numId w:val="11"/>
+        </w:numPr>
+        <w:rPr>
+          <w:b/>
+          <w:bCs/>
+          <w:color w:val="00B050"/>
+          <w:sz w:val="32"/>
+          <w:szCs w:val="32"/>
+        </w:rPr>
+      </w:pPr>
+      <w:r>
+        <w:rPr>
+          <w:b/>
+          <w:bCs/>
+          <w:color w:val="00B050"/>
+          <w:sz w:val="32"/>
+          <w:szCs w:val="32"/>
+        </w:rPr>
+        <w:t>Exécuter des scripts Node.js</w:t>
+      </w:r>
+    </w:p>
+    <w:p>
+      <w:pPr>
+        <w:rPr>
+          <w:b/>
+          <w:bCs/>
+          <w:color w:val="00B050"/>
+          <w:sz w:val="32"/>
+          <w:szCs w:val="32"/>
+        </w:rPr>
+      </w:pPr>
+      <w:r>
+        <w:rPr>
+          <w:b/>
+          <w:bCs/>
+          <w:color w:val="00B050"/>
+          <w:sz w:val="32"/>
+          <w:szCs w:val="32"/>
+        </w:rPr>
+        <w:drawing>
+          <wp:inline distT="0" distB="0" distL="0" distR="0" wp14:anchorId="74B5273B" wp14:editId="64AF0542">
+            <wp:extent cx="2743583" cy="781159"/>
+            <wp:effectExtent l="0" t="0" r="0" b="0"/>
+            <wp:docPr id="410516530" name="Image 1" descr="Une image contenant texte, Police, capture d’écran, nombre&#10;&#10;Description générée automatiquement"/>
+            <wp:cNvGraphicFramePr>
+              <a:graphicFrameLocks xmlns:a="http://schemas.openxmlformats.org/drawingml/2006/main" noChangeAspect="1"/>
+            </wp:cNvGraphicFramePr>
+            <a:graphic xmlns:a="http://schemas.openxmlformats.org/drawingml/2006/main">
+              <a:graphicData uri="http://schemas.openxmlformats.org/drawingml/2006/picture">
+                <pic:pic xmlns:pic="http://schemas.openxmlformats.org/drawingml/2006/picture">
+                  <pic:nvPicPr>
+                    <pic:cNvPr id="410516530" name="Image 1" descr="Une image contenant texte, Police, capture d’écran, nombre&#10;&#10;Description générée automatiquement"/>
+                    <pic:cNvPicPr/>
+                  </pic:nvPicPr>
+                  <pic:blipFill>
+                    <a:blip r:embed="rId28"/>
+                    <a:stretch>
+                      <a:fillRect/>
+                    </a:stretch>
+                  </pic:blipFill>
+                  <pic:spPr>
+                    <a:xfrm>
+                      <a:off x="0" y="0"/>
+                      <a:ext cx="2743583" cy="781159"/>
+                    </a:xfrm>
+                    <a:prstGeom prst="rect">
+                      <a:avLst/>
+                    </a:prstGeom>
+                  </pic:spPr>
+                </pic:pic>
+              </a:graphicData>
+            </a:graphic>
+          </wp:inline>
+        </w:drawing>
+      </w:r>
+    </w:p>
+    <w:p>
+      <w:pPr>
+        <w:rPr>
+          <w:b/>
+          <w:bCs/>
+          <w:color w:val="00B050"/>
+          <w:sz w:val="32"/>
+          <w:szCs w:val="32"/>
+        </w:rPr>
+      </w:pPr>
+      <w:r>
+        <w:rPr>
+          <w:b/>
+          <w:bCs/>
+          <w:color w:val="00B050"/>
+          <w:sz w:val="32"/>
+          <w:szCs w:val="32"/>
+        </w:rPr>
+        <w:lastRenderedPageBreak/>
+        <w:drawing>
+          <wp:inline distT="0" distB="0" distL="0" distR="0" wp14:anchorId="61D88DE5" wp14:editId="21989097">
+            <wp:extent cx="5760720" cy="5321935"/>
+            <wp:effectExtent l="0" t="0" r="0" b="0"/>
+            <wp:docPr id="1020135478" name="Image 1" descr="Une image contenant texte, capture d’écran, logiciel, Site web&#10;&#10;Description générée automatiquement"/>
+            <wp:cNvGraphicFramePr>
+              <a:graphicFrameLocks xmlns:a="http://schemas.openxmlformats.org/drawingml/2006/main" noChangeAspect="1"/>
+            </wp:cNvGraphicFramePr>
+            <a:graphic xmlns:a="http://schemas.openxmlformats.org/drawingml/2006/main">
+              <a:graphicData uri="http://schemas.openxmlformats.org/drawingml/2006/picture">
+                <pic:pic xmlns:pic="http://schemas.openxmlformats.org/drawingml/2006/picture">
+                  <pic:nvPicPr>
+                    <pic:cNvPr id="1020135478" name="Image 1" descr="Une image contenant texte, capture d’écran, logiciel, Site web&#10;&#10;Description générée automatiquement"/>
+                    <pic:cNvPicPr/>
+                  </pic:nvPicPr>
+                  <pic:blipFill>
+                    <a:blip r:embed="rId29"/>
+                    <a:stretch>
+                      <a:fillRect/>
+                    </a:stretch>
+                  </pic:blipFill>
+                  <pic:spPr>
+                    <a:xfrm>
+                      <a:off x="0" y="0"/>
+                      <a:ext cx="5760720" cy="5321935"/>
+                    </a:xfrm>
+                    <a:prstGeom prst="rect">
+                      <a:avLst/>
+                    </a:prstGeom>
+                  </pic:spPr>
+                </pic:pic>
+              </a:graphicData>
+            </a:graphic>
+          </wp:inline>
+        </w:drawing>
+      </w:r>
+    </w:p>
+    <w:p>
+      <w:pPr>
+        <w:rPr>
+          <w:b/>
+          <w:bCs/>
+          <w:color w:val="00B050"/>
+          <w:sz w:val="32"/>
+          <w:szCs w:val="32"/>
+        </w:rPr>
+      </w:pPr>
+    </w:p>
+    <w:p>
+      <w:pPr>
+        <w:pStyle w:val="Paragraphedeliste"/>
+        <w:numPr>
+          <w:ilvl w:val="0"/>
+          <w:numId w:val="11"/>
+        </w:numPr>
+        <w:rPr>
+          <w:b/>
+          <w:bCs/>
+          <w:color w:val="00B050"/>
+          <w:sz w:val="32"/>
+          <w:szCs w:val="32"/>
+        </w:rPr>
+      </w:pPr>
+      <w:r>
+        <w:rPr>
+          <w:b/>
+          <w:bCs/>
+          <w:color w:val="00B050"/>
+          <w:sz w:val="32"/>
+          <w:szCs w:val="32"/>
+        </w:rPr>
+        <w:t>Comment lire les variables d’enverinement en nodeJs</w:t>
+      </w:r>
+    </w:p>
+    <w:p>
+      <w:pPr>
+        <w:pStyle w:val="Paragraphedeliste"/>
+        <w:rPr>
+          <w:b/>
+          <w:bCs/>
+          <w:color w:val="00B050"/>
+          <w:sz w:val="32"/>
+          <w:szCs w:val="32"/>
+        </w:rPr>
+      </w:pPr>
+      <w:r>
+        <w:rPr>
+          <w:b/>
+          <w:bCs/>
+          <w:color w:val="00B050"/>
+          <w:sz w:val="32"/>
+          <w:szCs w:val="32"/>
+        </w:rPr>
+        <w:lastRenderedPageBreak/>
+        <w:drawing>
+          <wp:inline distT="0" distB="0" distL="0" distR="0" wp14:anchorId="3636F371" wp14:editId="7525F43D">
+            <wp:extent cx="5325218" cy="6439799"/>
+            <wp:effectExtent l="0" t="0" r="8890" b="0"/>
+            <wp:docPr id="1288235781" name="Image 1" descr="Une image contenant texte, capture d’écran, logiciel, Logiciel multimédia&#10;&#10;Description générée automatiquement"/>
+            <wp:cNvGraphicFramePr>
+              <a:graphicFrameLocks xmlns:a="http://schemas.openxmlformats.org/drawingml/2006/main" noChangeAspect="1"/>
+            </wp:cNvGraphicFramePr>
+            <a:graphic xmlns:a="http://schemas.openxmlformats.org/drawingml/2006/main">
+              <a:graphicData uri="http://schemas.openxmlformats.org/drawingml/2006/picture">
+                <pic:pic xmlns:pic="http://schemas.openxmlformats.org/drawingml/2006/picture">
+                  <pic:nvPicPr>
+                    <pic:cNvPr id="1288235781" name="Image 1" descr="Une image contenant texte, capture d’écran, logiciel, Logiciel multimédia&#10;&#10;Description générée automatiquement"/>
+                    <pic:cNvPicPr/>
+                  </pic:nvPicPr>
+                  <pic:blipFill>
+                    <a:blip r:embed="rId30"/>
+                    <a:stretch>
+                      <a:fillRect/>
+                    </a:stretch>
+                  </pic:blipFill>
+                  <pic:spPr>
+                    <a:xfrm>
+                      <a:off x="0" y="0"/>
+                      <a:ext cx="5325218" cy="6439799"/>
+                    </a:xfrm>
+                    <a:prstGeom prst="rect">
+                      <a:avLst/>
+                    </a:prstGeom>
+                  </pic:spPr>
+                </pic:pic>
+              </a:graphicData>
+            </a:graphic>
+          </wp:inline>
+        </w:drawing>
+      </w:r>
+    </w:p>
+    <w:p>
+      <w:pPr>
+        <w:pStyle w:val="Paragraphedeliste"/>
+        <w:rPr>
+          <w:b/>
+          <w:bCs/>
+          <w:color w:val="00B050"/>
+          <w:sz w:val="32"/>
+          <w:szCs w:val="32"/>
+        </w:rPr>
+      </w:pPr>
+    </w:p>
+    <w:p>
+      <w:pPr>
+        <w:pStyle w:val="Paragraphedeliste"/>
+        <w:numPr>
+          <w:ilvl w:val="0"/>
+          <w:numId w:val="11"/>
+        </w:numPr>
+        <w:rPr>
+          <w:b/>
+          <w:bCs/>
+          <w:color w:val="00B050"/>
+          <w:sz w:val="32"/>
+          <w:szCs w:val="32"/>
+        </w:rPr>
+      </w:pPr>
+      <w:r>
+        <w:rPr>
+          <w:b/>
+          <w:bCs/>
+          <w:color w:val="00B050"/>
+          <w:sz w:val="32"/>
+          <w:szCs w:val="32"/>
+        </w:rPr>
+        <w:t>Comment utiliser le REPL</w:t>
+      </w:r>
+    </w:p>
+    <w:p>
+      <w:pPr>
+        <w:rPr>
+          <w:b/>
+          <w:bCs/>
+          <w:color w:val="00B050"/>
+          <w:sz w:val="32"/>
+          <w:szCs w:val="32"/>
+        </w:rPr>
+      </w:pPr>
+      <w:r>
+        <w:rPr>
+          <w:b/>
+          <w:bCs/>
+          <w:color w:val="00B050"/>
+          <w:sz w:val="32"/>
+          <w:szCs w:val="32"/>
+        </w:rPr>
+        <w:lastRenderedPageBreak/>
+        <w:drawing>
+          <wp:inline distT="0" distB="0" distL="0" distR="0" wp14:anchorId="5D39FA89" wp14:editId="144D4BD0">
+            <wp:extent cx="5258534" cy="7811590"/>
+            <wp:effectExtent l="0" t="0" r="0" b="0"/>
+            <wp:docPr id="1306917157" name="Image 1" descr="Une image contenant texte, capture d’écran, logiciel, Logiciel multimédia&#10;&#10;Description générée automatiquement"/>
+            <wp:cNvGraphicFramePr>
+              <a:graphicFrameLocks xmlns:a="http://schemas.openxmlformats.org/drawingml/2006/main" noChangeAspect="1"/>
+            </wp:cNvGraphicFramePr>
+            <a:graphic xmlns:a="http://schemas.openxmlformats.org/drawingml/2006/main">
+              <a:graphicData uri="http://schemas.openxmlformats.org/drawingml/2006/picture">
+                <pic:pic xmlns:pic="http://schemas.openxmlformats.org/drawingml/2006/picture">
+                  <pic:nvPicPr>
+                    <pic:cNvPr id="1306917157" name="Image 1" descr="Une image contenant texte, capture d’écran, logiciel, Logiciel multimédia&#10;&#10;Description générée automatiquement"/>
+                    <pic:cNvPicPr/>
+                  </pic:nvPicPr>
+                  <pic:blipFill>
+                    <a:blip r:embed="rId31"/>
+                    <a:stretch>
+                      <a:fillRect/>
+                    </a:stretch>
+                  </pic:blipFill>
+                  <pic:spPr>
+                    <a:xfrm>
+                      <a:off x="0" y="0"/>
+                      <a:ext cx="5258534" cy="7811590"/>
+                    </a:xfrm>
+                    <a:prstGeom prst="rect">
+                      <a:avLst/>
+                    </a:prstGeom>
+                  </pic:spPr>
+                </pic:pic>
+              </a:graphicData>
+            </a:graphic>
+          </wp:inline>
+        </w:drawing>
+      </w:r>
+    </w:p>
+    <w:p>
+      <w:pPr>
+        <w:rPr>
+          <w:b/>
+          <w:bCs/>
+          <w:color w:val="00B050"/>
+          <w:sz w:val="32"/>
+          <w:szCs w:val="32"/>
+        </w:rPr>
+      </w:pPr>
+      <w:r>
+        <w:rPr>
+          <w:b/>
+          <w:bCs/>
+          <w:color w:val="00B050"/>
+          <w:sz w:val="32"/>
+          <w:szCs w:val="32"/>
+        </w:rPr>
+        <w:lastRenderedPageBreak/>
+        <w:drawing>
+          <wp:inline distT="0" distB="0" distL="0" distR="0" wp14:anchorId="0A648610" wp14:editId="4D77BAA0">
+            <wp:extent cx="4324954" cy="2876951"/>
+            <wp:effectExtent l="0" t="0" r="0" b="0"/>
+            <wp:docPr id="645272650" name="Image 1" descr="Une image contenant texte, capture d’écran, logiciel&#10;&#10;Description générée automatiquement"/>
+            <wp:cNvGraphicFramePr>
+              <a:graphicFrameLocks xmlns:a="http://schemas.openxmlformats.org/drawingml/2006/main" noChangeAspect="1"/>
+            </wp:cNvGraphicFramePr>
+            <a:graphic xmlns:a="http://schemas.openxmlformats.org/drawingml/2006/main">
+              <a:graphicData uri="http://schemas.openxmlformats.org/drawingml/2006/picture">
+                <pic:pic xmlns:pic="http://schemas.openxmlformats.org/drawingml/2006/picture">
+                  <pic:nvPicPr>
+                    <pic:cNvPr id="645272650" name="Image 1" descr="Une image contenant texte, capture d’écran, logiciel&#10;&#10;Description générée automatiquement"/>
+                    <pic:cNvPicPr/>
+                  </pic:nvPicPr>
+                  <pic:blipFill>
+                    <a:blip r:embed="rId32"/>
+                    <a:stretch>
+                      <a:fillRect/>
+                    </a:stretch>
+                  </pic:blipFill>
+                  <pic:spPr>
+                    <a:xfrm>
+                      <a:off x="0" y="0"/>
+                      <a:ext cx="4324954" cy="2876951"/>
+                    </a:xfrm>
+                    <a:prstGeom prst="rect">
+                      <a:avLst/>
+                    </a:prstGeom>
+                  </pic:spPr>
+                </pic:pic>
+              </a:graphicData>
+            </a:graphic>
+          </wp:inline>
+        </w:drawing>
+      </w:r>
+    </w:p>
     <w:sectPr>
       <w:pgSz w:w="11906" w:h="16838"/>
       <w:pgMar w:top="1417" w:right="1417" w:bottom="1417" w:left="1417" w:header="708" w:footer="708" w:gutter="0"/>
@@ -8294,6 +7377,95 @@
 <file path=word/numbering.xml><?xml version="1.0" encoding="utf-8"?>
 <w:numbering xmlns:wpc="http://schemas.microsoft.com/office/word/2010/wordprocessingCanvas" xmlns:cx="http://schemas.microsoft.com/office/drawing/2014/chartex" xmlns:cx1="http://schemas.microsoft.com/office/drawing/2015/9/8/chartex" xmlns:cx2="http://schemas.microsoft.com/office/drawing/2015/10/21/chartex" xmlns:cx3="http://schemas.microsoft.com/office/drawing/2016/5/9/chartex" xmlns:cx4="http://schemas.microsoft.com/office/drawing/2016/5/10/chartex" xmlns:cx5="http://schemas.microsoft.com/office/drawing/2016/5/11/chartex" xmlns:cx6="http://schemas.microsoft.com/office/drawing/2016/5/12/chartex" xmlns:cx7="http://schemas.microsoft.com/office/drawing/2016/5/13/chartex" xmlns:cx8="http://schemas.microsoft.com/office/drawing/2016/5/14/chartex" xmlns:mc="http://schemas.openxmlformats.org/markup-compatibility/2006" xmlns:aink="http://schemas.microsoft.com/office/drawing/2016/ink" xmlns:am3d="http://schemas.microsoft.com/office/drawing/2017/model3d" xmlns:o="urn:schemas-microsoft-com:office:office" xmlns:oel="http://schemas.microsoft.com/office/2019/extlst" xmlns:r="http://schemas.openxmlformats.org/officeDocument/2006/relationships" xmlns:m="http://schemas.openxmlformats.org/officeDocument/2006/math" xmlns:v="urn:schemas-microsoft-com:vml" xmlns:wp14="http://schemas.microsoft.com/office/word/2010/wordprocessingDrawing" xmlns:wp="http://schemas.openxmlformats.org/drawingml/2006/wordprocessingDrawing" xmlns:w10="urn:schemas-microsoft-com:office:word" xmlns:w="http://schemas.openxmlformats.org/wordprocessingml/2006/main" xmlns:w14="http://schemas.microsoft.com/office/word/2010/wordml" xmlns:w15="http://schemas.microsoft.com/office/word/2012/wordml" xmlns:w16cex="http://schemas.microsoft.com/office/word/2018/wordml/cex" xmlns:w16cid="http://schemas.microsoft.com/office/word/2016/wordml/cid" xmlns:w16="http://schemas.microsoft.com/office/word/2018/wordml" xmlns:w16sdtdh="http://schemas.microsoft.com/office/word/2020/wordml/sdtdatahash" xmlns:w16se="http://schemas.microsoft.com/office/word/2015/wordml/symex" xmlns:wpg="http://schemas.microsoft.com/office/word/2010/wordprocessingGroup" xmlns:wpi="http://schemas.microsoft.com/office/word/2010/wordprocessingInk" xmlns:wne="http://schemas.microsoft.com/office/word/2006/wordml" xmlns:wps="http://schemas.microsoft.com/office/word/2010/wordprocessingShape" mc:Ignorable="w14 w15 w16se w16cid w16 w16cex w16sdtdh wp14">
   <w:abstractNum w:abstractNumId="0" w15:restartNumberingAfterBreak="0">
+    <w:nsid w:val="0A23165F"/>
+    <w:multiLevelType w:val="hybridMultilevel"/>
+    <w:tmpl w:val="6D1AE292"/>
+    <w:lvl w:ilvl="0" w:tplc="83F246C6">
+      <w:start w:val="1"/>
+      <w:numFmt w:val="decimal"/>
+      <w:lvlText w:val="%1."/>
+      <w:lvlJc w:val="left"/>
+      <w:pPr>
+        <w:ind w:left="720" w:hanging="360"/>
+      </w:pPr>
+      <w:rPr>
+        <w:rFonts w:hint="default"/>
+      </w:rPr>
+    </w:lvl>
+    <w:lvl w:ilvl="1" w:tplc="040C0019" w:tentative="1">
+      <w:start w:val="1"/>
+      <w:numFmt w:val="lowerLetter"/>
+      <w:lvlText w:val="%2."/>
+      <w:lvlJc w:val="left"/>
+      <w:pPr>
+        <w:ind w:left="1440" w:hanging="360"/>
+      </w:pPr>
+    </w:lvl>
+    <w:lvl w:ilvl="2" w:tplc="040C001B" w:tentative="1">
+      <w:start w:val="1"/>
+      <w:numFmt w:val="lowerRoman"/>
+      <w:lvlText w:val="%3."/>
+      <w:lvlJc w:val="right"/>
+      <w:pPr>
+        <w:ind w:left="2160" w:hanging="180"/>
+      </w:pPr>
+    </w:lvl>
+    <w:lvl w:ilvl="3" w:tplc="040C000F" w:tentative="1">
+      <w:start w:val="1"/>
+      <w:numFmt w:val="decimal"/>
+      <w:lvlText w:val="%4."/>
+      <w:lvlJc w:val="left"/>
+      <w:pPr>
+        <w:ind w:left="2880" w:hanging="360"/>
+      </w:pPr>
+    </w:lvl>
+    <w:lvl w:ilvl="4" w:tplc="040C0019" w:tentative="1">
+      <w:start w:val="1"/>
+      <w:numFmt w:val="lowerLetter"/>
+      <w:lvlText w:val="%5."/>
+      <w:lvlJc w:val="left"/>
+      <w:pPr>
+        <w:ind w:left="3600" w:hanging="360"/>
+      </w:pPr>
+    </w:lvl>
+    <w:lvl w:ilvl="5" w:tplc="040C001B" w:tentative="1">
+      <w:start w:val="1"/>
+      <w:numFmt w:val="lowerRoman"/>
+      <w:lvlText w:val="%6."/>
+      <w:lvlJc w:val="right"/>
+      <w:pPr>
+        <w:ind w:left="4320" w:hanging="180"/>
+      </w:pPr>
+    </w:lvl>
+    <w:lvl w:ilvl="6" w:tplc="040C000F" w:tentative="1">
+      <w:start w:val="1"/>
+      <w:numFmt w:val="decimal"/>
+      <w:lvlText w:val="%7."/>
+      <w:lvlJc w:val="left"/>
+      <w:pPr>
+        <w:ind w:left="5040" w:hanging="360"/>
+      </w:pPr>
+    </w:lvl>
+    <w:lvl w:ilvl="7" w:tplc="040C0019" w:tentative="1">
+      <w:start w:val="1"/>
+      <w:numFmt w:val="lowerLetter"/>
+      <w:lvlText w:val="%8."/>
+      <w:lvlJc w:val="left"/>
+      <w:pPr>
+        <w:ind w:left="5760" w:hanging="360"/>
+      </w:pPr>
+    </w:lvl>
+    <w:lvl w:ilvl="8" w:tplc="040C001B" w:tentative="1">
+      <w:start w:val="1"/>
+      <w:numFmt w:val="lowerRoman"/>
+      <w:lvlText w:val="%9."/>
+      <w:lvlJc w:val="right"/>
+      <w:pPr>
+        <w:ind w:left="6480" w:hanging="180"/>
+      </w:pPr>
+    </w:lvl>
+  </w:abstractNum>
+  <w:abstractNum w:abstractNumId="1" w15:restartNumberingAfterBreak="0">
     <w:nsid w:val="0A756A0D"/>
     <w:multiLevelType w:val="hybridMultilevel"/>
     <w:tmpl w:val="5D68DE34"/>
@@ -8382,7 +7554,7 @@
       </w:pPr>
     </w:lvl>
   </w:abstractNum>
-  <w:abstractNum w:abstractNumId="1" w15:restartNumberingAfterBreak="0">
+  <w:abstractNum w:abstractNumId="2" w15:restartNumberingAfterBreak="0">
     <w:nsid w:val="15982241"/>
     <w:multiLevelType w:val="hybridMultilevel"/>
     <w:tmpl w:val="BE4A9764"/>
@@ -8468,7 +7640,7 @@
       </w:pPr>
     </w:lvl>
   </w:abstractNum>
-  <w:abstractNum w:abstractNumId="2" w15:restartNumberingAfterBreak="0">
+  <w:abstractNum w:abstractNumId="3" w15:restartNumberingAfterBreak="0">
     <w:nsid w:val="21137BBB"/>
     <w:multiLevelType w:val="hybridMultilevel"/>
     <w:tmpl w:val="AF4ED802"/>
@@ -8557,7 +7729,7 @@
       </w:pPr>
     </w:lvl>
   </w:abstractNum>
-  <w:abstractNum w:abstractNumId="3" w15:restartNumberingAfterBreak="0">
+  <w:abstractNum w:abstractNumId="4" w15:restartNumberingAfterBreak="0">
     <w:nsid w:val="21A57191"/>
     <w:multiLevelType w:val="multilevel"/>
     <w:tmpl w:val="20DA9B1E"/>
@@ -8670,7 +7842,7 @@
       </w:pPr>
     </w:lvl>
   </w:abstractNum>
-  <w:abstractNum w:abstractNumId="4" w15:restartNumberingAfterBreak="0">
+  <w:abstractNum w:abstractNumId="5" w15:restartNumberingAfterBreak="0">
     <w:nsid w:val="27215213"/>
     <w:multiLevelType w:val="multilevel"/>
     <w:tmpl w:val="F1722BBE"/>
@@ -8819,7 +7991,7 @@
       </w:rPr>
     </w:lvl>
   </w:abstractNum>
-  <w:abstractNum w:abstractNumId="5" w15:restartNumberingAfterBreak="0">
+  <w:abstractNum w:abstractNumId="6" w15:restartNumberingAfterBreak="0">
     <w:nsid w:val="3CB07793"/>
     <w:multiLevelType w:val="hybridMultilevel"/>
     <w:tmpl w:val="21D428A6"/>
@@ -8908,7 +8080,7 @@
       </w:pPr>
     </w:lvl>
   </w:abstractNum>
-  <w:abstractNum w:abstractNumId="6" w15:restartNumberingAfterBreak="0">
+  <w:abstractNum w:abstractNumId="7" w15:restartNumberingAfterBreak="0">
     <w:nsid w:val="3DAE7147"/>
     <w:multiLevelType w:val="multilevel"/>
     <w:tmpl w:val="EDB25F6E"/>
@@ -9021,7 +8193,7 @@
       </w:pPr>
     </w:lvl>
   </w:abstractNum>
-  <w:abstractNum w:abstractNumId="7" w15:restartNumberingAfterBreak="0">
+  <w:abstractNum w:abstractNumId="8" w15:restartNumberingAfterBreak="0">
     <w:nsid w:val="5E1C1DD6"/>
     <w:multiLevelType w:val="hybridMultilevel"/>
     <w:tmpl w:val="BE9628BA"/>
@@ -9110,7 +8282,7 @@
       </w:pPr>
     </w:lvl>
   </w:abstractNum>
-  <w:abstractNum w:abstractNumId="8" w15:restartNumberingAfterBreak="0">
+  <w:abstractNum w:abstractNumId="9" w15:restartNumberingAfterBreak="0">
     <w:nsid w:val="632A208D"/>
     <w:multiLevelType w:val="hybridMultilevel"/>
     <w:tmpl w:val="FF68FA20"/>
@@ -9199,10 +8371,10 @@
       </w:pPr>
     </w:lvl>
   </w:abstractNum>
-  <w:abstractNum w:abstractNumId="9" w15:restartNumberingAfterBreak="0">
+  <w:abstractNum w:abstractNumId="10" w15:restartNumberingAfterBreak="0">
     <w:nsid w:val="63DA745C"/>
     <w:multiLevelType w:val="hybridMultilevel"/>
-    <w:tmpl w:val="F454048E"/>
+    <w:tmpl w:val="39001BF8"/>
     <w:lvl w:ilvl="0" w:tplc="040C0013">
       <w:start w:val="1"/>
       <w:numFmt w:val="upperRoman"/>
@@ -9289,34 +8461,37 @@
     </w:lvl>
   </w:abstractNum>
   <w:num w:numId="1" w16cid:durableId="371930297">
+    <w:abstractNumId w:val="10"/>
+  </w:num>
+  <w:num w:numId="2" w16cid:durableId="1834371510">
+    <w:abstractNumId w:val="2"/>
+  </w:num>
+  <w:num w:numId="3" w16cid:durableId="736321514">
+    <w:abstractNumId w:val="8"/>
+  </w:num>
+  <w:num w:numId="4" w16cid:durableId="731928795">
+    <w:abstractNumId w:val="3"/>
+  </w:num>
+  <w:num w:numId="5" w16cid:durableId="239683436">
+    <w:abstractNumId w:val="5"/>
+  </w:num>
+  <w:num w:numId="6" w16cid:durableId="2092846656">
+    <w:abstractNumId w:val="7"/>
+  </w:num>
+  <w:num w:numId="7" w16cid:durableId="1228489932">
+    <w:abstractNumId w:val="1"/>
+  </w:num>
+  <w:num w:numId="8" w16cid:durableId="230316648">
+    <w:abstractNumId w:val="6"/>
+  </w:num>
+  <w:num w:numId="9" w16cid:durableId="164515980">
+    <w:abstractNumId w:val="4"/>
+  </w:num>
+  <w:num w:numId="10" w16cid:durableId="154345161">
     <w:abstractNumId w:val="9"/>
   </w:num>
-  <w:num w:numId="2" w16cid:durableId="1834371510">
-    <w:abstractNumId w:val="1"/>
-  </w:num>
-  <w:num w:numId="3" w16cid:durableId="736321514">
-    <w:abstractNumId w:val="7"/>
-  </w:num>
-  <w:num w:numId="4" w16cid:durableId="731928795">
-    <w:abstractNumId w:val="2"/>
-  </w:num>
-  <w:num w:numId="5" w16cid:durableId="239683436">
-    <w:abstractNumId w:val="4"/>
-  </w:num>
-  <w:num w:numId="6" w16cid:durableId="2092846656">
-    <w:abstractNumId w:val="6"/>
-  </w:num>
-  <w:num w:numId="7" w16cid:durableId="1228489932">
+  <w:num w:numId="11" w16cid:durableId="1247806155">
     <w:abstractNumId w:val="0"/>
-  </w:num>
-  <w:num w:numId="8" w16cid:durableId="230316648">
-    <w:abstractNumId w:val="5"/>
-  </w:num>
-  <w:num w:numId="9" w16cid:durableId="164515980">
-    <w:abstractNumId w:val="3"/>
-  </w:num>
-  <w:num w:numId="10" w16cid:durableId="154345161">
-    <w:abstractNumId w:val="8"/>
   </w:num>
 </w:numbering>
 </file>

</xml_diff>